<commit_message>
added the first bits of code, as well as an updated log and the audio of the first supervisor meeting
</commit_message>
<xml_diff>
--- a/project documentation/log.docx
+++ b/project documentation/log.docx
@@ -200,61 +200,272 @@
       <w:r>
         <w:t xml:space="preserve"> June</w:t>
       </w:r>
+    </w:p>
+    <w:p>
+      <w:r>
+        <w:t xml:space="preserve">Yesterday I had a meeting with my supervisor, We talked through the feedback of my annotated bibliography and I was able to get a clearer idea of </w:t>
+      </w:r>
+      <w:proofErr w:type="gramStart"/>
+      <w:r>
+        <w:t>what  needed</w:t>
+      </w:r>
+      <w:proofErr w:type="gramEnd"/>
+      <w:r>
+        <w:t xml:space="preserve"> to do and what then  might be needed to get there.</w:t>
+      </w:r>
+    </w:p>
+    <w:p/>
+    <w:p>
+      <w:r>
+        <w:t xml:space="preserve">I am now working on my project </w:t>
+      </w:r>
+      <w:proofErr w:type="gramStart"/>
+      <w:r>
+        <w:t>plan,</w:t>
+      </w:r>
+      <w:proofErr w:type="gramEnd"/>
+      <w:r>
+        <w:t xml:space="preserve"> I have decided that I will use an agile approach to my software development. This is partly because this kind of project is unfamiliar to me, and </w:t>
+      </w:r>
+      <w:proofErr w:type="gramStart"/>
+      <w:r>
+        <w:t>so  by</w:t>
+      </w:r>
+      <w:proofErr w:type="gramEnd"/>
+      <w:r>
+        <w:t xml:space="preserve"> making it incremental, I will be able t assess my progress based upon my targets each week and  check to see whether I am on target or not.  I am currently in the middle of writing some broad goals, Once this has been done</w:t>
+      </w:r>
+      <w:proofErr w:type="gramStart"/>
+      <w:r>
+        <w:t>,  I</w:t>
+      </w:r>
+      <w:proofErr w:type="gramEnd"/>
+      <w:r>
+        <w:t xml:space="preserve"> will write more specific user stories and try to establish a plan from week to week.  This will also be accompanied by the creation of </w:t>
+      </w:r>
+      <w:proofErr w:type="gramStart"/>
+      <w:r>
+        <w:t>UML  use</w:t>
+      </w:r>
+      <w:proofErr w:type="gramEnd"/>
+      <w:r>
+        <w:t xml:space="preserve"> case Diagrams to  illustrate the requirements in a more visual form. </w:t>
+      </w:r>
+    </w:p>
+    <w:p/>
+    <w:p>
+      <w:r>
+        <w:t>8</w:t>
+      </w:r>
+      <w:r>
+        <w:rPr>
+          <w:vertAlign w:val="superscript"/>
+        </w:rPr>
+        <w:t>th</w:t>
+      </w:r>
+      <w:r>
+        <w:t xml:space="preserve"> June</w:t>
+      </w:r>
+    </w:p>
+    <w:p>
+      <w:proofErr w:type="spellStart"/>
+      <w:r>
+        <w:t>QTodya</w:t>
+      </w:r>
+      <w:proofErr w:type="spellEnd"/>
+      <w:r>
+        <w:t xml:space="preserve"> I had a really informative meeting with my project supervisor</w:t>
+      </w:r>
+      <w:proofErr w:type="gramStart"/>
+      <w:r>
+        <w:t>,  this</w:t>
+      </w:r>
+      <w:proofErr w:type="gramEnd"/>
+      <w:r>
+        <w:t xml:space="preserve"> reassured me of tow  things. </w:t>
+      </w:r>
+      <w:proofErr w:type="spellStart"/>
+      <w:r>
+        <w:t>Firslty</w:t>
+      </w:r>
+      <w:proofErr w:type="spellEnd"/>
+      <w:r>
+        <w:t xml:space="preserve">, I now knew that I was going down the right rack with regards to the project, </w:t>
+      </w:r>
+      <w:proofErr w:type="gramStart"/>
+      <w:r>
+        <w:t>Secondly,</w:t>
+      </w:r>
+      <w:proofErr w:type="gramEnd"/>
+      <w:r>
+        <w:t xml:space="preserve"> it also gave me some valuable pointers about where to go next.  I also started </w:t>
+      </w:r>
+      <w:proofErr w:type="spellStart"/>
+      <w:r>
+        <w:t>impl</w:t>
+      </w:r>
+      <w:proofErr w:type="gramStart"/>
+      <w:r>
+        <w:t>,eenting</w:t>
+      </w:r>
+      <w:proofErr w:type="spellEnd"/>
+      <w:proofErr w:type="gramEnd"/>
+      <w:r>
+        <w:t xml:space="preserve"> the project today by writing a very simple web service that takes in </w:t>
+      </w:r>
+      <w:proofErr w:type="spellStart"/>
+      <w:r>
+        <w:t>strigns</w:t>
+      </w:r>
+      <w:proofErr w:type="spellEnd"/>
+      <w:r>
+        <w:t xml:space="preserve"> and runs them on the database.  </w:t>
+      </w:r>
+      <w:proofErr w:type="spellStart"/>
+      <w:r>
+        <w:t>I</w:t>
+      </w:r>
+      <w:proofErr w:type="gramStart"/>
+      <w:r>
+        <w:t>;m</w:t>
+      </w:r>
+      <w:proofErr w:type="spellEnd"/>
+      <w:proofErr w:type="gramEnd"/>
+      <w:r>
+        <w:t xml:space="preserve"> really surprised </w:t>
+      </w:r>
+      <w:proofErr w:type="spellStart"/>
+      <w:r>
+        <w:t>hwo</w:t>
+      </w:r>
+      <w:proofErr w:type="spellEnd"/>
+      <w:r>
+        <w:t xml:space="preserve"> easy the play framework makes this. I think that although it took me a while at the tail end of last week to learn the technologies, this was really worth it, as </w:t>
+      </w:r>
+      <w:proofErr w:type="gramStart"/>
+      <w:r>
+        <w:t>it  they</w:t>
+      </w:r>
+      <w:proofErr w:type="gramEnd"/>
+      <w:r>
+        <w:t xml:space="preserve"> are well suited to the project I’m doing </w:t>
+      </w:r>
+      <w:proofErr w:type="spellStart"/>
+      <w:r>
+        <w:t>nad</w:t>
+      </w:r>
+      <w:proofErr w:type="spellEnd"/>
+      <w:r>
+        <w:t xml:space="preserve"> will make my job so much </w:t>
+      </w:r>
+      <w:proofErr w:type="spellStart"/>
+      <w:r>
+        <w:t>esier</w:t>
+      </w:r>
+      <w:proofErr w:type="spellEnd"/>
+      <w:r>
+        <w:t>.</w:t>
+      </w:r>
+    </w:p>
+    <w:p/>
+    <w:p>
+      <w:r>
+        <w:t xml:space="preserve">Now I need to think more carefully about the design for my project. Design work doesn’t normally come naturally to me. This is </w:t>
+      </w:r>
+      <w:proofErr w:type="spellStart"/>
+      <w:r>
+        <w:t>bcause</w:t>
+      </w:r>
+      <w:proofErr w:type="spellEnd"/>
+      <w:r>
+        <w:t xml:space="preserve"> of my visual impairment, I find it difficult to see the big picture sometimes I need to get this part o the work right however as a good design will mean that </w:t>
+      </w:r>
+      <w:proofErr w:type="gramStart"/>
+      <w:r>
+        <w:t>the  work</w:t>
+      </w:r>
+      <w:proofErr w:type="gramEnd"/>
+      <w:r>
+        <w:t xml:space="preserve"> is far easier to </w:t>
+      </w:r>
+      <w:proofErr w:type="spellStart"/>
+      <w:r>
+        <w:t>implementent</w:t>
+      </w:r>
+      <w:proofErr w:type="spellEnd"/>
+      <w:r>
+        <w:t xml:space="preserve"> and test, a bad design will not only lead to a project of </w:t>
+      </w:r>
+      <w:proofErr w:type="spellStart"/>
+      <w:r>
+        <w:t>lesseer</w:t>
+      </w:r>
+      <w:proofErr w:type="spellEnd"/>
+      <w:r>
+        <w:t xml:space="preserve"> quality but could also limit the scope of the project. </w:t>
+      </w:r>
+    </w:p>
+    <w:p/>
+    <w:p>
+      <w:proofErr w:type="spellStart"/>
+      <w:r>
+        <w:t>Antother</w:t>
+      </w:r>
+      <w:proofErr w:type="spellEnd"/>
+      <w:r>
+        <w:t xml:space="preserve"> thing I need to </w:t>
+      </w:r>
+      <w:proofErr w:type="spellStart"/>
+      <w:r>
+        <w:t>invstigate</w:t>
+      </w:r>
+      <w:proofErr w:type="spellEnd"/>
+      <w:r>
+        <w:t xml:space="preserve"> in the next few days are the testing features. </w:t>
+      </w:r>
+      <w:proofErr w:type="spellStart"/>
+      <w:r>
+        <w:t>Qeb</w:t>
+      </w:r>
+      <w:proofErr w:type="spellEnd"/>
+      <w:r>
+        <w:t xml:space="preserve"> applications are notoriously difficult to test, on the other hand however, given </w:t>
+      </w:r>
+      <w:proofErr w:type="spellStart"/>
+      <w:r>
+        <w:t>hwo</w:t>
+      </w:r>
+      <w:proofErr w:type="spellEnd"/>
+      <w:r>
+        <w:t xml:space="preserve"> easy some of the </w:t>
+      </w:r>
+      <w:proofErr w:type="spellStart"/>
+      <w:r>
+        <w:t>thigns</w:t>
+      </w:r>
+      <w:proofErr w:type="spellEnd"/>
+      <w:r>
+        <w:t xml:space="preserve"> that </w:t>
+      </w:r>
+      <w:proofErr w:type="spellStart"/>
+      <w:r>
+        <w:t>I</w:t>
+      </w:r>
+      <w:proofErr w:type="gramStart"/>
+      <w:r>
+        <w:t>;ve</w:t>
+      </w:r>
+      <w:proofErr w:type="spellEnd"/>
+      <w:proofErr w:type="gramEnd"/>
+      <w:r>
+        <w:t xml:space="preserve"> had to do were not mean tot be easy, I would not be surprised if in fact this task was also easy. </w:t>
+      </w:r>
+    </w:p>
+    <w:p/>
+    <w:p>
       <w:bookmarkStart w:id="0" w:name="_GoBack"/>
       <w:bookmarkEnd w:id="0"/>
     </w:p>
-    <w:p>
-      <w:r>
-        <w:t xml:space="preserve">Yesterday I had a meeting with my supervisor, We talked through the feedback of my annotated bibliography and I was able to get a clearer idea of </w:t>
-      </w:r>
-      <w:proofErr w:type="gramStart"/>
-      <w:r>
-        <w:t>what  needed</w:t>
-      </w:r>
-      <w:proofErr w:type="gramEnd"/>
-      <w:r>
-        <w:t xml:space="preserve"> to do and what then  might be needed to get there.</w:t>
-      </w:r>
-    </w:p>
-    <w:p/>
-    <w:p>
-      <w:r>
-        <w:t xml:space="preserve">I am now working on my project </w:t>
-      </w:r>
-      <w:proofErr w:type="gramStart"/>
-      <w:r>
-        <w:t>plan,</w:t>
-      </w:r>
-      <w:proofErr w:type="gramEnd"/>
-      <w:r>
-        <w:t xml:space="preserve"> I have decided that I will use an agile approach to my software development. This is partly because this kind of project is unfamiliar to me, and </w:t>
-      </w:r>
-      <w:proofErr w:type="gramStart"/>
-      <w:r>
-        <w:t>so  by</w:t>
-      </w:r>
-      <w:proofErr w:type="gramEnd"/>
-      <w:r>
-        <w:t xml:space="preserve"> making it incremental, I will be able t assess my progress based upon my targets each week and  check to see whether I am on target or not.  I am currently in the middle of writing some broad goals, Once this has been done</w:t>
-      </w:r>
-      <w:proofErr w:type="gramStart"/>
-      <w:r>
-        <w:t>,  I</w:t>
-      </w:r>
-      <w:proofErr w:type="gramEnd"/>
-      <w:r>
-        <w:t xml:space="preserve"> will write more specific user stories and try to establish a plan from week to week.  This will also be accompanied by the creation of </w:t>
-      </w:r>
-      <w:proofErr w:type="gramStart"/>
-      <w:r>
-        <w:t>UML  use</w:t>
-      </w:r>
-      <w:proofErr w:type="gramEnd"/>
-      <w:r>
-        <w:t xml:space="preserve"> case Diagrams to  illustrate the requirements in a more visual form. </w:t>
-      </w:r>
-    </w:p>
-    <w:p/>
     <w:sectPr>
       <w:pgSz w:w="11900" w:h="16840"/>
       <w:pgMar w:top="1440" w:right="1800" w:bottom="1440" w:left="1800" w:header="708" w:footer="708" w:gutter="0"/>

</xml_diff>

<commit_message>
updated log and completed code for this weeks iteration, now starting to add a couple of unit tests
</commit_message>
<xml_diff>
--- a/project documentation/log.docx
+++ b/project documentation/log.docx
@@ -51,33 +51,20 @@
         <w:jc w:val="both"/>
       </w:pPr>
       <w:r>
-        <w:t xml:space="preserve">I’d also like to take the opportunity to point out how relevant this project is to the rest of the modules I studied as part of my degree. The language I plan to use for my implementation is the </w:t>
-      </w:r>
-      <w:proofErr w:type="spellStart"/>
-      <w:r>
-        <w:t>Scala</w:t>
-      </w:r>
-      <w:proofErr w:type="spellEnd"/>
-      <w:r>
-        <w:t xml:space="preserve"> programming language, which is based upon Java and runs on the Java virtual machine, and so I will be putting the skills acquired in CO871 to good use. Because BASE transactions are heavily used in cloud-based databases, my project has obvious links to CO846.  I also plan to make use of a large number of the tools introduced in CO894, as I believe that this will ensure a product of better quality. </w:t>
-      </w:r>
-    </w:p>
-    <w:p>
-      <w:pPr>
-        <w:jc w:val="both"/>
-      </w:pPr>
-    </w:p>
-    <w:p>
-      <w:pPr>
-        <w:jc w:val="both"/>
-      </w:pPr>
-      <w:proofErr w:type="spellStart"/>
-      <w:r>
-        <w:t>Scala</w:t>
-      </w:r>
-      <w:proofErr w:type="spellEnd"/>
-      <w:r>
-        <w:t xml:space="preserve"> is a functional programming language, so I will be able to put the recursion skills learnt in CO884 to good use. This project lends itself well to concurrency, and therefore my skills learnt in CO890 will also be highly valuable. </w:t>
+        <w:t xml:space="preserve">I’d also like to take the opportunity to point out how relevant this project is to the rest of the modules I studied as part of my degree. The language I plan to use for my implementation is the Scala programming language, which is based upon Java and runs on the Java virtual machine, and so I will be putting the skills acquired in CO871 to good use. Because BASE transactions are heavily used in cloud-based databases, my project has obvious links to CO846.  I also plan to make use of a large number of the tools introduced in CO894, as I believe that this will ensure a product of better quality. </w:t>
+      </w:r>
+    </w:p>
+    <w:p>
+      <w:pPr>
+        <w:jc w:val="both"/>
+      </w:pPr>
+    </w:p>
+    <w:p>
+      <w:pPr>
+        <w:jc w:val="both"/>
+      </w:pPr>
+      <w:r>
+        <w:t xml:space="preserve">Scala is a functional programming language, so I will be able to put the recursion skills learnt in CO884 to good use. This project lends itself well to concurrency, and therefore my skills learnt in CO890 will also be highly valuable. </w:t>
       </w:r>
     </w:p>
     <w:p>
@@ -112,23 +99,7 @@
         <w:jc w:val="both"/>
       </w:pPr>
       <w:r>
-        <w:t xml:space="preserve">I spent most of yesterday going through the two main approaches that I found during my initial project research, which were the two eventual consistency models supported by </w:t>
-      </w:r>
-      <w:proofErr w:type="spellStart"/>
-      <w:r>
-        <w:t>CouchDB</w:t>
-      </w:r>
-      <w:proofErr w:type="spellEnd"/>
-      <w:r>
-        <w:t xml:space="preserve"> and </w:t>
-      </w:r>
-      <w:proofErr w:type="spellStart"/>
-      <w:r>
-        <w:t>DynamoDB</w:t>
-      </w:r>
-      <w:proofErr w:type="spellEnd"/>
-      <w:r>
-        <w:t xml:space="preserve">. I have set myself a small target that by the end of today, I would like to have written up both a small description of the project and a technology review for the eventual consistency section of the project. </w:t>
+        <w:t xml:space="preserve">I spent most of yesterday going through the two main approaches that I found during my initial project research, which were the two eventual consistency models supported by CouchDB and DynamoDB. I have set myself a small target that by the end of today, I would like to have written up both a small description of the project and a technology review for the eventual consistency section of the project. </w:t>
       </w:r>
     </w:p>
     <w:p>
@@ -154,36 +125,20 @@
         <w:jc w:val="both"/>
       </w:pPr>
       <w:r>
-        <w:t xml:space="preserve">With the approach offered by </w:t>
-      </w:r>
-      <w:proofErr w:type="spellStart"/>
-      <w:r>
-        <w:t>DynamoDB</w:t>
-      </w:r>
-      <w:proofErr w:type="spellEnd"/>
-      <w:r>
-        <w:t xml:space="preserve">, all pieces of data are stored under version control. In implementation terms, this would be relatively straight forward to implement, as every time a piece of data is changed, one can just record the change and the time it happened in the database. While this would be straightforward to implement algorithmically, it wouldn’t scale well. This is because if we had to track every time something was changed in the database, this would take a lot of space relatively quickly. </w:t>
-      </w:r>
-    </w:p>
-    <w:p>
-      <w:pPr>
-        <w:jc w:val="both"/>
-      </w:pPr>
-    </w:p>
-    <w:p>
-      <w:pPr>
-        <w:jc w:val="both"/>
-      </w:pPr>
-      <w:r>
-        <w:t xml:space="preserve">The other approach is that of using vector clocks, which would be more complex to implement algorithmically, as it involves comparing these lists to determine which changes come before another. On the other hand though, it would be easy to store a vector clock in the database for each object, as this is just a list of timestamps and other metadata, so maybe I can compress that into a more </w:t>
-      </w:r>
-      <w:proofErr w:type="spellStart"/>
-      <w:r>
-        <w:t>serialisable</w:t>
-      </w:r>
-      <w:proofErr w:type="spellEnd"/>
-      <w:r>
-        <w:t xml:space="preserve"> form. This would, however, make more of a challenge in implementing the actual algorithms. </w:t>
+        <w:t xml:space="preserve">With the approach offered by DynamoDB, all pieces of data are stored under version control. In implementation terms, this would be relatively straight forward to implement, as every time a piece of data is changed, one can just record the change and the time it happened in the database. While this would be straightforward to implement algorithmically, it wouldn’t scale well. This is because if we had to track every time something was changed in the database, this would take a lot of space relatively quickly. </w:t>
+      </w:r>
+    </w:p>
+    <w:p>
+      <w:pPr>
+        <w:jc w:val="both"/>
+      </w:pPr>
+    </w:p>
+    <w:p>
+      <w:pPr>
+        <w:jc w:val="both"/>
+      </w:pPr>
+      <w:r>
+        <w:t xml:space="preserve">The other approach is that of using vector clocks, which would be more complex to implement algorithmically, as it involves comparing these lists to determine which changes come before another. On the other hand though, it would be easy to store a vector clock in the database for each object, as this is just a list of timestamps and other metadata, so maybe I can compress that into a more serialisable form. This would, however, make more of a challenge in implementing the actual algorithms. </w:t>
       </w:r>
     </w:p>
     <w:p/>
@@ -526,8 +481,6 @@
       <w:r>
         <w:t xml:space="preserve"> in fact this task was also relatively straight forward</w:t>
       </w:r>
-      <w:bookmarkStart w:id="0" w:name="_GoBack"/>
-      <w:bookmarkEnd w:id="0"/>
       <w:r>
         <w:t xml:space="preserve">. </w:t>
       </w:r>
@@ -576,6 +529,33 @@
       <w:pPr>
         <w:jc w:val="both"/>
       </w:pPr>
+      <w:r>
+        <w:t>10</w:t>
+      </w:r>
+      <w:r>
+        <w:rPr>
+          <w:vertAlign w:val="superscript"/>
+        </w:rPr>
+        <w:t>th</w:t>
+      </w:r>
+      <w:r>
+        <w:t xml:space="preserve"> June</w:t>
+      </w:r>
+    </w:p>
+    <w:p>
+      <w:pPr>
+        <w:jc w:val="both"/>
+      </w:pPr>
+    </w:p>
+    <w:p>
+      <w:pPr>
+        <w:jc w:val="both"/>
+      </w:pPr>
+      <w:r>
+        <w:t xml:space="preserve">Today I managed to complete the code for iteration One. This took longer than expected due to the complications with the Java jdbc library. I might use  the axiom library  that is provided with the Play framework for the main bulk of the development work. I’ve also began to design the main structure of the application. </w:t>
+      </w:r>
+      <w:bookmarkStart w:id="0" w:name="_GoBack"/>
+      <w:bookmarkEnd w:id="0"/>
     </w:p>
     <w:sectPr>
       <w:pgSz w:w="11900" w:h="16840"/>

</xml_diff>

<commit_message>
added most of the code to this weeks iteration, still a couple of features missing though
</commit_message>
<xml_diff>
--- a/project documentation/log.docx
+++ b/project documentation/log.docx
@@ -51,33 +51,20 @@
         <w:jc w:val="both"/>
       </w:pPr>
       <w:r>
-        <w:t xml:space="preserve">I’d also like to take the opportunity to point out how relevant this project is to the rest of the modules I studied as part of my degree. The language I plan to use for my implementation is the </w:t>
-      </w:r>
-      <w:proofErr w:type="spellStart"/>
-      <w:r>
-        <w:t>Scala</w:t>
-      </w:r>
-      <w:proofErr w:type="spellEnd"/>
-      <w:r>
-        <w:t xml:space="preserve"> programming language, which is based upon Java and runs on the Java virtual machine, and so I will be putting the skills acquired in CO871 to good use. Because BASE transactions are heavily used in cloud-based databases, my project has obvious links to CO846.  I also plan to make use of a large number of the tools introduced in CO894, as I believe that this will ensure a product of better quality. </w:t>
-      </w:r>
-    </w:p>
-    <w:p>
-      <w:pPr>
-        <w:jc w:val="both"/>
-      </w:pPr>
-    </w:p>
-    <w:p>
-      <w:pPr>
-        <w:jc w:val="both"/>
-      </w:pPr>
-      <w:proofErr w:type="spellStart"/>
-      <w:r>
-        <w:t>Scala</w:t>
-      </w:r>
-      <w:proofErr w:type="spellEnd"/>
-      <w:r>
-        <w:t xml:space="preserve"> is a functional programming language, so I will be able to put the recursion skills learnt in CO884 to good use. This project lends itself well to concurrency, and therefore my skills learnt in CO890 will also be highly valuable. </w:t>
+        <w:t xml:space="preserve">I’d also like to take the opportunity to point out how relevant this project is to the rest of the modules I studied as part of my degree. The language I plan to use for my implementation is the Scala programming language, which is based upon Java and runs on the Java virtual machine, and so I will be putting the skills acquired in CO871 to good use. Because BASE transactions are heavily used in cloud-based databases, my project has obvious links to CO846.  I also plan to make use of a large number of the tools introduced in CO894, as I believe that this will ensure a product of better quality. </w:t>
+      </w:r>
+    </w:p>
+    <w:p>
+      <w:pPr>
+        <w:jc w:val="both"/>
+      </w:pPr>
+    </w:p>
+    <w:p>
+      <w:pPr>
+        <w:jc w:val="both"/>
+      </w:pPr>
+      <w:r>
+        <w:t xml:space="preserve">Scala is a functional programming language, so I will be able to put the recursion skills learnt in CO884 to good use. This project lends itself well to concurrency, and therefore my skills learnt in CO890 will also be highly valuable. </w:t>
       </w:r>
     </w:p>
     <w:p>
@@ -112,23 +99,7 @@
         <w:jc w:val="both"/>
       </w:pPr>
       <w:r>
-        <w:t xml:space="preserve">I spent most of yesterday going through the two main approaches that I found during my initial project research, which were the two eventual consistency models supported by </w:t>
-      </w:r>
-      <w:proofErr w:type="spellStart"/>
-      <w:r>
-        <w:t>CouchDB</w:t>
-      </w:r>
-      <w:proofErr w:type="spellEnd"/>
-      <w:r>
-        <w:t xml:space="preserve"> and </w:t>
-      </w:r>
-      <w:proofErr w:type="spellStart"/>
-      <w:r>
-        <w:t>DynamoDB</w:t>
-      </w:r>
-      <w:proofErr w:type="spellEnd"/>
-      <w:r>
-        <w:t xml:space="preserve">. I have set myself a small target that by the end of today, I would like to have written up both a small description of the project and a technology review for the eventual consistency section of the project. </w:t>
+        <w:t xml:space="preserve">I spent most of yesterday going through the two main approaches that I found during my initial project research, which were the two eventual consistency models supported by CouchDB and DynamoDB. I have set myself a small target that by the end of today, I would like to have written up both a small description of the project and a technology review for the eventual consistency section of the project. </w:t>
       </w:r>
     </w:p>
     <w:p>
@@ -154,36 +125,20 @@
         <w:jc w:val="both"/>
       </w:pPr>
       <w:r>
-        <w:t xml:space="preserve">With the approach offered by </w:t>
-      </w:r>
-      <w:proofErr w:type="spellStart"/>
-      <w:r>
-        <w:t>DynamoDB</w:t>
-      </w:r>
-      <w:proofErr w:type="spellEnd"/>
-      <w:r>
-        <w:t xml:space="preserve">, all pieces of data are stored under version control. In implementation terms, this would be relatively straight forward to implement, as every time a piece of data is changed, one can just record the change and the time it happened in the database. While this would be straightforward to implement algorithmically, it wouldn’t scale well. This is because if we had to track every time something was changed in the database, this would take a lot of space relatively quickly. </w:t>
-      </w:r>
-    </w:p>
-    <w:p>
-      <w:pPr>
-        <w:jc w:val="both"/>
-      </w:pPr>
-    </w:p>
-    <w:p>
-      <w:pPr>
-        <w:jc w:val="both"/>
-      </w:pPr>
-      <w:r>
-        <w:t xml:space="preserve">The other approach is that of using vector clocks, which would be more complex to implement algorithmically, as it involves comparing these lists to determine which changes come before another. On the other hand though, it would be easy to store a vector clock in the database for each object, as this is just a list of timestamps and other metadata, so maybe I can compress that into a more </w:t>
-      </w:r>
-      <w:proofErr w:type="spellStart"/>
-      <w:r>
-        <w:t>serialisable</w:t>
-      </w:r>
-      <w:proofErr w:type="spellEnd"/>
-      <w:r>
-        <w:t xml:space="preserve"> form. This would, however, make more of a challenge in implementing the actual algorithms. </w:t>
+        <w:t xml:space="preserve">With the approach offered by DynamoDB, all pieces of data are stored under version control. In implementation terms, this would be relatively straight forward to implement, as every time a piece of data is changed, one can just record the change and the time it happened in the database. While this would be straightforward to implement algorithmically, it wouldn’t scale well. This is because if we had to track every time something was changed in the database, this would take a lot of space relatively quickly. </w:t>
+      </w:r>
+    </w:p>
+    <w:p>
+      <w:pPr>
+        <w:jc w:val="both"/>
+      </w:pPr>
+    </w:p>
+    <w:p>
+      <w:pPr>
+        <w:jc w:val="both"/>
+      </w:pPr>
+      <w:r>
+        <w:t xml:space="preserve">The other approach is that of using vector clocks, which would be more complex to implement algorithmically, as it involves comparing these lists to determine which changes come before another. On the other hand though, it would be easy to store a vector clock in the database for each object, as this is just a list of timestamps and other metadata, so maybe I can compress that into a more serialisable form. This would, however, make more of a challenge in implementing the actual algorithms. </w:t>
       </w:r>
     </w:p>
     <w:p/>
@@ -562,15 +517,25 @@
         <w:jc w:val="both"/>
       </w:pPr>
       <w:r>
-        <w:t xml:space="preserve">Today I managed to get the vast </w:t>
-      </w:r>
-      <w:proofErr w:type="gramStart"/>
-      <w:r>
-        <w:t>majority  of</w:t>
-      </w:r>
-      <w:proofErr w:type="gramEnd"/>
-      <w:r>
-        <w:t xml:space="preserve"> the simple web service completed that I was  planning to implement yesterday. This currently means that I am a day ahead of schedule. I am very surprised, but also very pleased at how things are turning out. Now that I have started development work, I also plan to write a chapter for my dissertation about the development technologies used and why I have chosen them.  Tomorrow I will begin the testing work that I mentioned in yesterdays entry. </w:t>
+        <w:t>Today I ma</w:t>
+      </w:r>
+      <w:r>
+        <w:t xml:space="preserve">naged to get the vast majority </w:t>
+      </w:r>
+      <w:r>
+        <w:t>of the simple web service c</w:t>
+      </w:r>
+      <w:r>
+        <w:t>ompleted that I was</w:t>
+      </w:r>
+      <w:r>
+        <w:t xml:space="preserve"> planning to implement yesterday. This currently means that I am a day ahead of schedule. I am very surprised, but also very pleased at how things are turning out. Now that I have started development work, I also plan to write a chapter for my dissertation about the development technologies u</w:t>
+      </w:r>
+      <w:r>
+        <w:t>sed and why I have chosen them.</w:t>
+      </w:r>
+      <w:r>
+        <w:t xml:space="preserve"> Tomorrow I will begin the testing work that I mentioned in yesterdays entry. </w:t>
       </w:r>
     </w:p>
     <w:p>
@@ -605,31 +570,22 @@
         <w:jc w:val="both"/>
       </w:pPr>
       <w:r>
-        <w:t xml:space="preserve">Today I managed to complete the code for iteration One. This took longer than expected due to the complications with the Java </w:t>
-      </w:r>
-      <w:proofErr w:type="spellStart"/>
-      <w:r>
-        <w:t>jdbc</w:t>
-      </w:r>
-      <w:proofErr w:type="spellEnd"/>
-      <w:r>
-        <w:t xml:space="preserve"> library. I might </w:t>
-      </w:r>
-      <w:proofErr w:type="gramStart"/>
-      <w:r>
-        <w:t>use  the</w:t>
-      </w:r>
-      <w:proofErr w:type="gramEnd"/>
-      <w:r>
-        <w:t xml:space="preserve"> axiom library  that is provided with the Play framework for the main bulk of the development work. I’ve also </w:t>
-      </w:r>
-      <w:proofErr w:type="gramStart"/>
-      <w:r>
-        <w:t>began</w:t>
-      </w:r>
-      <w:proofErr w:type="gramEnd"/>
-      <w:r>
-        <w:t xml:space="preserve"> to design the main structure of the application. </w:t>
+        <w:t>Today I managed to complete the code for iteration One. This took longer than expected due to the complications with the</w:t>
+      </w:r>
+      <w:r>
+        <w:t xml:space="preserve"> Java JDBC</w:t>
+      </w:r>
+      <w:r>
+        <w:t xml:space="preserve"> library. I might use the axiom library </w:t>
+      </w:r>
+      <w:r>
+        <w:t xml:space="preserve">that is provided with the Play framework for the main bulk of the </w:t>
+      </w:r>
+      <w:r>
+        <w:t>development work. I’ve also begu</w:t>
+      </w:r>
+      <w:r>
+        <w:t xml:space="preserve">n to design the main structure of the application. </w:t>
       </w:r>
     </w:p>
     <w:p>
@@ -673,34 +629,32 @@
         <w:t xml:space="preserve"> my first experience</w:t>
       </w:r>
       <w:r>
-        <w:t xml:space="preserve"> of unit tests for </w:t>
-      </w:r>
-      <w:proofErr w:type="gramStart"/>
-      <w:r>
-        <w:t xml:space="preserve">the </w:t>
-      </w:r>
-      <w:r>
-        <w:t xml:space="preserve"> play</w:t>
-      </w:r>
-      <w:proofErr w:type="gramEnd"/>
-      <w:r>
-        <w:t xml:space="preserve"> framework.  The experience was fairly similar to other unit </w:t>
-      </w:r>
-      <w:proofErr w:type="gramStart"/>
-      <w:r>
-        <w:t>test  frameworks</w:t>
-      </w:r>
-      <w:proofErr w:type="gramEnd"/>
-      <w:r>
-        <w:t xml:space="preserve"> ‘ve used so it didn’t take me long to figure out how to use it effectively. I really like the http features that it has though. This allows me to run mock versions of m application and check that the http responses are </w:t>
-      </w:r>
-      <w:proofErr w:type="spellStart"/>
-      <w:proofErr w:type="gramStart"/>
-      <w:r>
-        <w:t>th</w:t>
-      </w:r>
-      <w:proofErr w:type="spellEnd"/>
-      <w:proofErr w:type="gramEnd"/>
+        <w:t xml:space="preserve"> of unit tests for the play framework.</w:t>
+      </w:r>
+      <w:r>
+        <w:t xml:space="preserve"> The experience was fai</w:t>
+      </w:r>
+      <w:r>
+        <w:t xml:space="preserve">rly similar to other unit test </w:t>
+      </w:r>
+      <w:r>
+        <w:t xml:space="preserve">frameworks </w:t>
+      </w:r>
+      <w:r>
+        <w:t>I</w:t>
+      </w:r>
+      <w:r>
+        <w:t>‘ve used so it didn’t take me long to figure out how to use it effectively. I really like the http features that it has though. This allows me to run mock versions of m</w:t>
+      </w:r>
+      <w:r>
+        <w:t>y</w:t>
+      </w:r>
+      <w:r>
+        <w:t xml:space="preserve"> application and check that the http responses are th</w:t>
+      </w:r>
+      <w:r>
+        <w:t>e</w:t>
+      </w:r>
       <w:r>
         <w:t xml:space="preserve"> on</w:t>
       </w:r>
@@ -708,15 +662,16 @@
         <w:t>es that I actually want to have</w:t>
       </w:r>
       <w:r>
-        <w:t xml:space="preserve"> back.  This greatly alleviates some of my worries for this project with regards to unit testing</w:t>
-      </w:r>
-      <w:proofErr w:type="gramStart"/>
-      <w:r>
-        <w:t>,  as</w:t>
-      </w:r>
-      <w:proofErr w:type="gramEnd"/>
-      <w:r>
-        <w:t xml:space="preserve"> I was worried that it might not be that effective due to the web based nature of my project. </w:t>
+        <w:t xml:space="preserve"> back.</w:t>
+      </w:r>
+      <w:r>
+        <w:t xml:space="preserve"> This greatly alleviates some of my worries for this project</w:t>
+      </w:r>
+      <w:r>
+        <w:t xml:space="preserve"> with regards to unit testing, </w:t>
+      </w:r>
+      <w:r>
+        <w:t xml:space="preserve">as I was worried that it might not be that effective due to the web based nature of my project. </w:t>
       </w:r>
     </w:p>
     <w:p>
@@ -738,49 +693,41 @@
         <w:t>th</w:t>
       </w:r>
       <w:r>
-        <w:t xml:space="preserve"> </w:t>
-      </w:r>
-      <w:proofErr w:type="gramStart"/>
-      <w:r>
-        <w:t>June  2015</w:t>
-      </w:r>
-      <w:proofErr w:type="gramEnd"/>
-    </w:p>
-    <w:p>
-      <w:pPr>
-        <w:jc w:val="both"/>
-      </w:pPr>
-    </w:p>
-    <w:p>
-      <w:pPr>
-        <w:jc w:val="both"/>
-      </w:pPr>
-      <w:r>
-        <w:t>Today I wrote a chapter for my dissertation</w:t>
-      </w:r>
-      <w:proofErr w:type="gramStart"/>
-      <w:r>
-        <w:t>,,</w:t>
-      </w:r>
-      <w:proofErr w:type="gramEnd"/>
-      <w:r>
-        <w:t xml:space="preserve"> not much more to say here.. I also wrote a design document for my project. The aim of this was to convert the ideas that I’d been having </w:t>
-      </w:r>
-      <w:proofErr w:type="gramStart"/>
-      <w:r>
-        <w:t>on  the</w:t>
-      </w:r>
-      <w:proofErr w:type="gramEnd"/>
-      <w:r>
-        <w:t xml:space="preserve"> rest of the project into  a more formal document.  I now </w:t>
-      </w:r>
-      <w:proofErr w:type="gramStart"/>
-      <w:r>
-        <w:t>think  I</w:t>
-      </w:r>
-      <w:proofErr w:type="gramEnd"/>
-      <w:r>
-        <w:t xml:space="preserve"> have an overall design sorted for the project, but I still think I need to do some more work  on parts of the algorithm. In order to make sure that everything is clearly planned, particularly the part about resolving any inconsistencies. </w:t>
+        <w:t xml:space="preserve"> June </w:t>
+      </w:r>
+      <w:r>
+        <w:t>2015</w:t>
+      </w:r>
+    </w:p>
+    <w:p>
+      <w:pPr>
+        <w:jc w:val="both"/>
+      </w:pPr>
+    </w:p>
+    <w:p>
+      <w:pPr>
+        <w:jc w:val="both"/>
+      </w:pPr>
+      <w:r>
+        <w:t>Today I wrote</w:t>
+      </w:r>
+      <w:r>
+        <w:t xml:space="preserve"> a chapter for my dissertation. Not much more to say here.</w:t>
+      </w:r>
+      <w:r>
+        <w:t xml:space="preserve"> I also wrote a design document for my project. The aim of this was to convert the</w:t>
+      </w:r>
+      <w:r>
+        <w:t xml:space="preserve"> ideas that I’d been having on the rest of the project into a more formal document. I now think</w:t>
+      </w:r>
+      <w:r>
+        <w:t xml:space="preserve"> I have an overall design sorted for the project, but I still thi</w:t>
+      </w:r>
+      <w:r>
+        <w:t>nk I need to do some more work on parts of the algorithm, i</w:t>
+      </w:r>
+      <w:r>
+        <w:t xml:space="preserve">n order to make sure that everything is clearly planned, particularly the part about resolving any inconsistencies. </w:t>
       </w:r>
     </w:p>
     <w:p>
@@ -830,58 +777,10 @@
         <w:jc w:val="both"/>
       </w:pPr>
       <w:r>
-        <w:t xml:space="preserve">Today the design document I produced on </w:t>
-      </w:r>
-      <w:proofErr w:type="spellStart"/>
-      <w:r>
-        <w:t>Firday</w:t>
-      </w:r>
-      <w:proofErr w:type="spellEnd"/>
-      <w:r>
-        <w:t xml:space="preserve"> got a substantial </w:t>
-      </w:r>
-      <w:proofErr w:type="spellStart"/>
-      <w:r>
-        <w:t>reqrite</w:t>
-      </w:r>
-      <w:proofErr w:type="spellEnd"/>
-      <w:r>
-        <w:t xml:space="preserve"> after I had some more t</w:t>
-      </w:r>
-      <w:r>
-        <w:t xml:space="preserve">houghts on the problem over the weekend </w:t>
-      </w:r>
-      <w:proofErr w:type="gramStart"/>
-      <w:r>
-        <w:t>and  decided</w:t>
-      </w:r>
-      <w:proofErr w:type="gramEnd"/>
-      <w:r>
-        <w:t xml:space="preserve">  that what I had didn’t quite fit the bill. </w:t>
-      </w:r>
-      <w:proofErr w:type="spellStart"/>
-      <w:r>
-        <w:t>THe</w:t>
-      </w:r>
-      <w:proofErr w:type="spellEnd"/>
-      <w:r>
-        <w:t xml:space="preserve"> improved document is now much more clearer and easier to understand.  I also began </w:t>
-      </w:r>
-      <w:proofErr w:type="spellStart"/>
-      <w:r>
-        <w:t>codin</w:t>
-      </w:r>
-      <w:proofErr w:type="spellEnd"/>
-      <w:r>
-        <w:t xml:space="preserve"> this iteration today. I think that </w:t>
-      </w:r>
-      <w:proofErr w:type="spellStart"/>
-      <w:r>
-        <w:t>theres</w:t>
-      </w:r>
-      <w:proofErr w:type="spellEnd"/>
-      <w:r>
-        <w:t xml:space="preserve"> quite a lot of work to do here, so I’m worried that I might not complete the whole iteration within a week, but I’ll assesses that closer to the time. </w:t>
+        <w:t>Today the design document I produced on Firday got a substantial reqrite after I had some more t</w:t>
+      </w:r>
+      <w:r>
+        <w:t xml:space="preserve">houghts on the problem over the weekend and  decided  that what I had didn’t quite fit the bill. THe improved document is now much more clearer and easier to understand.  I also began codin this iteration today. I think that theres quite a lot of work to do here, so I’m worried that I might not complete the whole iteration within a week, but I’ll assesses that closer to the time. </w:t>
       </w:r>
     </w:p>
     <w:p>
@@ -911,91 +810,112 @@
         <w:jc w:val="both"/>
       </w:pPr>
       <w:r>
-        <w:t xml:space="preserve">Today and yesterday ‘ve written large </w:t>
-      </w:r>
-      <w:proofErr w:type="spellStart"/>
-      <w:r>
-        <w:t>cunks</w:t>
-      </w:r>
-      <w:proofErr w:type="spellEnd"/>
-      <w:r>
-        <w:t xml:space="preserve"> of the functionality for the second iteration. I am very thankful I chose to use the </w:t>
-      </w:r>
-      <w:proofErr w:type="spellStart"/>
-      <w:r>
-        <w:t>Akka</w:t>
-      </w:r>
-      <w:proofErr w:type="spellEnd"/>
-      <w:r>
-        <w:t xml:space="preserve"> </w:t>
-      </w:r>
-      <w:proofErr w:type="spellStart"/>
-      <w:r>
-        <w:t>framwrok</w:t>
-      </w:r>
-      <w:proofErr w:type="spellEnd"/>
-      <w:r>
-        <w:t xml:space="preserve"> to handle the concurrency that I’ve introduced into this project, as its made reasoning </w:t>
-      </w:r>
-      <w:proofErr w:type="spellStart"/>
-      <w:r>
-        <w:t>abou</w:t>
-      </w:r>
-      <w:proofErr w:type="spellEnd"/>
-      <w:r>
-        <w:t xml:space="preserve"> </w:t>
-      </w:r>
-      <w:proofErr w:type="spellStart"/>
-      <w:r>
-        <w:t>thtat</w:t>
-      </w:r>
-      <w:proofErr w:type="spellEnd"/>
-      <w:r>
-        <w:t xml:space="preserve"> concurrency so much easier. </w:t>
-      </w:r>
-      <w:proofErr w:type="spellStart"/>
-      <w:r>
-        <w:t>Thrres</w:t>
-      </w:r>
-      <w:proofErr w:type="spellEnd"/>
-      <w:r>
-        <w:t xml:space="preserve"> still a lot of code to write though. Currently, </w:t>
-      </w:r>
-      <w:proofErr w:type="spellStart"/>
-      <w:r>
-        <w:t>im</w:t>
-      </w:r>
-      <w:proofErr w:type="spellEnd"/>
+        <w:t>Today and y</w:t>
+      </w:r>
+      <w:r>
+        <w:t>esterday ‘ve written large chunks</w:t>
+      </w:r>
+      <w:r>
+        <w:t xml:space="preserve"> of the functionality for the second iteration. I am very thankful I chose to use the Akka </w:t>
+      </w:r>
+      <w:r>
+        <w:t>framework</w:t>
+      </w:r>
+      <w:r>
+        <w:t xml:space="preserve"> to handle the concurrency that I’ve introduced into this proj</w:t>
+      </w:r>
+      <w:r>
+        <w:t>ect, as its made reasoning about th</w:t>
+      </w:r>
+      <w:r>
+        <w:t>at co</w:t>
+      </w:r>
+      <w:r>
+        <w:t xml:space="preserve">ncurrency so much easier. Theres </w:t>
+      </w:r>
+      <w:r>
+        <w:t xml:space="preserve"> still a lot of cod</w:t>
+      </w:r>
+      <w:r>
+        <w:t>e to write though. Currently, I’m</w:t>
+      </w:r>
       <w:r>
         <w:t xml:space="preserve"> not sure if I’ll hit the deadline that I imposed upon myself, although my study support tutor thinks that it wouldn’t be the end of the world as I’ll catch that up later in the term. </w:t>
+      </w:r>
+    </w:p>
+    <w:p>
+      <w:pPr>
+        <w:jc w:val="both"/>
+      </w:pPr>
+    </w:p>
+    <w:p>
+      <w:pPr>
+        <w:jc w:val="both"/>
+      </w:pPr>
+      <w:r>
+        <w:t>18</w:t>
+      </w:r>
+      <w:r>
+        <w:rPr>
+          <w:vertAlign w:val="superscript"/>
+        </w:rPr>
+        <w:t>th</w:t>
+      </w:r>
+      <w:r>
+        <w:t xml:space="preserve"> June 2015</w:t>
+      </w:r>
+    </w:p>
+    <w:p>
+      <w:pPr>
+        <w:jc w:val="both"/>
+      </w:pPr>
+      <w:r>
+        <w:t xml:space="preserve">Today, I finally overcame the difficulties that I was having with eventual consistency,  </w:t>
+      </w:r>
+      <w:r>
+        <w:t>There’s</w:t>
+      </w:r>
+      <w:r>
+        <w:t xml:space="preserve"> sstill a lot of work for me to do, but I’m confident that I’ll be </w:t>
+      </w:r>
+      <w:r>
+        <w:t>able to get</w:t>
+      </w:r>
+      <w:r>
+        <w:t xml:space="preserve"> through it now with relatively little difficulty.  I now need to start thinking about how the sample programs im going to write in order to prove that the application is working as effectively as it should. Be. </w:t>
+      </w:r>
+    </w:p>
+    <w:p>
+      <w:pPr>
+        <w:jc w:val="both"/>
+      </w:pPr>
+    </w:p>
+    <w:p>
+      <w:pPr>
+        <w:jc w:val="both"/>
+      </w:pPr>
+      <w:r>
+        <w:t>19</w:t>
+      </w:r>
+      <w:r>
+        <w:rPr>
+          <w:vertAlign w:val="superscript"/>
+        </w:rPr>
+        <w:t>th</w:t>
+      </w:r>
+      <w:r>
+        <w:t xml:space="preserve"> June 2015</w:t>
+      </w:r>
+    </w:p>
+    <w:p>
+      <w:pPr>
+        <w:jc w:val="both"/>
+      </w:pPr>
+      <w:r>
+        <w:t xml:space="preserve">I got through most of the work that I had set myself for this iteratin. I need to lok into testing AKka actors again, as the tools I have don’t seem to be cutting the  mustard  for this piece of work.  Voerall, I;m relatively pleased with how this week I has gone. </w:t>
       </w:r>
       <w:bookmarkStart w:id="0" w:name="_GoBack"/>
       <w:bookmarkEnd w:id="0"/>
-    </w:p>
-    <w:p>
-      <w:pPr>
-        <w:jc w:val="both"/>
-      </w:pPr>
-    </w:p>
-    <w:p>
-      <w:pPr>
-        <w:jc w:val="both"/>
-      </w:pPr>
-    </w:p>
-    <w:p>
-      <w:pPr>
-        <w:jc w:val="both"/>
-      </w:pPr>
-    </w:p>
-    <w:p>
-      <w:pPr>
-        <w:jc w:val="both"/>
-      </w:pPr>
-    </w:p>
-    <w:p>
-      <w:pPr>
-        <w:jc w:val="both"/>
-      </w:pPr>
     </w:p>
     <w:sectPr>
       <w:pgSz w:w="11900" w:h="16840"/>

</xml_diff>

<commit_message>
added a few major fixes and improvements to the existing code base as well as updated the dissertation
</commit_message>
<xml_diff>
--- a/project documentation/log.docx
+++ b/project documentation/log.docx
@@ -59,15 +59,7 @@
       </w:r>
       <w:proofErr w:type="spellEnd"/>
       <w:r>
-        <w:t xml:space="preserve"> programming language, which is based upon Java and runs on the Java virtual machine, and so I will be putting the skills acquired in CO871 to good use. Because BASE transactions are heavily used in </w:t>
-      </w:r>
-      <w:proofErr w:type="gramStart"/>
-      <w:r>
-        <w:t>cloud</w:t>
-      </w:r>
-      <w:proofErr w:type="gramEnd"/>
-      <w:r>
-        <w:t xml:space="preserve">-based databases, my project has obvious links to CO846.  I also plan to make use of a large number of the tools introduced in CO894, as I believe that this will ensure a product of better quality. </w:t>
+        <w:t xml:space="preserve"> programming language, which is based upon Java and runs on the Java virtual machine, and so I will be putting the skills acquired in CO871 to good use. Because BASE transactions are heavily used in cloud-based databases, my project has obvious links to CO846.  I also plan to make use of a large number of the tools introduced in CO894, as I believe that this will ensure a product of better quality. </w:t>
       </w:r>
     </w:p>
     <w:p>
@@ -832,56 +824,62 @@
       <w:r>
         <w:t xml:space="preserve">Today the design document I produced on </w:t>
       </w:r>
-      <w:proofErr w:type="spellStart"/>
-      <w:r>
-        <w:t>Firday</w:t>
-      </w:r>
-      <w:proofErr w:type="spellEnd"/>
+      <w:r>
+        <w:t>Friday</w:t>
+      </w:r>
       <w:r>
         <w:t xml:space="preserve"> got a substantial </w:t>
       </w:r>
-      <w:proofErr w:type="spellStart"/>
-      <w:r>
-        <w:t>reqrite</w:t>
-      </w:r>
-      <w:proofErr w:type="spellEnd"/>
+      <w:r>
+        <w:t>rewrite</w:t>
+      </w:r>
       <w:r>
         <w:t xml:space="preserve"> after I had some more t</w:t>
       </w:r>
       <w:r>
         <w:t xml:space="preserve">houghts on the problem over the weekend </w:t>
       </w:r>
-      <w:proofErr w:type="gramStart"/>
-      <w:r>
-        <w:t>and  decided</w:t>
-      </w:r>
-      <w:proofErr w:type="gramEnd"/>
-      <w:r>
-        <w:t xml:space="preserve">  that what I had didn’t quite fit the bill. </w:t>
-      </w:r>
-      <w:proofErr w:type="spellStart"/>
-      <w:r>
-        <w:t>THe</w:t>
-      </w:r>
-      <w:proofErr w:type="spellEnd"/>
-      <w:r>
-        <w:t xml:space="preserve"> improved document is now much more clearer and easier to understand.  I also began </w:t>
-      </w:r>
-      <w:proofErr w:type="spellStart"/>
-      <w:r>
-        <w:t>codin</w:t>
-      </w:r>
-      <w:proofErr w:type="spellEnd"/>
+      <w:r>
+        <w:t>and decided that</w:t>
+      </w:r>
+      <w:r>
+        <w:t xml:space="preserve"> what </w:t>
+      </w:r>
+      <w:r>
+        <w:t>I had wasn’t appropriate</w:t>
+      </w:r>
+      <w:r>
+        <w:t xml:space="preserve">. </w:t>
+      </w:r>
+      <w:r>
+        <w:t>The</w:t>
+      </w:r>
+      <w:r>
+        <w:t xml:space="preserve"> im</w:t>
+      </w:r>
+      <w:r>
+        <w:t>proved document is now much</w:t>
+      </w:r>
+      <w:r>
+        <w:t xml:space="preserve"> clearer and easier to understand.  I also began </w:t>
+      </w:r>
+      <w:r>
+        <w:t>coding</w:t>
+      </w:r>
       <w:r>
         <w:t xml:space="preserve"> this iteration today. I think that </w:t>
       </w:r>
-      <w:proofErr w:type="spellStart"/>
-      <w:r>
-        <w:t>theres</w:t>
-      </w:r>
-      <w:proofErr w:type="spellEnd"/>
-      <w:r>
-        <w:t xml:space="preserve"> quite a lot of work to do here, so I’m worried that I might not complete the whole iteration within a week, but I’ll assesses that closer to the time. </w:t>
+      <w:r>
+        <w:t>there’s</w:t>
+      </w:r>
+      <w:r>
+        <w:t xml:space="preserve"> quite a lot of work to do here, so I’m worried that I might not complete the whole iteration </w:t>
+      </w:r>
+      <w:r>
+        <w:t>within a week, but I’ll assess</w:t>
+      </w:r>
+      <w:r>
+        <w:t xml:space="preserve"> that closer to the time. </w:t>
       </w:r>
     </w:p>
     <w:p>
@@ -914,7 +912,13 @@
         <w:t>Today and y</w:t>
       </w:r>
       <w:r>
-        <w:t>esterday ‘ve written large chunks</w:t>
+        <w:t>esterday</w:t>
+      </w:r>
+      <w:r>
+        <w:t xml:space="preserve"> I</w:t>
+      </w:r>
+      <w:r>
+        <w:t xml:space="preserve"> ‘ve written large chunks</w:t>
       </w:r>
       <w:r>
         <w:t xml:space="preserve"> of the functionality for the second iteration. I am very thankful I chose to use the </w:t>
@@ -942,19 +946,9 @@
       <w:r>
         <w:t xml:space="preserve">ncurrency so much easier. </w:t>
       </w:r>
-      <w:proofErr w:type="spellStart"/>
-      <w:proofErr w:type="gramStart"/>
-      <w:r>
-        <w:t>Theres</w:t>
-      </w:r>
-      <w:proofErr w:type="spellEnd"/>
-      <w:r>
-        <w:t xml:space="preserve"> </w:t>
-      </w:r>
-      <w:r>
-        <w:t xml:space="preserve"> still</w:t>
-      </w:r>
-      <w:proofErr w:type="gramEnd"/>
+      <w:r>
+        <w:t>There’s still</w:t>
+      </w:r>
       <w:r>
         <w:t xml:space="preserve"> a lot of cod</w:t>
       </w:r>
@@ -992,40 +986,48 @@
         <w:jc w:val="both"/>
       </w:pPr>
       <w:r>
-        <w:t>Today, I finally overcame the difficulties that I was having with eventual consistency</w:t>
+        <w:t>Today, I finally overcame the difficulties that I was ha</w:t>
+      </w:r>
+      <w:r>
+        <w:t>ving with eventual consistency.</w:t>
+      </w:r>
+      <w:r>
+        <w:t xml:space="preserve"> </w:t>
+      </w:r>
+      <w:r>
+        <w:t>There’s</w:t>
+      </w:r>
+      <w:r>
+        <w:t xml:space="preserve"> </w:t>
+      </w:r>
+      <w:r>
+        <w:t>still</w:t>
+      </w:r>
+      <w:r>
+        <w:t xml:space="preserve"> a lot of work for me to do, but I’m confident that I’ll be </w:t>
+      </w:r>
+      <w:r>
+        <w:t>able to get</w:t>
+      </w:r>
+      <w:r>
+        <w:t xml:space="preserve"> through it now with relatively little difficulty.  I now need to start thinking about how the sample programs</w:t>
+      </w:r>
+      <w:r>
+        <w:t xml:space="preserve"> are going to </w:t>
       </w:r>
       <w:proofErr w:type="gramStart"/>
       <w:r>
-        <w:t xml:space="preserve">,  </w:t>
-      </w:r>
-      <w:r>
-        <w:t>There’s</w:t>
+        <w:t xml:space="preserve">work </w:t>
+      </w:r>
+      <w:r>
+        <w:t xml:space="preserve"> in</w:t>
       </w:r>
       <w:proofErr w:type="gramEnd"/>
       <w:r>
-        <w:t xml:space="preserve"> </w:t>
-      </w:r>
-      <w:proofErr w:type="spellStart"/>
-      <w:r>
-        <w:t>sstill</w:t>
-      </w:r>
-      <w:proofErr w:type="spellEnd"/>
-      <w:r>
-        <w:t xml:space="preserve"> a lot of work for me to do, but I’m confident that I’ll be </w:t>
-      </w:r>
-      <w:r>
-        <w:t>able to get</w:t>
-      </w:r>
-      <w:r>
-        <w:t xml:space="preserve"> through it now with relatively little difficulty.  I now need to start thinking about how the sample programs </w:t>
-      </w:r>
-      <w:proofErr w:type="spellStart"/>
-      <w:r>
-        <w:t>im</w:t>
-      </w:r>
-      <w:proofErr w:type="spellEnd"/>
-      <w:r>
-        <w:t xml:space="preserve"> going to write in order to prove that the application is working as effectively as it should. Be. </w:t>
+        <w:t xml:space="preserve"> order to prove that the application is worki</w:t>
+      </w:r>
+      <w:r>
+        <w:t>ng as effectively as it should be.</w:t>
       </w:r>
     </w:p>
     <w:p>
@@ -1063,48 +1065,51 @@
       <w:r>
         <w:t xml:space="preserve">. I need to </w:t>
       </w:r>
+      <w:r>
+        <w:t xml:space="preserve">look into testing </w:t>
+      </w:r>
       <w:proofErr w:type="spellStart"/>
       <w:r>
-        <w:t>lok</w:t>
+        <w:t>Ak</w:t>
+      </w:r>
+      <w:r>
+        <w:t>ka</w:t>
       </w:r>
       <w:proofErr w:type="spellEnd"/>
       <w:r>
-        <w:t xml:space="preserve"> into testing </w:t>
-      </w:r>
-      <w:proofErr w:type="spellStart"/>
-      <w:r>
-        <w:t>AKka</w:t>
-      </w:r>
-      <w:proofErr w:type="spellEnd"/>
-      <w:r>
-        <w:t xml:space="preserve"> actors again, as the tools I have don’t seem to be cutting </w:t>
+        <w:t xml:space="preserve"> actors again, as the tools I have don’t</w:t>
+      </w:r>
+      <w:r>
+        <w:t xml:space="preserve"> seem to be very effective</w:t>
+      </w:r>
+      <w:r>
+        <w:t xml:space="preserve"> for this piece of work.  </w:t>
+      </w:r>
+      <w:r>
+        <w:t>Overall</w:t>
+      </w:r>
+      <w:r>
+        <w:t xml:space="preserve">, </w:t>
+      </w:r>
+      <w:r>
+        <w:t>I’m</w:t>
+      </w:r>
+      <w:r>
+        <w:t xml:space="preserve"> relative</w:t>
+      </w:r>
+      <w:r>
+        <w:t xml:space="preserve">ly pleased with how this </w:t>
       </w:r>
       <w:proofErr w:type="gramStart"/>
       <w:r>
-        <w:t>the  mustard</w:t>
+        <w:t>week  has</w:t>
       </w:r>
       <w:proofErr w:type="gramEnd"/>
       <w:r>
-        <w:t xml:space="preserve">  for this piece of work.  </w:t>
-      </w:r>
-      <w:r>
-        <w:t>Overall</w:t>
-      </w:r>
-      <w:r>
-        <w:t xml:space="preserve">, </w:t>
-      </w:r>
-      <w:proofErr w:type="spellStart"/>
-      <w:r>
-        <w:t>I</w:t>
-      </w:r>
-      <w:proofErr w:type="gramStart"/>
-      <w:r>
-        <w:t>;m</w:t>
-      </w:r>
-      <w:proofErr w:type="spellEnd"/>
-      <w:proofErr w:type="gramEnd"/>
-      <w:r>
-        <w:t xml:space="preserve"> relatively pleased with how this week I has gone. </w:t>
+        <w:t xml:space="preserve"> </w:t>
+      </w:r>
+      <w:r>
+        <w:t xml:space="preserve">gone. </w:t>
       </w:r>
     </w:p>
     <w:p>
@@ -1134,92 +1139,577 @@
         <w:jc w:val="both"/>
       </w:pPr>
       <w:r>
-        <w:t>Today&lt; ‘ve been testing the work I did last week</w:t>
+        <w:t>Today I’ve</w:t>
+      </w:r>
+      <w:r>
+        <w:t xml:space="preserve"> been testing the work I did last week</w:t>
+      </w:r>
+      <w:r>
+        <w:t>, My</w:t>
+      </w:r>
+      <w:r>
+        <w:t xml:space="preserve"> supervisor </w:t>
+      </w:r>
+      <w:r>
+        <w:t>seems</w:t>
+      </w:r>
+      <w:r>
+        <w:t xml:space="preserve"> pleased with my progress, and </w:t>
       </w:r>
       <w:proofErr w:type="gramStart"/>
       <w:r>
-        <w:t>,  My</w:t>
+        <w:t>wants  a</w:t>
       </w:r>
       <w:proofErr w:type="gramEnd"/>
       <w:r>
-        <w:t xml:space="preserve"> supervisor </w:t>
+        <w:t xml:space="preserve"> demo of the system by the following Monday. I </w:t>
+      </w:r>
+      <w:r>
+        <w:t>think</w:t>
+      </w:r>
+      <w:r>
+        <w:t xml:space="preserve"> I can deliver this, but I’ve had </w:t>
+      </w:r>
+      <w:r>
+        <w:t>nightmares getting</w:t>
+      </w:r>
+      <w:r>
+        <w:t xml:space="preserve"> the testing </w:t>
+      </w:r>
+      <w:r>
+        <w:t>equipment</w:t>
+      </w:r>
+      <w:r>
+        <w:t xml:space="preserve"> </w:t>
+      </w:r>
+      <w:r>
+        <w:t>set up for testing Actors again. O</w:t>
+      </w:r>
+      <w:r>
+        <w:t xml:space="preserve">ver the </w:t>
+      </w:r>
+      <w:r>
+        <w:t>weekend</w:t>
+      </w:r>
+      <w:r>
+        <w:t xml:space="preserve"> a new version came out, which meant I needed to reconfigure everything. I have now discovered </w:t>
       </w:r>
       <w:proofErr w:type="spellStart"/>
       <w:r>
-        <w:t>sems</w:t>
+        <w:t>testActors</w:t>
       </w:r>
       <w:proofErr w:type="spellEnd"/>
       <w:r>
-        <w:t xml:space="preserve"> pleased with my progress, and wants  a demo of the system by the following Monday. I </w:t>
+        <w:t xml:space="preserve"> though, which allow me to bring </w:t>
+      </w:r>
+      <w:proofErr w:type="gramStart"/>
+      <w:r>
+        <w:t>all the</w:t>
+      </w:r>
+      <w:proofErr w:type="gramEnd"/>
+      <w:r>
+        <w:t xml:space="preserve"> standard unit testing tools to b</w:t>
+      </w:r>
+      <w:r>
+        <w:t>e</w:t>
+      </w:r>
+      <w:r>
+        <w:t xml:space="preserve">ar on Actor based systems.  I also think that after I submit the early deliverable, I could do with having a good look through the project and doing a code review. There are some pieces of code that I think could be designed better. </w:t>
+      </w:r>
+    </w:p>
+    <w:p>
+      <w:pPr>
+        <w:jc w:val="both"/>
+      </w:pPr>
+    </w:p>
+    <w:p>
+      <w:pPr>
+        <w:jc w:val="both"/>
+      </w:pPr>
+    </w:p>
+    <w:p>
+      <w:pPr>
+        <w:jc w:val="both"/>
+      </w:pPr>
+      <w:r>
+        <w:t>22</w:t>
+      </w:r>
+      <w:r>
+        <w:rPr>
+          <w:vertAlign w:val="superscript"/>
+        </w:rPr>
+        <w:t>nd</w:t>
+      </w:r>
+      <w:r>
+        <w:t xml:space="preserve"> June 2015</w:t>
+      </w:r>
+    </w:p>
+    <w:p>
+      <w:pPr>
+        <w:jc w:val="both"/>
+      </w:pPr>
+    </w:p>
+    <w:p>
+      <w:pPr>
+        <w:jc w:val="both"/>
+      </w:pPr>
+      <w:r>
+        <w:t xml:space="preserve">Today </w:t>
+      </w:r>
+      <w:r>
+        <w:t>I’ve</w:t>
+      </w:r>
+      <w:r>
+        <w:t xml:space="preserve"> been fine tuning my design </w:t>
+      </w:r>
+      <w:proofErr w:type="gramStart"/>
+      <w:r>
+        <w:t>document  as</w:t>
+      </w:r>
+      <w:proofErr w:type="gramEnd"/>
+      <w:r>
+        <w:t xml:space="preserve">  I prepare for submitting my early deliverable. I’m quite surprised that, for the most part, I </w:t>
+      </w:r>
+      <w:r>
+        <w:t>implemented</w:t>
+      </w:r>
+      <w:r>
+        <w:t xml:space="preserve"> what I said I</w:t>
+      </w:r>
+      <w:r>
+        <w:t xml:space="preserve"> was going to implement. M</w:t>
+      </w:r>
+      <w:r>
+        <w:t xml:space="preserve">aybe everything isn’t as fully </w:t>
+      </w:r>
+      <w:proofErr w:type="gramStart"/>
+      <w:r>
+        <w:t>tested  as</w:t>
+      </w:r>
+      <w:proofErr w:type="gramEnd"/>
+      <w:r>
+        <w:t xml:space="preserve"> I would have liked at this stage, but everything seems to work and there </w:t>
+      </w:r>
+      <w:r>
+        <w:t>aren’t</w:t>
+      </w:r>
+      <w:r>
+        <w:t xml:space="preserve"> that many bugs in the syste</w:t>
+      </w:r>
+      <w:r>
+        <w:t>m.  T</w:t>
+      </w:r>
+      <w:r>
+        <w:t xml:space="preserve">he main changes I’ve been doing are fixing </w:t>
+      </w:r>
+      <w:r>
+        <w:t>spelling and</w:t>
+      </w:r>
+      <w:r>
+        <w:t xml:space="preserve"> grammatical things, and clarifying a few points.   I’m also in the middle of putting a </w:t>
+      </w:r>
+      <w:r>
+        <w:t>dissertation draft together for</w:t>
+      </w:r>
+      <w:r>
+        <w:t xml:space="preserve"> the early deliverable. I’m quite surprised that there was so much to write </w:t>
+      </w:r>
+      <w:r>
+        <w:t>about with</w:t>
+      </w:r>
+      <w:r>
+        <w:t xml:space="preserve"> </w:t>
+      </w:r>
+      <w:r>
+        <w:t>only</w:t>
+      </w:r>
+      <w:r>
+        <w:t xml:space="preserve"> a few weeks of working on the project. </w:t>
+      </w:r>
+    </w:p>
+    <w:p>
+      <w:pPr>
+        <w:jc w:val="both"/>
+      </w:pPr>
+    </w:p>
+    <w:p>
+      <w:pPr>
+        <w:jc w:val="both"/>
+      </w:pPr>
+      <w:r>
+        <w:t>24</w:t>
+      </w:r>
+      <w:r>
+        <w:rPr>
+          <w:vertAlign w:val="superscript"/>
+        </w:rPr>
+        <w:t>th</w:t>
+      </w:r>
+      <w:r>
+        <w:t xml:space="preserve"> June</w:t>
+      </w:r>
+    </w:p>
+    <w:p>
+      <w:pPr>
+        <w:jc w:val="both"/>
+      </w:pPr>
+      <w:r>
+        <w:t>Today</w:t>
+      </w:r>
+      <w:r>
+        <w:t xml:space="preserve"> I finally su</w:t>
+      </w:r>
+      <w:r>
+        <w:t xml:space="preserve">bmitted my early submission, I </w:t>
+      </w:r>
+      <w:r>
+        <w:t xml:space="preserve">now need </w:t>
+      </w:r>
+      <w:proofErr w:type="gramStart"/>
+      <w:r>
+        <w:t>to  do</w:t>
+      </w:r>
+      <w:proofErr w:type="gramEnd"/>
+      <w:r>
+        <w:t xml:space="preserve"> the evaluation of my project that I mentione</w:t>
+      </w:r>
+      <w:r>
+        <w:t xml:space="preserve">d a couple of entries ago and </w:t>
+      </w:r>
+      <w:r>
+        <w:t xml:space="preserve">then I need to start thinking about basic availability.  I have now started to really beef up the testing of my application. I </w:t>
+      </w:r>
+      <w:r>
+        <w:t>know</w:t>
+      </w:r>
+      <w:r>
+        <w:t xml:space="preserve"> most things work but I want to be able to verify the components on an </w:t>
+      </w:r>
+      <w:r>
+        <w:t>individual</w:t>
+      </w:r>
+      <w:r>
+        <w:t xml:space="preserve"> level and ensure that they </w:t>
+      </w:r>
+      <w:r>
+        <w:t>work, as they should.  This should</w:t>
+      </w:r>
+      <w:r>
+        <w:t xml:space="preserve"> also give me more evidence that my system does what it should be doing. </w:t>
+      </w:r>
+    </w:p>
+    <w:p>
+      <w:pPr>
+        <w:jc w:val="both"/>
+      </w:pPr>
+    </w:p>
+    <w:p>
+      <w:pPr>
+        <w:jc w:val="both"/>
+      </w:pPr>
+    </w:p>
+    <w:p>
+      <w:pPr>
+        <w:jc w:val="both"/>
+      </w:pPr>
+    </w:p>
+    <w:p>
+      <w:pPr>
+        <w:jc w:val="both"/>
+      </w:pPr>
+      <w:r>
+        <w:t>Monday 28</w:t>
+      </w:r>
+      <w:r>
+        <w:rPr>
+          <w:vertAlign w:val="superscript"/>
+        </w:rPr>
+        <w:t>th</w:t>
+      </w:r>
+      <w:r>
+        <w:t xml:space="preserve"> June</w:t>
+      </w:r>
+    </w:p>
+    <w:p>
+      <w:pPr>
+        <w:jc w:val="both"/>
+      </w:pPr>
+      <w:r>
+        <w:t xml:space="preserve">Today I </w:t>
+      </w:r>
+      <w:r>
+        <w:t>showed</w:t>
+      </w:r>
+      <w:r>
+        <w:t xml:space="preserve"> my system to my project supervisor and attempted a live </w:t>
+      </w:r>
+      <w:r>
+        <w:t>demo</w:t>
+      </w:r>
+      <w:r>
+        <w:t xml:space="preserve">. I found a race hazard bug in the code during the demo that meant things didn’t go according </w:t>
+      </w:r>
+      <w:r>
+        <w:t>to</w:t>
+      </w:r>
+      <w:r>
+        <w:t xml:space="preserve"> </w:t>
+      </w:r>
+      <w:proofErr w:type="gramStart"/>
+      <w:r>
+        <w:t>plan,</w:t>
+      </w:r>
+      <w:proofErr w:type="gramEnd"/>
+      <w:r>
+        <w:t xml:space="preserve"> I am now determined to track down that bug.  I finis</w:t>
+      </w:r>
+      <w:r>
+        <w:t>hed all of the testing, and I am</w:t>
+      </w:r>
+      <w:r>
+        <w:t xml:space="preserve"> now </w:t>
+      </w:r>
+      <w:r>
+        <w:t>convinced</w:t>
+      </w:r>
+      <w:r>
+        <w:t xml:space="preserve"> that the system </w:t>
+      </w:r>
+      <w:r>
+        <w:t>works,</w:t>
+      </w:r>
+      <w:r>
+        <w:t xml:space="preserve"> as it </w:t>
+      </w:r>
+      <w:r>
+        <w:t>should.</w:t>
+      </w:r>
+      <w:r>
+        <w:t xml:space="preserve"> </w:t>
+      </w:r>
+      <w:r>
+        <w:t xml:space="preserve"> I now need to </w:t>
+      </w:r>
+      <w:r>
+        <w:t>evaluate the system and</w:t>
+      </w:r>
+      <w:r>
+        <w:t xml:space="preserve"> improve it so that it works the best way it can. </w:t>
+      </w:r>
+      <w:r>
+        <w:t xml:space="preserve"> This includes doing a thorough code review of the system as I mentioned earlier. </w:t>
+      </w:r>
+    </w:p>
+    <w:p>
+      <w:pPr>
+        <w:jc w:val="both"/>
+      </w:pPr>
+    </w:p>
+    <w:p>
+      <w:pPr>
+        <w:jc w:val="both"/>
+      </w:pPr>
+      <w:r>
+        <w:t>Wednesday 1</w:t>
+      </w:r>
+      <w:r>
+        <w:rPr>
+          <w:vertAlign w:val="superscript"/>
+        </w:rPr>
+        <w:t>st</w:t>
+      </w:r>
+      <w:r>
+        <w:t xml:space="preserve"> July</w:t>
+      </w:r>
+    </w:p>
+    <w:p>
+      <w:pPr>
+        <w:jc w:val="both"/>
+      </w:pPr>
+    </w:p>
+    <w:p>
+      <w:pPr>
+        <w:jc w:val="both"/>
+      </w:pPr>
+      <w:r>
+        <w:t xml:space="preserve">Today </w:t>
+      </w:r>
+      <w:proofErr w:type="gramStart"/>
+      <w:r>
+        <w:t>was  a</w:t>
+      </w:r>
+      <w:proofErr w:type="gramEnd"/>
+      <w:r>
+        <w:t xml:space="preserve"> very productive day. First of all, I figured out that race hazard bug that I was having. The issue was that the algorithm I was using to wait for queries to be applied played </w:t>
+      </w:r>
+      <w:proofErr w:type="gramStart"/>
+      <w:r>
+        <w:t>havoc  with</w:t>
+      </w:r>
+      <w:proofErr w:type="gramEnd"/>
+      <w:r>
+        <w:t xml:space="preserve"> the internal workings of the </w:t>
       </w:r>
       <w:proofErr w:type="spellStart"/>
       <w:r>
-        <w:t>tink</w:t>
+        <w:t>Akka</w:t>
       </w:r>
       <w:proofErr w:type="spellEnd"/>
       <w:r>
-        <w:t xml:space="preserve"> I can deliver this, but I’ve had </w:t>
+        <w:t xml:space="preserve"> framework. Turns out that </w:t>
+      </w:r>
+      <w:proofErr w:type="spellStart"/>
+      <w:r>
+        <w:t>theres</w:t>
+      </w:r>
+      <w:proofErr w:type="spellEnd"/>
+      <w:r>
+        <w:t xml:space="preserve"> </w:t>
       </w:r>
       <w:proofErr w:type="gramStart"/>
       <w:r>
-        <w:t xml:space="preserve">nightmares  </w:t>
+        <w:t>a  built</w:t>
+      </w:r>
+      <w:proofErr w:type="gramEnd"/>
+      <w:r>
+        <w:t xml:space="preserve"> in way to  fix this problem, although I had to learn about futures in </w:t>
       </w:r>
       <w:proofErr w:type="spellStart"/>
       <w:r>
-        <w:t>etting</w:t>
+        <w:t>Scala</w:t>
+      </w:r>
+      <w:proofErr w:type="spellEnd"/>
+      <w:r>
+        <w:t xml:space="preserve">. In other news, I’ve </w:t>
+      </w:r>
+      <w:proofErr w:type="gramStart"/>
+      <w:r>
+        <w:t>began</w:t>
+      </w:r>
+      <w:proofErr w:type="gramEnd"/>
+      <w:r>
+        <w:t xml:space="preserve"> comparing </w:t>
+      </w:r>
+      <w:proofErr w:type="spellStart"/>
+      <w:r>
+        <w:t>th</w:t>
+      </w:r>
+      <w:proofErr w:type="spellEnd"/>
+      <w:r>
+        <w:t xml:space="preserve"> different models for basic availability that I could use. There </w:t>
+      </w:r>
+      <w:proofErr w:type="spellStart"/>
+      <w:r>
+        <w:t>dosnt</w:t>
+      </w:r>
+      <w:proofErr w:type="spellEnd"/>
+      <w:r>
+        <w:t xml:space="preserve"> seem to be an obvious solution like there was for eventual consistency, so end result is that I’ll pick and choose elements o</w:t>
+      </w:r>
+      <w:r>
+        <w:t>f</w:t>
+      </w:r>
+      <w:r>
+        <w:t xml:space="preserve"> several </w:t>
+      </w:r>
+      <w:r>
+        <w:t>implementations</w:t>
+      </w:r>
+      <w:r>
+        <w:t xml:space="preserve"> in my eventual system. </w:t>
+      </w:r>
+    </w:p>
+    <w:p>
+      <w:pPr>
+        <w:jc w:val="both"/>
+      </w:pPr>
+    </w:p>
+    <w:p>
+      <w:pPr>
+        <w:jc w:val="both"/>
+      </w:pPr>
+    </w:p>
+    <w:p>
+      <w:pPr>
+        <w:jc w:val="both"/>
+      </w:pPr>
+      <w:r>
+        <w:t>Thursday 2</w:t>
+      </w:r>
+      <w:r>
+        <w:rPr>
+          <w:vertAlign w:val="superscript"/>
+        </w:rPr>
+        <w:t>nd</w:t>
+      </w:r>
+      <w:r>
+        <w:t xml:space="preserve"> July 2015</w:t>
+      </w:r>
+    </w:p>
+    <w:p>
+      <w:pPr>
+        <w:jc w:val="both"/>
+      </w:pPr>
+      <w:r>
+        <w:t xml:space="preserve">Today, I’ve made massive improvements to my system.  I’ve now changed the web </w:t>
+      </w:r>
+      <w:proofErr w:type="gramStart"/>
+      <w:r>
+        <w:t>services  so</w:t>
+      </w:r>
+      <w:proofErr w:type="gramEnd"/>
+      <w:r>
+        <w:t xml:space="preserve"> that they run asynchronously </w:t>
+      </w:r>
+      <w:proofErr w:type="spellStart"/>
+      <w:r>
+        <w:t>usig</w:t>
+      </w:r>
+      <w:proofErr w:type="spellEnd"/>
+      <w:r>
+        <w:t xml:space="preserve"> futures rather than hogging up the web server. This means that my application can now process several requests at once rather than just the one Another major benefit that has come out of today </w:t>
+      </w:r>
+      <w:proofErr w:type="spellStart"/>
+      <w:r>
+        <w:t>si</w:t>
+      </w:r>
+      <w:proofErr w:type="spellEnd"/>
+      <w:r>
+        <w:t xml:space="preserve"> the code to make everything consistent has become much </w:t>
+      </w:r>
+      <w:proofErr w:type="gramStart"/>
+      <w:r>
+        <w:t>simpler  and</w:t>
+      </w:r>
+      <w:proofErr w:type="gramEnd"/>
+      <w:r>
+        <w:t xml:space="preserve"> I am also more confident it works effectively. .  This was to fix a bug where the database was not letting deletes go through if the data was already deleted, so I made some changes to fix this.  Both of these issues could have been avoided had I learnt the tools better before I started the project, but then I felt </w:t>
+      </w:r>
+      <w:proofErr w:type="gramStart"/>
+      <w:r>
+        <w:t xml:space="preserve">that  </w:t>
+      </w:r>
+      <w:proofErr w:type="spellStart"/>
+      <w:r>
+        <w:t>theres</w:t>
       </w:r>
       <w:proofErr w:type="spellEnd"/>
       <w:proofErr w:type="gramEnd"/>
       <w:r>
-        <w:t xml:space="preserve"> the testing </w:t>
-      </w:r>
-      <w:proofErr w:type="spellStart"/>
-      <w:r>
-        <w:t>equeiment</w:t>
-      </w:r>
-      <w:proofErr w:type="spellEnd"/>
-      <w:r>
-        <w:t xml:space="preserve"> set up for testing Actors again, over the </w:t>
-      </w:r>
-      <w:proofErr w:type="spellStart"/>
-      <w:r>
-        <w:t>weeked</w:t>
-      </w:r>
-      <w:proofErr w:type="spellEnd"/>
-      <w:r>
-        <w:t xml:space="preserve"> a new version came out, which meant I needed to reconfigure everything. I have now discovered </w:t>
-      </w:r>
-      <w:proofErr w:type="spellStart"/>
-      <w:r>
-        <w:t>testActors</w:t>
-      </w:r>
-      <w:proofErr w:type="spellEnd"/>
-      <w:r>
-        <w:t xml:space="preserve"> though, which allow me to bring </w:t>
-      </w:r>
-      <w:proofErr w:type="gramStart"/>
-      <w:r>
-        <w:t>all the</w:t>
-      </w:r>
-      <w:proofErr w:type="gramEnd"/>
-      <w:r>
-        <w:t xml:space="preserve"> standard unit testing tools to bar on Actor based systems. </w:t>
-      </w:r>
+        <w:t xml:space="preserve"> a balance between reading and actually doing the practical work that needs to be struck </w:t>
+      </w:r>
+    </w:p>
+    <w:p>
+      <w:pPr>
+        <w:jc w:val="both"/>
+      </w:pPr>
+    </w:p>
+    <w:p>
+      <w:pPr>
+        <w:jc w:val="both"/>
+      </w:pPr>
       <w:bookmarkStart w:id="0" w:name="_GoBack"/>
       <w:bookmarkEnd w:id="0"/>
-      <w:r>
-        <w:t xml:space="preserve"> I also think that after I submit the early deliverable, I could do with having a good look through the project and doing a code review. There are some pieces of code that I think could be designed better. </w:t>
-      </w:r>
-    </w:p>
-    <w:p>
-      <w:pPr>
-        <w:jc w:val="both"/>
-      </w:pPr>
-    </w:p>
-    <w:p>
-      <w:pPr>
-        <w:jc w:val="both"/>
-      </w:pPr>
     </w:p>
     <w:sectPr>
       <w:pgSz w:w="11900" w:h="16840"/>

</xml_diff>

<commit_message>
added a lot of code in for basic availability
</commit_message>
<xml_diff>
--- a/project documentation/log.docx
+++ b/project documentation/log.docx
@@ -1,6 +1,6 @@
 
 <file path=word/document.xml><?xml version="1.0" encoding="utf-8"?>
-<w:document xmlns:wpc="http://schemas.microsoft.com/office/word/2010/wordprocessingCanvas" xmlns:mo="http://schemas.microsoft.com/office/mac/office/2008/main" xmlns:mc="http://schemas.openxmlformats.org/markup-compatibility/2006" xmlns:mv="urn:schemas-microsoft-com:mac:vml" xmlns:o="urn:schemas-microsoft-com:office:office" xmlns:r="http://schemas.openxmlformats.org/officeDocument/2006/relationships" xmlns:m="http://schemas.openxmlformats.org/officeDocument/2006/math" xmlns:v="urn:schemas-microsoft-com:vml" xmlns:wp14="http://schemas.microsoft.com/office/word/2010/wordprocessingDrawing" xmlns:wp="http://schemas.openxmlformats.org/drawingml/2006/wordprocessingDrawing" xmlns:w10="urn:schemas-microsoft-com:office:word" xmlns:w="http://schemas.openxmlformats.org/wordprocessingml/2006/main" xmlns:w14="http://schemas.microsoft.com/office/word/2010/wordml" xmlns:wpg="http://schemas.microsoft.com/office/word/2010/wordprocessingGroup" xmlns:wpi="http://schemas.microsoft.com/office/word/2010/wordprocessingInk" xmlns:wne="http://schemas.microsoft.com/office/word/2006/wordml" xmlns:wps="http://schemas.microsoft.com/office/word/2010/wordprocessingShape" mc:Ignorable="w14 wp14">
+<w:document xmlns:wpc="http://schemas.microsoft.com/office/word/2010/wordprocessingCanvas" xmlns:mo="http://schemas.microsoft.com/office/mac/office/2008/main" xmlns:mc="http://schemas.openxmlformats.org/markup-compatibility/2006" xmlns:mv="urn:schemas-microsoft-com:mac:vml" xmlns:o="urn:schemas-microsoft-com:office:office" xmlns:r="http://schemas.openxmlformats.org/officeDocument/2006/relationships" xmlns:m="http://schemas.openxmlformats.org/officeDocument/2006/math" xmlns:v="urn:schemas-microsoft-com:vml" xmlns:wp14="http://schemas.microsoft.com/office/word/2010/wordprocessingDrawing" xmlns:wp="http://schemas.openxmlformats.org/drawingml/2006/wordprocessingDrawing" xmlns:w10="urn:schemas-microsoft-com:office:word" xmlns:w="http://schemas.openxmlformats.org/wordprocessingml/2006/main" xmlns:w14="http://schemas.microsoft.com/office/word/2010/wordml" xmlns:w15="http://schemas.microsoft.com/office/word/2012/wordml" xmlns:wpg="http://schemas.microsoft.com/office/word/2010/wordprocessingGroup" xmlns:wpi="http://schemas.microsoft.com/office/word/2010/wordprocessingInk" xmlns:wne="http://schemas.microsoft.com/office/word/2006/wordml" xmlns:wps="http://schemas.microsoft.com/office/word/2010/wordprocessingShape" mc:Ignorable="w14 w15 wp14">
   <w:body>
     <w:p/>
     <w:p>
@@ -51,33 +51,20 @@
         <w:jc w:val="both"/>
       </w:pPr>
       <w:r>
-        <w:t xml:space="preserve">I’d also like to take the opportunity to point out how relevant this project is to the rest of the modules I studied as part of my degree. The language I plan to use for my implementation is the </w:t>
-      </w:r>
-      <w:proofErr w:type="spellStart"/>
-      <w:r>
-        <w:t>Scala</w:t>
-      </w:r>
-      <w:proofErr w:type="spellEnd"/>
-      <w:r>
-        <w:t xml:space="preserve"> programming language, which is based upon Java and runs on the Java virtual machine, and so I will be putting the skills acquired in CO871 to good use. Because BASE transactions are heavily used in cloud-based databases, my project has obvious links to CO846.  I also plan to make use of a large number of the tools introduced in CO894, as I believe that this will ensure a product of better quality. </w:t>
-      </w:r>
-    </w:p>
-    <w:p>
-      <w:pPr>
-        <w:jc w:val="both"/>
-      </w:pPr>
-    </w:p>
-    <w:p>
-      <w:pPr>
-        <w:jc w:val="both"/>
-      </w:pPr>
-      <w:proofErr w:type="spellStart"/>
-      <w:r>
-        <w:t>Scala</w:t>
-      </w:r>
-      <w:proofErr w:type="spellEnd"/>
-      <w:r>
-        <w:t xml:space="preserve"> is a functional programming language, so I will be able to put the recursion skills learnt in CO884 to good use. This project lends itself well to concurrency, and therefore my skills learnt in CO890 will also be highly valuable. </w:t>
+        <w:t xml:space="preserve">I’d also like to take the opportunity to point out how relevant this project is to the rest of the modules I studied as part of my degree. The language I plan to use for my implementation is the Scala programming language, which is based upon Java and runs on the Java virtual machine, and so I will be putting the skills acquired in CO871 to good use. Because BASE transactions are heavily used in cloud-based databases, my project has obvious links to CO846.  I also plan to make use of a large number of the tools introduced in CO894, as I believe that this will ensure a product of better quality. </w:t>
+      </w:r>
+    </w:p>
+    <w:p>
+      <w:pPr>
+        <w:jc w:val="both"/>
+      </w:pPr>
+    </w:p>
+    <w:p>
+      <w:pPr>
+        <w:jc w:val="both"/>
+      </w:pPr>
+      <w:r>
+        <w:t xml:space="preserve">Scala is a functional programming language, so I will be able to put the recursion skills learnt in CO884 to good use. This project lends itself well to concurrency, and therefore my skills learnt in CO890 will also be highly valuable. </w:t>
       </w:r>
     </w:p>
     <w:p>
@@ -175,7 +162,15 @@
         <w:jc w:val="both"/>
       </w:pPr>
       <w:r>
-        <w:t xml:space="preserve">The other approach is that of using vector clocks, which would be more complex to implement algorithmically, as it involves comparing these lists to determine which changes come before another. On the other hand though, it would be easy to store a vector clock in the database for each object, as this is just a list of timestamps and other metadata, so maybe I can compress that into a more </w:t>
+        <w:t xml:space="preserve">The other approach is that of using vector clocks, which would be more complex to implement algorithmically, as it involves comparing these lists to determine which changes come before another. On the other </w:t>
+      </w:r>
+      <w:proofErr w:type="gramStart"/>
+      <w:r>
+        <w:t>hand</w:t>
+      </w:r>
+      <w:proofErr w:type="gramEnd"/>
+      <w:r>
+        <w:t xml:space="preserve"> though, it would be easy to store a vector clock in the database for each object, as this is just a list of timestamps and other metadata, so maybe I can compress that into a more </w:t>
       </w:r>
       <w:proofErr w:type="spellStart"/>
       <w:r>
@@ -685,11 +680,16 @@
       <w:r>
         <w:t xml:space="preserve">frameworks </w:t>
       </w:r>
+      <w:proofErr w:type="gramStart"/>
       <w:r>
         <w:t>I</w:t>
       </w:r>
       <w:r>
-        <w:t>‘ve used so it didn’t take me long to figure out how to use it effectively. I really like the http features that it has though. This allows me to run mock versions of m</w:t>
+        <w:t>‘</w:t>
+      </w:r>
+      <w:proofErr w:type="gramEnd"/>
+      <w:r>
+        <w:t>ve used so it didn’t take me long to figure out how to use it effectively. I really like the http features that it has though. This allows me to run mock versions of m</w:t>
       </w:r>
       <w:r>
         <w:t>y</w:t>
@@ -1200,15 +1200,7 @@
       </w:r>
       <w:proofErr w:type="spellEnd"/>
       <w:r>
-        <w:t xml:space="preserve"> though, which allow me to bring </w:t>
-      </w:r>
-      <w:proofErr w:type="gramStart"/>
-      <w:r>
-        <w:t>all the</w:t>
-      </w:r>
-      <w:proofErr w:type="gramEnd"/>
-      <w:r>
-        <w:t xml:space="preserve"> standard unit testing tools to b</w:t>
+        <w:t xml:space="preserve"> though, which allow me to bring all the standard unit testing tools to b</w:t>
       </w:r>
       <w:r>
         <w:t>e</w:t>
@@ -1453,15 +1445,7 @@
         <w:t>to</w:t>
       </w:r>
       <w:r>
-        <w:t xml:space="preserve"> </w:t>
-      </w:r>
-      <w:proofErr w:type="gramStart"/>
-      <w:r>
-        <w:t>plan,</w:t>
-      </w:r>
-      <w:proofErr w:type="gramEnd"/>
-      <w:r>
-        <w:t xml:space="preserve"> I am now determined to track down that bug.  I finis</w:t>
+        <w:t xml:space="preserve"> plan, I am now determined to track down that bug.  I finis</w:t>
       </w:r>
       <w:r>
         <w:t>hed all of the testing, and I am</w:t>
@@ -1572,23 +1556,7 @@
       </w:r>
       <w:proofErr w:type="gramEnd"/>
       <w:r>
-        <w:t xml:space="preserve"> in way to  fix this problem, although I had to learn about futures in </w:t>
-      </w:r>
-      <w:proofErr w:type="spellStart"/>
-      <w:r>
-        <w:t>Scala</w:t>
-      </w:r>
-      <w:proofErr w:type="spellEnd"/>
-      <w:r>
-        <w:t xml:space="preserve">. In other news, I’ve </w:t>
-      </w:r>
-      <w:proofErr w:type="gramStart"/>
-      <w:r>
-        <w:t>began</w:t>
-      </w:r>
-      <w:proofErr w:type="gramEnd"/>
-      <w:r>
-        <w:t xml:space="preserve"> comparing </w:t>
+        <w:t xml:space="preserve"> in way to  fix this problem, although I had to learn about futures in Scala. In other news, I’ve began comparing </w:t>
       </w:r>
       <w:proofErr w:type="spellStart"/>
       <w:r>
@@ -1661,55 +1629,430 @@
       <w:r>
         <w:t xml:space="preserve"> that they run asynchronously </w:t>
       </w:r>
+      <w:r>
+        <w:t>using</w:t>
+      </w:r>
+      <w:r>
+        <w:t xml:space="preserve"> futures rather than hogging up the web server. This means that my application can now process several requests at once rather than just the one Another major benefit that has come out of today </w:t>
+      </w:r>
       <w:proofErr w:type="spellStart"/>
       <w:r>
-        <w:t>usig</w:t>
+        <w:t>si</w:t>
       </w:r>
       <w:proofErr w:type="spellEnd"/>
       <w:r>
-        <w:t xml:space="preserve"> futures rather than hogging up the web server. This means that my application can now process several requests at once rather than just the one Another major benefit that has come out of today </w:t>
+        <w:t xml:space="preserve"> the code to make everything consistent has become much </w:t>
+      </w:r>
+      <w:r>
+        <w:t>simpler and</w:t>
+      </w:r>
+      <w:r>
+        <w:t xml:space="preserve"> I am also more confident it works effectively</w:t>
+      </w:r>
+      <w:proofErr w:type="gramStart"/>
+      <w:r>
+        <w:t>. .</w:t>
+      </w:r>
+      <w:proofErr w:type="gramEnd"/>
+      <w:r>
+        <w:t xml:space="preserve">  This was to fix a bug where the database was not letting deletes go through if the data was already deleted, so I made some changes to fix this.  Both of these issues could have been avoided had I learnt the tools better before I started the project, but then I felt </w:t>
+      </w:r>
+      <w:proofErr w:type="gramStart"/>
+      <w:r>
+        <w:t xml:space="preserve">that  </w:t>
+      </w:r>
+      <w:r>
+        <w:t>there’s</w:t>
+      </w:r>
+      <w:proofErr w:type="gramEnd"/>
+      <w:r>
+        <w:t xml:space="preserve"> a balance between reading and actually doing the practical work that needs to be struck </w:t>
+      </w:r>
+    </w:p>
+    <w:p>
+      <w:pPr>
+        <w:jc w:val="both"/>
+      </w:pPr>
+    </w:p>
+    <w:p>
+      <w:pPr>
+        <w:jc w:val="both"/>
+      </w:pPr>
+      <w:r>
+        <w:t>Monday 6</w:t>
+      </w:r>
+      <w:r>
+        <w:rPr>
+          <w:vertAlign w:val="superscript"/>
+        </w:rPr>
+        <w:t>th</w:t>
+      </w:r>
+      <w:r>
+        <w:t xml:space="preserve"> July 2015</w:t>
+      </w:r>
+    </w:p>
+    <w:p>
+      <w:pPr>
+        <w:jc w:val="both"/>
+      </w:pPr>
+      <w:r>
+        <w:t xml:space="preserve">Over the last few days, I’ve been doing some research </w:t>
+      </w:r>
+      <w:proofErr w:type="gramStart"/>
+      <w:r>
+        <w:t>into  basic</w:t>
+      </w:r>
+      <w:proofErr w:type="gramEnd"/>
+      <w:r>
+        <w:t xml:space="preserve"> availability and how I’m going to implement this in my application. </w:t>
+      </w:r>
+      <w:r>
+        <w:t>I’m</w:t>
+      </w:r>
+      <w:r>
+        <w:t xml:space="preserve"> now thinking that this s</w:t>
+      </w:r>
+      <w:r>
+        <w:t>hould be much easier to implement</w:t>
+      </w:r>
+      <w:r>
+        <w:t xml:space="preserve"> than eventual consistency was. This is partly because I am taking elements from several of the best sections of eventual consistency </w:t>
+      </w:r>
+      <w:proofErr w:type="gramStart"/>
+      <w:r>
+        <w:t>from  several</w:t>
+      </w:r>
+      <w:proofErr w:type="gramEnd"/>
+      <w:r>
+        <w:t xml:space="preserve"> real database models, therefore, I have been able </w:t>
       </w:r>
       <w:proofErr w:type="spellStart"/>
       <w:r>
-        <w:t>si</w:t>
+        <w:t>ot</w:t>
       </w:r>
       <w:proofErr w:type="spellEnd"/>
       <w:r>
-        <w:t xml:space="preserve"> the code to make everything consistent has become much </w:t>
+        <w:t xml:space="preserve"> tailor my model of eventual consistency so that it plays nicely with the rest of the program. </w:t>
       </w:r>
       <w:proofErr w:type="gramStart"/>
       <w:r>
-        <w:t>simpler  and</w:t>
+        <w:t>.Another</w:t>
       </w:r>
       <w:proofErr w:type="gramEnd"/>
       <w:r>
-        <w:t xml:space="preserve"> I am also more confident it works effectively. .  This was to fix a bug where the database was not letting deletes go through if the data was already deleted, so I made some changes to fix this.  Both of these issues could have been avoided had I learnt the tools better before I started the project, but then I felt </w:t>
+        <w:t xml:space="preserve"> thing that I realized while researching and designing this piece of functionality  is that  this code should be significantly easier to implement than the eventual consistency functionality was</w:t>
+      </w:r>
+      <w:r>
+        <w:t xml:space="preserve">. </w:t>
+      </w:r>
+      <w:r>
+        <w:t>I’m</w:t>
+      </w:r>
+      <w:r>
+        <w:t xml:space="preserve"> not sure however, if that’s because I’ve already designed the basic architecture of the application, or because the functionality is easier to </w:t>
+      </w:r>
+      <w:r>
+        <w:t>implement</w:t>
+      </w:r>
+      <w:r>
+        <w:t xml:space="preserve">.  A </w:t>
+      </w:r>
+      <w:r>
+        <w:t>key</w:t>
+      </w:r>
+      <w:r>
+        <w:t xml:space="preserve"> thing that I’ve learnt though is that maybe I’m not as bad at system design work as I thought I was at the beginning of the project. The </w:t>
+      </w:r>
+      <w:r>
+        <w:t>reason this</w:t>
+      </w:r>
+      <w:r>
+        <w:t xml:space="preserve"> is because I only need to modify one component of the system, with</w:t>
+      </w:r>
+      <w:r>
+        <w:t xml:space="preserve"> minimal changes everywhere else</w:t>
+      </w:r>
+      <w:r>
+        <w:t xml:space="preserve">. This process has also enforced the importance to me </w:t>
       </w:r>
       <w:proofErr w:type="gramStart"/>
       <w:r>
-        <w:t xml:space="preserve">that  </w:t>
+        <w:t>of  cohesion</w:t>
+      </w:r>
+      <w:proofErr w:type="gramEnd"/>
+      <w:r>
+        <w:t xml:space="preserve"> and coupling as  taught in CO871. </w:t>
+      </w:r>
+    </w:p>
+    <w:p>
+      <w:pPr>
+        <w:jc w:val="both"/>
+      </w:pPr>
+    </w:p>
+    <w:p>
+      <w:pPr>
+        <w:jc w:val="both"/>
+      </w:pPr>
+      <w:r>
+        <w:t>Wednesday 15</w:t>
+      </w:r>
+      <w:r>
+        <w:rPr>
+          <w:vertAlign w:val="superscript"/>
+        </w:rPr>
+        <w:t>th</w:t>
+      </w:r>
+      <w:r>
+        <w:t xml:space="preserve"> July</w:t>
+      </w:r>
+    </w:p>
+    <w:p>
+      <w:pPr>
+        <w:jc w:val="both"/>
+      </w:pPr>
+      <w:r>
+        <w:t xml:space="preserve">I returned from a </w:t>
+      </w:r>
+      <w:proofErr w:type="gramStart"/>
+      <w:r>
+        <w:t>weeks</w:t>
+      </w:r>
+      <w:proofErr w:type="gramEnd"/>
+      <w:r>
+        <w:t xml:space="preserve"> holiday in Crete yesterday. Therefore, most of my time today has been spent going through all the sections of my project to bring myself back up to speed from where I left off.  I found this process extremely useful, because it allowed me to look at the quality of my code and pinpoint the bits that wee complicated or needed refactoring. My theory is that if I </w:t>
+      </w:r>
+      <w:r>
+        <w:t>can’t</w:t>
+      </w:r>
+      <w:r>
+        <w:t xml:space="preserve"> understand a section of code after a week on holiday, then it is very unlikely that the examiners will be able to understand it </w:t>
+      </w:r>
+      <w:r>
+        <w:t>without</w:t>
+      </w:r>
+      <w:r>
+        <w:t xml:space="preserve"> having seen it before.  This means that while I might not have fully </w:t>
+      </w:r>
+      <w:r>
+        <w:t>completed</w:t>
+      </w:r>
+      <w:r>
+        <w:t xml:space="preserve"> updating the project plan based upon my </w:t>
+      </w:r>
+      <w:r>
+        <w:t>supervisor’s</w:t>
+      </w:r>
+      <w:r>
+        <w:t xml:space="preserve"> feedback.  I learnt a great deal </w:t>
+      </w:r>
+      <w:proofErr w:type="gramStart"/>
+      <w:r>
+        <w:t>about  code</w:t>
+      </w:r>
+      <w:proofErr w:type="gramEnd"/>
+      <w:r>
+        <w:t xml:space="preserve"> quality and software development in </w:t>
+      </w:r>
+      <w:r>
+        <w:t>general</w:t>
+      </w:r>
+      <w:r>
+        <w:t xml:space="preserve">. </w:t>
+      </w:r>
+    </w:p>
+    <w:p>
+      <w:pPr>
+        <w:jc w:val="both"/>
+      </w:pPr>
+    </w:p>
+    <w:p>
+      <w:pPr>
+        <w:jc w:val="both"/>
+      </w:pPr>
+      <w:r>
+        <w:t>Thursday 16</w:t>
+      </w:r>
+      <w:r>
+        <w:rPr>
+          <w:vertAlign w:val="superscript"/>
+        </w:rPr>
+        <w:t>th</w:t>
+      </w:r>
+      <w:r>
+        <w:t xml:space="preserve"> July</w:t>
+      </w:r>
+    </w:p>
+    <w:p>
+      <w:pPr>
+        <w:jc w:val="both"/>
+      </w:pPr>
+      <w:r>
+        <w:t xml:space="preserve">Today I started implementing the features of basic availability that I designed before I went on holiday. After reviewing my designs, I needed to make two small adjustments. I firstly needed to consider what </w:t>
+      </w:r>
+      <w:proofErr w:type="gramStart"/>
+      <w:r>
+        <w:t>It  means</w:t>
+      </w:r>
+      <w:proofErr w:type="gramEnd"/>
+      <w:r>
+        <w:t xml:space="preserve"> for a component to fail. This is because my application runs in one JVM, so taking the whole JVM down would crash the whole system. </w:t>
+      </w:r>
+      <w:r>
+        <w:t xml:space="preserve"> I therefore designed a </w:t>
+      </w:r>
+      <w:proofErr w:type="gramStart"/>
+      <w:r>
+        <w:t>system  whereby</w:t>
+      </w:r>
+      <w:proofErr w:type="gramEnd"/>
+      <w:r>
+        <w:t xml:space="preserve"> upon </w:t>
+      </w:r>
+      <w:r>
+        <w:t>receipt</w:t>
+      </w:r>
+      <w:r>
+        <w:t xml:space="preserve"> of a database update, my system </w:t>
+      </w:r>
+      <w:r>
+        <w:t>runs</w:t>
+      </w:r>
+      <w:r>
+        <w:t xml:space="preserve"> an </w:t>
+      </w:r>
+      <w:r>
+        <w:t>algorithm</w:t>
+      </w:r>
+      <w:r>
+        <w:t xml:space="preserve"> to decide </w:t>
+      </w:r>
+      <w:r>
+        <w:t>whether</w:t>
+      </w:r>
+      <w:r>
+        <w:t xml:space="preserve"> it should be accepted or </w:t>
+      </w:r>
+      <w:r>
+        <w:t xml:space="preserve">not. If not. </w:t>
+      </w:r>
+      <w:proofErr w:type="gramStart"/>
+      <w:r>
+        <w:t>Then  it</w:t>
+      </w:r>
+      <w:proofErr w:type="gramEnd"/>
+      <w:r>
+        <w:t xml:space="preserve"> is sent to</w:t>
+      </w:r>
+      <w:r>
+        <w:t xml:space="preserve"> retry and it is </w:t>
+      </w:r>
+      <w:r>
+        <w:t>recorded</w:t>
+      </w:r>
+      <w:r>
+        <w:t xml:space="preserve">. I don’t think this work will take as long as I originally thought it </w:t>
       </w:r>
       <w:proofErr w:type="spellStart"/>
       <w:r>
-        <w:t>theres</w:t>
+        <w:t>wourld</w:t>
       </w:r>
       <w:proofErr w:type="spellEnd"/>
+      <w:proofErr w:type="gramStart"/>
+      <w:r>
+        <w:t>. ,</w:t>
+      </w:r>
       <w:proofErr w:type="gramEnd"/>
       <w:r>
-        <w:t xml:space="preserve"> a balance between reading and actually doing the practical work that needs to be struck </w:t>
-      </w:r>
-    </w:p>
-    <w:p>
-      <w:pPr>
-        <w:jc w:val="both"/>
-      </w:pPr>
-    </w:p>
-    <w:p>
-      <w:pPr>
-        <w:jc w:val="both"/>
-      </w:pPr>
+        <w:t xml:space="preserve"> partly </w:t>
+      </w:r>
+      <w:proofErr w:type="spellStart"/>
+      <w:r>
+        <w:t>brcause</w:t>
+      </w:r>
+      <w:proofErr w:type="spellEnd"/>
+      <w:r>
+        <w:t xml:space="preserve"> I am mainly extending </w:t>
+      </w:r>
+      <w:proofErr w:type="spellStart"/>
+      <w:r>
+        <w:t>existingng</w:t>
+      </w:r>
+      <w:proofErr w:type="spellEnd"/>
+      <w:r>
+        <w:t xml:space="preserve"> </w:t>
+      </w:r>
+      <w:proofErr w:type="spellStart"/>
+      <w:r>
+        <w:t>compoenents</w:t>
+      </w:r>
+      <w:proofErr w:type="spellEnd"/>
+      <w:r>
+        <w:t xml:space="preserve"> of the system and partly because the loose coupling within my system means that the new component I designed can be slotted into the system without too much difficulty. </w:t>
+      </w:r>
+    </w:p>
+    <w:p>
+      <w:pPr>
+        <w:jc w:val="both"/>
+      </w:pPr>
+    </w:p>
+    <w:p>
+      <w:pPr>
+        <w:jc w:val="both"/>
+      </w:pPr>
+      <w:r>
+        <w:t>Friday 17</w:t>
+      </w:r>
+      <w:r>
+        <w:rPr>
+          <w:vertAlign w:val="superscript"/>
+        </w:rPr>
+        <w:t>th</w:t>
+      </w:r>
+      <w:r>
+        <w:t xml:space="preserve"> July</w:t>
+      </w:r>
+    </w:p>
+    <w:p>
+      <w:pPr>
+        <w:jc w:val="both"/>
+      </w:pPr>
+      <w:r>
+        <w:t xml:space="preserve">Today I implemented the general </w:t>
+      </w:r>
+      <w:proofErr w:type="spellStart"/>
+      <w:r>
+        <w:t>infrasturctue</w:t>
+      </w:r>
+      <w:proofErr w:type="spellEnd"/>
+      <w:r>
+        <w:t xml:space="preserve"> for basic availability Some if this work went fairly smoothly. The settings manager that I implemented to manage the greater degree of customization that my system now supports </w:t>
+      </w:r>
+      <w:proofErr w:type="spellStart"/>
+      <w:r>
+        <w:t>particulalrly</w:t>
+      </w:r>
+      <w:proofErr w:type="spellEnd"/>
+      <w:r>
+        <w:t xml:space="preserve"> springs to mind. I did have some problems testing my system.  This is because, when I tested the new component I had written, everything worked fine in the unit </w:t>
+      </w:r>
+      <w:proofErr w:type="gramStart"/>
+      <w:r>
+        <w:t>tests  wrote</w:t>
+      </w:r>
+      <w:proofErr w:type="gramEnd"/>
+      <w:r>
+        <w:t xml:space="preserve"> but deadlocked in the live system.  The bug was easy enough to fix, but I t reminded</w:t>
+      </w:r>
       <w:bookmarkStart w:id="0" w:name="_GoBack"/>
       <w:bookmarkEnd w:id="0"/>
+      <w:r>
+        <w:t xml:space="preserve"> me that I need to think carefully about how nay new components that I implement fit into the overall package. </w:t>
+      </w:r>
+    </w:p>
+    <w:p>
+      <w:pPr>
+        <w:jc w:val="both"/>
+      </w:pPr>
     </w:p>
     <w:sectPr>
       <w:pgSz w:w="11900" w:h="16840"/>
@@ -1722,7 +2065,7 @@
 </file>
 
 <file path=word/styles.xml><?xml version="1.0" encoding="utf-8"?>
-<w:styles xmlns:mc="http://schemas.openxmlformats.org/markup-compatibility/2006" xmlns:r="http://schemas.openxmlformats.org/officeDocument/2006/relationships" xmlns:w="http://schemas.openxmlformats.org/wordprocessingml/2006/main" xmlns:w14="http://schemas.microsoft.com/office/word/2010/wordml" mc:Ignorable="w14">
+<w:styles xmlns:mc="http://schemas.openxmlformats.org/markup-compatibility/2006" xmlns:r="http://schemas.openxmlformats.org/officeDocument/2006/relationships" xmlns:w="http://schemas.openxmlformats.org/wordprocessingml/2006/main" xmlns:w14="http://schemas.microsoft.com/office/word/2010/wordml" xmlns:w15="http://schemas.microsoft.com/office/word/2012/wordml" mc:Ignorable="w14 w15">
   <w:docDefaults>
     <w:rPrDefault>
       <w:rPr>
@@ -1734,330 +2077,387 @@
     </w:rPrDefault>
     <w:pPrDefault/>
   </w:docDefaults>
-  <w:latentStyles w:defLockedState="0" w:defUIPriority="99" w:defSemiHidden="1" w:defUnhideWhenUsed="1" w:defQFormat="0" w:count="276">
-    <w:lsdException w:name="Normal" w:semiHidden="0" w:uiPriority="0" w:unhideWhenUsed="0" w:qFormat="1"/>
-    <w:lsdException w:name="heading 1" w:semiHidden="0" w:uiPriority="9" w:unhideWhenUsed="0" w:qFormat="1"/>
-    <w:lsdException w:name="heading 2" w:uiPriority="9" w:qFormat="1"/>
-    <w:lsdException w:name="heading 3" w:uiPriority="9" w:qFormat="1"/>
-    <w:lsdException w:name="heading 4" w:uiPriority="9" w:qFormat="1"/>
-    <w:lsdException w:name="heading 5" w:uiPriority="9" w:qFormat="1"/>
-    <w:lsdException w:name="heading 6" w:uiPriority="9" w:qFormat="1"/>
-    <w:lsdException w:name="heading 7" w:uiPriority="9" w:qFormat="1"/>
-    <w:lsdException w:name="heading 8" w:uiPriority="9" w:qFormat="1"/>
-    <w:lsdException w:name="heading 9" w:uiPriority="9" w:qFormat="1"/>
-    <w:lsdException w:name="toc 1" w:uiPriority="39"/>
-    <w:lsdException w:name="toc 2" w:uiPriority="39"/>
-    <w:lsdException w:name="toc 3" w:uiPriority="39"/>
-    <w:lsdException w:name="toc 4" w:uiPriority="39"/>
-    <w:lsdException w:name="toc 5" w:uiPriority="39"/>
-    <w:lsdException w:name="toc 6" w:uiPriority="39"/>
-    <w:lsdException w:name="toc 7" w:uiPriority="39"/>
-    <w:lsdException w:name="toc 8" w:uiPriority="39"/>
-    <w:lsdException w:name="toc 9" w:uiPriority="39"/>
-    <w:lsdException w:name="caption" w:uiPriority="35" w:qFormat="1"/>
-    <w:lsdException w:name="Title" w:semiHidden="0" w:uiPriority="10" w:unhideWhenUsed="0" w:qFormat="1"/>
-    <w:lsdException w:name="Default Paragraph Font" w:uiPriority="1"/>
-    <w:lsdException w:name="Subtitle" w:semiHidden="0" w:uiPriority="11" w:unhideWhenUsed="0" w:qFormat="1"/>
-    <w:lsdException w:name="Strong" w:semiHidden="0" w:uiPriority="22" w:unhideWhenUsed="0" w:qFormat="1"/>
-    <w:lsdException w:name="Emphasis" w:semiHidden="0" w:uiPriority="20" w:unhideWhenUsed="0" w:qFormat="1"/>
-    <w:lsdException w:name="Table Grid" w:semiHidden="0" w:uiPriority="59" w:unhideWhenUsed="0"/>
-    <w:lsdException w:name="Placeholder Text" w:unhideWhenUsed="0"/>
-    <w:lsdException w:name="No Spacing" w:semiHidden="0" w:uiPriority="1" w:unhideWhenUsed="0" w:qFormat="1"/>
-    <w:lsdException w:name="Light Shading" w:semiHidden="0" w:uiPriority="60" w:unhideWhenUsed="0"/>
-    <w:lsdException w:name="Light List" w:semiHidden="0" w:uiPriority="61" w:unhideWhenUsed="0"/>
-    <w:lsdException w:name="Light Grid" w:semiHidden="0" w:uiPriority="62" w:unhideWhenUsed="0"/>
-    <w:lsdException w:name="Medium Shading 1" w:semiHidden="0" w:uiPriority="63" w:unhideWhenUsed="0"/>
-    <w:lsdException w:name="Medium Shading 2" w:semiHidden="0" w:uiPriority="64" w:unhideWhenUsed="0"/>
-    <w:lsdException w:name="Medium List 1" w:semiHidden="0" w:uiPriority="65" w:unhideWhenUsed="0"/>
-    <w:lsdException w:name="Medium List 2" w:semiHidden="0" w:uiPriority="66" w:unhideWhenUsed="0"/>
-    <w:lsdException w:name="Medium Grid 1" w:semiHidden="0" w:uiPriority="67" w:unhideWhenUsed="0"/>
-    <w:lsdException w:name="Medium Grid 2" w:semiHidden="0" w:uiPriority="68" w:unhideWhenUsed="0"/>
-    <w:lsdException w:name="Medium Grid 3" w:semiHidden="0" w:uiPriority="69" w:unhideWhenUsed="0"/>
-    <w:lsdException w:name="Dark List" w:semiHidden="0" w:uiPriority="70" w:unhideWhenUsed="0"/>
-    <w:lsdException w:name="Colorful Shading" w:semiHidden="0" w:uiPriority="71" w:unhideWhenUsed="0"/>
-    <w:lsdException w:name="Colorful List" w:semiHidden="0" w:uiPriority="72" w:unhideWhenUsed="0"/>
-    <w:lsdException w:name="Colorful Grid" w:semiHidden="0" w:uiPriority="73" w:unhideWhenUsed="0"/>
-    <w:lsdException w:name="Light Shading Accent 1" w:semiHidden="0" w:uiPriority="60" w:unhideWhenUsed="0"/>
-    <w:lsdException w:name="Light List Accent 1" w:semiHidden="0" w:uiPriority="61" w:unhideWhenUsed="0"/>
-    <w:lsdException w:name="Light Grid Accent 1" w:semiHidden="0" w:uiPriority="62" w:unhideWhenUsed="0"/>
-    <w:lsdException w:name="Medium Shading 1 Accent 1" w:semiHidden="0" w:uiPriority="63" w:unhideWhenUsed="0"/>
-    <w:lsdException w:name="Medium Shading 2 Accent 1" w:semiHidden="0" w:uiPriority="64" w:unhideWhenUsed="0"/>
-    <w:lsdException w:name="Medium List 1 Accent 1" w:semiHidden="0" w:uiPriority="65" w:unhideWhenUsed="0"/>
-    <w:lsdException w:name="Revision" w:unhideWhenUsed="0"/>
-    <w:lsdException w:name="List Paragraph" w:semiHidden="0" w:uiPriority="34" w:unhideWhenUsed="0" w:qFormat="1"/>
-    <w:lsdException w:name="Quote" w:semiHidden="0" w:uiPriority="29" w:unhideWhenUsed="0" w:qFormat="1"/>
-    <w:lsdException w:name="Intense Quote" w:semiHidden="0" w:uiPriority="30" w:unhideWhenUsed="0" w:qFormat="1"/>
-    <w:lsdException w:name="Medium List 2 Accent 1" w:semiHidden="0" w:uiPriority="66" w:unhideWhenUsed="0"/>
-    <w:lsdException w:name="Medium Grid 1 Accent 1" w:semiHidden="0" w:uiPriority="67" w:unhideWhenUsed="0"/>
-    <w:lsdException w:name="Medium Grid 2 Accent 1" w:semiHidden="0" w:uiPriority="68" w:unhideWhenUsed="0"/>
-    <w:lsdException w:name="Medium Grid 3 Accent 1" w:semiHidden="0" w:uiPriority="69" w:unhideWhenUsed="0"/>
-    <w:lsdException w:name="Dark List Accent 1" w:semiHidden="0" w:uiPriority="70" w:unhideWhenUsed="0"/>
-    <w:lsdException w:name="Colorful Shading Accent 1" w:semiHidden="0" w:uiPriority="71" w:unhideWhenUsed="0"/>
-    <w:lsdException w:name="Colorful List Accent 1" w:semiHidden="0" w:uiPriority="72" w:unhideWhenUsed="0"/>
-    <w:lsdException w:name="Colorful Grid Accent 1" w:semiHidden="0" w:uiPriority="73" w:unhideWhenUsed="0"/>
-    <w:lsdException w:name="Light Shading Accent 2" w:semiHidden="0" w:uiPriority="60" w:unhideWhenUsed="0"/>
-    <w:lsdException w:name="Light List Accent 2" w:semiHidden="0" w:uiPriority="61" w:unhideWhenUsed="0"/>
-    <w:lsdException w:name="Light Grid Accent 2" w:semiHidden="0" w:uiPriority="62" w:unhideWhenUsed="0"/>
-    <w:lsdException w:name="Medium Shading 1 Accent 2" w:semiHidden="0" w:uiPriority="63" w:unhideWhenUsed="0"/>
-    <w:lsdException w:name="Medium Shading 2 Accent 2" w:semiHidden="0" w:uiPriority="64" w:unhideWhenUsed="0"/>
-    <w:lsdException w:name="Medium List 1 Accent 2" w:semiHidden="0" w:uiPriority="65" w:unhideWhenUsed="0"/>
-    <w:lsdException w:name="Medium List 2 Accent 2" w:semiHidden="0" w:uiPriority="66" w:unhideWhenUsed="0"/>
-    <w:lsdException w:name="Medium Grid 1 Accent 2" w:semiHidden="0" w:uiPriority="67" w:unhideWhenUsed="0"/>
-    <w:lsdException w:name="Medium Grid 2 Accent 2" w:semiHidden="0" w:uiPriority="68" w:unhideWhenUsed="0"/>
-    <w:lsdException w:name="Medium Grid 3 Accent 2" w:semiHidden="0" w:uiPriority="69" w:unhideWhenUsed="0"/>
-    <w:lsdException w:name="Dark List Accent 2" w:semiHidden="0" w:uiPriority="70" w:unhideWhenUsed="0"/>
-    <w:lsdException w:name="Colorful Shading Accent 2" w:semiHidden="0" w:uiPriority="71" w:unhideWhenUsed="0"/>
-    <w:lsdException w:name="Colorful List Accent 2" w:semiHidden="0" w:uiPriority="72" w:unhideWhenUsed="0"/>
-    <w:lsdException w:name="Colorful Grid Accent 2" w:semiHidden="0" w:uiPriority="73" w:unhideWhenUsed="0"/>
-    <w:lsdException w:name="Light Shading Accent 3" w:semiHidden="0" w:uiPriority="60" w:unhideWhenUsed="0"/>
-    <w:lsdException w:name="Light List Accent 3" w:semiHidden="0" w:uiPriority="61" w:unhideWhenUsed="0"/>
-    <w:lsdException w:name="Light Grid Accent 3" w:semiHidden="0" w:uiPriority="62" w:unhideWhenUsed="0"/>
-    <w:lsdException w:name="Medium Shading 1 Accent 3" w:semiHidden="0" w:uiPriority="63" w:unhideWhenUsed="0"/>
-    <w:lsdException w:name="Medium Shading 2 Accent 3" w:semiHidden="0" w:uiPriority="64" w:unhideWhenUsed="0"/>
-    <w:lsdException w:name="Medium List 1 Accent 3" w:semiHidden="0" w:uiPriority="65" w:unhideWhenUsed="0"/>
-    <w:lsdException w:name="Medium List 2 Accent 3" w:semiHidden="0" w:uiPriority="66" w:unhideWhenUsed="0"/>
-    <w:lsdException w:name="Medium Grid 1 Accent 3" w:semiHidden="0" w:uiPriority="67" w:unhideWhenUsed="0"/>
-    <w:lsdException w:name="Medium Grid 2 Accent 3" w:semiHidden="0" w:uiPriority="68" w:unhideWhenUsed="0"/>
-    <w:lsdException w:name="Medium Grid 3 Accent 3" w:semiHidden="0" w:uiPriority="69" w:unhideWhenUsed="0"/>
-    <w:lsdException w:name="Dark List Accent 3" w:semiHidden="0" w:uiPriority="70" w:unhideWhenUsed="0"/>
-    <w:lsdException w:name="Colorful Shading Accent 3" w:semiHidden="0" w:uiPriority="71" w:unhideWhenUsed="0"/>
-    <w:lsdException w:name="Colorful List Accent 3" w:semiHidden="0" w:uiPriority="72" w:unhideWhenUsed="0"/>
-    <w:lsdException w:name="Colorful Grid Accent 3" w:semiHidden="0" w:uiPriority="73" w:unhideWhenUsed="0"/>
-    <w:lsdException w:name="Light Shading Accent 4" w:semiHidden="0" w:uiPriority="60" w:unhideWhenUsed="0"/>
-    <w:lsdException w:name="Light List Accent 4" w:semiHidden="0" w:uiPriority="61" w:unhideWhenUsed="0"/>
-    <w:lsdException w:name="Light Grid Accent 4" w:semiHidden="0" w:uiPriority="62" w:unhideWhenUsed="0"/>
-    <w:lsdException w:name="Medium Shading 1 Accent 4" w:semiHidden="0" w:uiPriority="63" w:unhideWhenUsed="0"/>
-    <w:lsdException w:name="Medium Shading 2 Accent 4" w:semiHidden="0" w:uiPriority="64" w:unhideWhenUsed="0"/>
-    <w:lsdException w:name="Medium List 1 Accent 4" w:semiHidden="0" w:uiPriority="65" w:unhideWhenUsed="0"/>
-    <w:lsdException w:name="Medium List 2 Accent 4" w:semiHidden="0" w:uiPriority="66" w:unhideWhenUsed="0"/>
-    <w:lsdException w:name="Medium Grid 1 Accent 4" w:semiHidden="0" w:uiPriority="67" w:unhideWhenUsed="0"/>
-    <w:lsdException w:name="Medium Grid 2 Accent 4" w:semiHidden="0" w:uiPriority="68" w:unhideWhenUsed="0"/>
-    <w:lsdException w:name="Medium Grid 3 Accent 4" w:semiHidden="0" w:uiPriority="69" w:unhideWhenUsed="0"/>
-    <w:lsdException w:name="Dark List Accent 4" w:semiHidden="0" w:uiPriority="70" w:unhideWhenUsed="0"/>
-    <w:lsdException w:name="Colorful Shading Accent 4" w:semiHidden="0" w:uiPriority="71" w:unhideWhenUsed="0"/>
-    <w:lsdException w:name="Colorful List Accent 4" w:semiHidden="0" w:uiPriority="72" w:unhideWhenUsed="0"/>
-    <w:lsdException w:name="Colorful Grid Accent 4" w:semiHidden="0" w:uiPriority="73" w:unhideWhenUsed="0"/>
-    <w:lsdException w:name="Light Shading Accent 5" w:semiHidden="0" w:uiPriority="60" w:unhideWhenUsed="0"/>
-    <w:lsdException w:name="Light List Accent 5" w:semiHidden="0" w:uiPriority="61" w:unhideWhenUsed="0"/>
-    <w:lsdException w:name="Light Grid Accent 5" w:semiHidden="0" w:uiPriority="62" w:unhideWhenUsed="0"/>
-    <w:lsdException w:name="Medium Shading 1 Accent 5" w:semiHidden="0" w:uiPriority="63" w:unhideWhenUsed="0"/>
-    <w:lsdException w:name="Medium Shading 2 Accent 5" w:semiHidden="0" w:uiPriority="64" w:unhideWhenUsed="0"/>
-    <w:lsdException w:name="Medium List 1 Accent 5" w:semiHidden="0" w:uiPriority="65" w:unhideWhenUsed="0"/>
-    <w:lsdException w:name="Medium List 2 Accent 5" w:semiHidden="0" w:uiPriority="66" w:unhideWhenUsed="0"/>
-    <w:lsdException w:name="Medium Grid 1 Accent 5" w:semiHidden="0" w:uiPriority="67" w:unhideWhenUsed="0"/>
-    <w:lsdException w:name="Medium Grid 2 Accent 5" w:semiHidden="0" w:uiPriority="68" w:unhideWhenUsed="0"/>
-    <w:lsdException w:name="Medium Grid 3 Accent 5" w:semiHidden="0" w:uiPriority="69" w:unhideWhenUsed="0"/>
-    <w:lsdException w:name="Dark List Accent 5" w:semiHidden="0" w:uiPriority="70" w:unhideWhenUsed="0"/>
-    <w:lsdException w:name="Colorful Shading Accent 5" w:semiHidden="0" w:uiPriority="71" w:unhideWhenUsed="0"/>
-    <w:lsdException w:name="Colorful List Accent 5" w:semiHidden="0" w:uiPriority="72" w:unhideWhenUsed="0"/>
-    <w:lsdException w:name="Colorful Grid Accent 5" w:semiHidden="0" w:uiPriority="73" w:unhideWhenUsed="0"/>
-    <w:lsdException w:name="Light Shading Accent 6" w:semiHidden="0" w:uiPriority="60" w:unhideWhenUsed="0"/>
-    <w:lsdException w:name="Light List Accent 6" w:semiHidden="0" w:uiPriority="61" w:unhideWhenUsed="0"/>
-    <w:lsdException w:name="Light Grid Accent 6" w:semiHidden="0" w:uiPriority="62" w:unhideWhenUsed="0"/>
-    <w:lsdException w:name="Medium Shading 1 Accent 6" w:semiHidden="0" w:uiPriority="63" w:unhideWhenUsed="0"/>
-    <w:lsdException w:name="Medium Shading 2 Accent 6" w:semiHidden="0" w:uiPriority="64" w:unhideWhenUsed="0"/>
-    <w:lsdException w:name="Medium List 1 Accent 6" w:semiHidden="0" w:uiPriority="65" w:unhideWhenUsed="0"/>
-    <w:lsdException w:name="Medium List 2 Accent 6" w:semiHidden="0" w:uiPriority="66" w:unhideWhenUsed="0"/>
-    <w:lsdException w:name="Medium Grid 1 Accent 6" w:semiHidden="0" w:uiPriority="67" w:unhideWhenUsed="0"/>
-    <w:lsdException w:name="Medium Grid 2 Accent 6" w:semiHidden="0" w:uiPriority="68" w:unhideWhenUsed="0"/>
-    <w:lsdException w:name="Medium Grid 3 Accent 6" w:semiHidden="0" w:uiPriority="69" w:unhideWhenUsed="0"/>
-    <w:lsdException w:name="Dark List Accent 6" w:semiHidden="0" w:uiPriority="70" w:unhideWhenUsed="0"/>
-    <w:lsdException w:name="Colorful Shading Accent 6" w:semiHidden="0" w:uiPriority="71" w:unhideWhenUsed="0"/>
-    <w:lsdException w:name="Colorful List Accent 6" w:semiHidden="0" w:uiPriority="72" w:unhideWhenUsed="0"/>
-    <w:lsdException w:name="Colorful Grid Accent 6" w:semiHidden="0" w:uiPriority="73" w:unhideWhenUsed="0"/>
-    <w:lsdException w:name="Subtle Emphasis" w:semiHidden="0" w:uiPriority="19" w:unhideWhenUsed="0" w:qFormat="1"/>
-    <w:lsdException w:name="Intense Emphasis" w:semiHidden="0" w:uiPriority="21" w:unhideWhenUsed="0" w:qFormat="1"/>
-    <w:lsdException w:name="Subtle Reference" w:semiHidden="0" w:uiPriority="31" w:unhideWhenUsed="0" w:qFormat="1"/>
-    <w:lsdException w:name="Intense Reference" w:semiHidden="0" w:uiPriority="32" w:unhideWhenUsed="0" w:qFormat="1"/>
-    <w:lsdException w:name="Book Title" w:semiHidden="0" w:uiPriority="33" w:unhideWhenUsed="0" w:qFormat="1"/>
-    <w:lsdException w:name="Bibliography" w:uiPriority="37"/>
-    <w:lsdException w:name="TOC Heading" w:uiPriority="39" w:qFormat="1"/>
-  </w:latentStyles>
-  <w:style w:type="paragraph" w:default="1" w:styleId="Normal">
-    <w:name w:val="Normal"/>
-    <w:qFormat/>
-  </w:style>
-  <w:style w:type="character" w:default="1" w:styleId="DefaultParagraphFont">
-    <w:name w:val="Default Paragraph Font"/>
-    <w:uiPriority w:val="1"/>
-    <w:semiHidden/>
-    <w:unhideWhenUsed/>
-  </w:style>
-  <w:style w:type="table" w:default="1" w:styleId="TableNormal">
-    <w:name w:val="Normal Table"/>
-    <w:uiPriority w:val="99"/>
-    <w:semiHidden/>
-    <w:unhideWhenUsed/>
-    <w:tblPr>
-      <w:tblInd w:w="0" w:type="dxa"/>
-      <w:tblCellMar>
-        <w:top w:w="0" w:type="dxa"/>
-        <w:left w:w="108" w:type="dxa"/>
-        <w:bottom w:w="0" w:type="dxa"/>
-        <w:right w:w="108" w:type="dxa"/>
-      </w:tblCellMar>
-    </w:tblPr>
-  </w:style>
-  <w:style w:type="numbering" w:default="1" w:styleId="NoList">
-    <w:name w:val="No List"/>
-    <w:uiPriority w:val="99"/>
-    <w:semiHidden/>
-    <w:unhideWhenUsed/>
-  </w:style>
-</w:styles>
-</file>
-
-<file path=word/stylesWithEffects.xml><?xml version="1.0" encoding="utf-8"?>
-<w:styles xmlns:wpc="http://schemas.microsoft.com/office/word/2010/wordprocessingCanvas" xmlns:mo="http://schemas.microsoft.com/office/mac/office/2008/main" xmlns:mc="http://schemas.openxmlformats.org/markup-compatibility/2006" xmlns:mv="urn:schemas-microsoft-com:mac:vml" xmlns:o="urn:schemas-microsoft-com:office:office" xmlns:r="http://schemas.openxmlformats.org/officeDocument/2006/relationships" xmlns:m="http://schemas.openxmlformats.org/officeDocument/2006/math" xmlns:v="urn:schemas-microsoft-com:vml" xmlns:wp14="http://schemas.microsoft.com/office/word/2010/wordprocessingDrawing" xmlns:wp="http://schemas.openxmlformats.org/drawingml/2006/wordprocessingDrawing" xmlns:w10="urn:schemas-microsoft-com:office:word" xmlns:w="http://schemas.openxmlformats.org/wordprocessingml/2006/main" xmlns:w14="http://schemas.microsoft.com/office/word/2010/wordml" xmlns:wpg="http://schemas.microsoft.com/office/word/2010/wordprocessingGroup" xmlns:wpi="http://schemas.microsoft.com/office/word/2010/wordprocessingInk" xmlns:wne="http://schemas.microsoft.com/office/word/2006/wordml" xmlns:wps="http://schemas.microsoft.com/office/word/2010/wordprocessingShape" mc:Ignorable="w14 wp14">
-  <w:docDefaults>
-    <w:rPrDefault>
-      <w:rPr>
-        <w:rFonts w:asciiTheme="minorHAnsi" w:eastAsiaTheme="minorEastAsia" w:hAnsiTheme="minorHAnsi" w:cstheme="minorBidi"/>
-        <w:sz w:val="24"/>
-        <w:szCs w:val="24"/>
-        <w:lang w:val="en-US" w:eastAsia="en-US" w:bidi="ar-SA"/>
-      </w:rPr>
-    </w:rPrDefault>
-    <w:pPrDefault/>
-  </w:docDefaults>
-  <w:latentStyles w:defLockedState="0" w:defUIPriority="99" w:defSemiHidden="1" w:defUnhideWhenUsed="1" w:defQFormat="0" w:count="276">
-    <w:lsdException w:name="Normal" w:semiHidden="0" w:uiPriority="0" w:unhideWhenUsed="0" w:qFormat="1"/>
-    <w:lsdException w:name="heading 1" w:semiHidden="0" w:uiPriority="9" w:unhideWhenUsed="0" w:qFormat="1"/>
-    <w:lsdException w:name="heading 2" w:uiPriority="9" w:qFormat="1"/>
-    <w:lsdException w:name="heading 3" w:uiPriority="9" w:qFormat="1"/>
-    <w:lsdException w:name="heading 4" w:uiPriority="9" w:qFormat="1"/>
-    <w:lsdException w:name="heading 5" w:uiPriority="9" w:qFormat="1"/>
-    <w:lsdException w:name="heading 6" w:uiPriority="9" w:qFormat="1"/>
-    <w:lsdException w:name="heading 7" w:uiPriority="9" w:qFormat="1"/>
-    <w:lsdException w:name="heading 8" w:uiPriority="9" w:qFormat="1"/>
-    <w:lsdException w:name="heading 9" w:uiPriority="9" w:qFormat="1"/>
-    <w:lsdException w:name="toc 1" w:uiPriority="39"/>
-    <w:lsdException w:name="toc 2" w:uiPriority="39"/>
-    <w:lsdException w:name="toc 3" w:uiPriority="39"/>
-    <w:lsdException w:name="toc 4" w:uiPriority="39"/>
-    <w:lsdException w:name="toc 5" w:uiPriority="39"/>
-    <w:lsdException w:name="toc 6" w:uiPriority="39"/>
-    <w:lsdException w:name="toc 7" w:uiPriority="39"/>
-    <w:lsdException w:name="toc 8" w:uiPriority="39"/>
-    <w:lsdException w:name="toc 9" w:uiPriority="39"/>
-    <w:lsdException w:name="caption" w:uiPriority="35" w:qFormat="1"/>
-    <w:lsdException w:name="Title" w:semiHidden="0" w:uiPriority="10" w:unhideWhenUsed="0" w:qFormat="1"/>
-    <w:lsdException w:name="Default Paragraph Font" w:uiPriority="1"/>
-    <w:lsdException w:name="Subtitle" w:semiHidden="0" w:uiPriority="11" w:unhideWhenUsed="0" w:qFormat="1"/>
-    <w:lsdException w:name="Strong" w:semiHidden="0" w:uiPriority="22" w:unhideWhenUsed="0" w:qFormat="1"/>
-    <w:lsdException w:name="Emphasis" w:semiHidden="0" w:uiPriority="20" w:unhideWhenUsed="0" w:qFormat="1"/>
-    <w:lsdException w:name="Table Grid" w:semiHidden="0" w:uiPriority="59" w:unhideWhenUsed="0"/>
-    <w:lsdException w:name="Placeholder Text" w:unhideWhenUsed="0"/>
-    <w:lsdException w:name="No Spacing" w:semiHidden="0" w:uiPriority="1" w:unhideWhenUsed="0" w:qFormat="1"/>
-    <w:lsdException w:name="Light Shading" w:semiHidden="0" w:uiPriority="60" w:unhideWhenUsed="0"/>
-    <w:lsdException w:name="Light List" w:semiHidden="0" w:uiPriority="61" w:unhideWhenUsed="0"/>
-    <w:lsdException w:name="Light Grid" w:semiHidden="0" w:uiPriority="62" w:unhideWhenUsed="0"/>
-    <w:lsdException w:name="Medium Shading 1" w:semiHidden="0" w:uiPriority="63" w:unhideWhenUsed="0"/>
-    <w:lsdException w:name="Medium Shading 2" w:semiHidden="0" w:uiPriority="64" w:unhideWhenUsed="0"/>
-    <w:lsdException w:name="Medium List 1" w:semiHidden="0" w:uiPriority="65" w:unhideWhenUsed="0"/>
-    <w:lsdException w:name="Medium List 2" w:semiHidden="0" w:uiPriority="66" w:unhideWhenUsed="0"/>
-    <w:lsdException w:name="Medium Grid 1" w:semiHidden="0" w:uiPriority="67" w:unhideWhenUsed="0"/>
-    <w:lsdException w:name="Medium Grid 2" w:semiHidden="0" w:uiPriority="68" w:unhideWhenUsed="0"/>
-    <w:lsdException w:name="Medium Grid 3" w:semiHidden="0" w:uiPriority="69" w:unhideWhenUsed="0"/>
-    <w:lsdException w:name="Dark List" w:semiHidden="0" w:uiPriority="70" w:unhideWhenUsed="0"/>
-    <w:lsdException w:name="Colorful Shading" w:semiHidden="0" w:uiPriority="71" w:unhideWhenUsed="0"/>
-    <w:lsdException w:name="Colorful List" w:semiHidden="0" w:uiPriority="72" w:unhideWhenUsed="0"/>
-    <w:lsdException w:name="Colorful Grid" w:semiHidden="0" w:uiPriority="73" w:unhideWhenUsed="0"/>
-    <w:lsdException w:name="Light Shading Accent 1" w:semiHidden="0" w:uiPriority="60" w:unhideWhenUsed="0"/>
-    <w:lsdException w:name="Light List Accent 1" w:semiHidden="0" w:uiPriority="61" w:unhideWhenUsed="0"/>
-    <w:lsdException w:name="Light Grid Accent 1" w:semiHidden="0" w:uiPriority="62" w:unhideWhenUsed="0"/>
-    <w:lsdException w:name="Medium Shading 1 Accent 1" w:semiHidden="0" w:uiPriority="63" w:unhideWhenUsed="0"/>
-    <w:lsdException w:name="Medium Shading 2 Accent 1" w:semiHidden="0" w:uiPriority="64" w:unhideWhenUsed="0"/>
-    <w:lsdException w:name="Medium List 1 Accent 1" w:semiHidden="0" w:uiPriority="65" w:unhideWhenUsed="0"/>
-    <w:lsdException w:name="Revision" w:unhideWhenUsed="0"/>
-    <w:lsdException w:name="List Paragraph" w:semiHidden="0" w:uiPriority="34" w:unhideWhenUsed="0" w:qFormat="1"/>
-    <w:lsdException w:name="Quote" w:semiHidden="0" w:uiPriority="29" w:unhideWhenUsed="0" w:qFormat="1"/>
-    <w:lsdException w:name="Intense Quote" w:semiHidden="0" w:uiPriority="30" w:unhideWhenUsed="0" w:qFormat="1"/>
-    <w:lsdException w:name="Medium List 2 Accent 1" w:semiHidden="0" w:uiPriority="66" w:unhideWhenUsed="0"/>
-    <w:lsdException w:name="Medium Grid 1 Accent 1" w:semiHidden="0" w:uiPriority="67" w:unhideWhenUsed="0"/>
-    <w:lsdException w:name="Medium Grid 2 Accent 1" w:semiHidden="0" w:uiPriority="68" w:unhideWhenUsed="0"/>
-    <w:lsdException w:name="Medium Grid 3 Accent 1" w:semiHidden="0" w:uiPriority="69" w:unhideWhenUsed="0"/>
-    <w:lsdException w:name="Dark List Accent 1" w:semiHidden="0" w:uiPriority="70" w:unhideWhenUsed="0"/>
-    <w:lsdException w:name="Colorful Shading Accent 1" w:semiHidden="0" w:uiPriority="71" w:unhideWhenUsed="0"/>
-    <w:lsdException w:name="Colorful List Accent 1" w:semiHidden="0" w:uiPriority="72" w:unhideWhenUsed="0"/>
-    <w:lsdException w:name="Colorful Grid Accent 1" w:semiHidden="0" w:uiPriority="73" w:unhideWhenUsed="0"/>
-    <w:lsdException w:name="Light Shading Accent 2" w:semiHidden="0" w:uiPriority="60" w:unhideWhenUsed="0"/>
-    <w:lsdException w:name="Light List Accent 2" w:semiHidden="0" w:uiPriority="61" w:unhideWhenUsed="0"/>
-    <w:lsdException w:name="Light Grid Accent 2" w:semiHidden="0" w:uiPriority="62" w:unhideWhenUsed="0"/>
-    <w:lsdException w:name="Medium Shading 1 Accent 2" w:semiHidden="0" w:uiPriority="63" w:unhideWhenUsed="0"/>
-    <w:lsdException w:name="Medium Shading 2 Accent 2" w:semiHidden="0" w:uiPriority="64" w:unhideWhenUsed="0"/>
-    <w:lsdException w:name="Medium List 1 Accent 2" w:semiHidden="0" w:uiPriority="65" w:unhideWhenUsed="0"/>
-    <w:lsdException w:name="Medium List 2 Accent 2" w:semiHidden="0" w:uiPriority="66" w:unhideWhenUsed="0"/>
-    <w:lsdException w:name="Medium Grid 1 Accent 2" w:semiHidden="0" w:uiPriority="67" w:unhideWhenUsed="0"/>
-    <w:lsdException w:name="Medium Grid 2 Accent 2" w:semiHidden="0" w:uiPriority="68" w:unhideWhenUsed="0"/>
-    <w:lsdException w:name="Medium Grid 3 Accent 2" w:semiHidden="0" w:uiPriority="69" w:unhideWhenUsed="0"/>
-    <w:lsdException w:name="Dark List Accent 2" w:semiHidden="0" w:uiPriority="70" w:unhideWhenUsed="0"/>
-    <w:lsdException w:name="Colorful Shading Accent 2" w:semiHidden="0" w:uiPriority="71" w:unhideWhenUsed="0"/>
-    <w:lsdException w:name="Colorful List Accent 2" w:semiHidden="0" w:uiPriority="72" w:unhideWhenUsed="0"/>
-    <w:lsdException w:name="Colorful Grid Accent 2" w:semiHidden="0" w:uiPriority="73" w:unhideWhenUsed="0"/>
-    <w:lsdException w:name="Light Shading Accent 3" w:semiHidden="0" w:uiPriority="60" w:unhideWhenUsed="0"/>
-    <w:lsdException w:name="Light List Accent 3" w:semiHidden="0" w:uiPriority="61" w:unhideWhenUsed="0"/>
-    <w:lsdException w:name="Light Grid Accent 3" w:semiHidden="0" w:uiPriority="62" w:unhideWhenUsed="0"/>
-    <w:lsdException w:name="Medium Shading 1 Accent 3" w:semiHidden="0" w:uiPriority="63" w:unhideWhenUsed="0"/>
-    <w:lsdException w:name="Medium Shading 2 Accent 3" w:semiHidden="0" w:uiPriority="64" w:unhideWhenUsed="0"/>
-    <w:lsdException w:name="Medium List 1 Accent 3" w:semiHidden="0" w:uiPriority="65" w:unhideWhenUsed="0"/>
-    <w:lsdException w:name="Medium List 2 Accent 3" w:semiHidden="0" w:uiPriority="66" w:unhideWhenUsed="0"/>
-    <w:lsdException w:name="Medium Grid 1 Accent 3" w:semiHidden="0" w:uiPriority="67" w:unhideWhenUsed="0"/>
-    <w:lsdException w:name="Medium Grid 2 Accent 3" w:semiHidden="0" w:uiPriority="68" w:unhideWhenUsed="0"/>
-    <w:lsdException w:name="Medium Grid 3 Accent 3" w:semiHidden="0" w:uiPriority="69" w:unhideWhenUsed="0"/>
-    <w:lsdException w:name="Dark List Accent 3" w:semiHidden="0" w:uiPriority="70" w:unhideWhenUsed="0"/>
-    <w:lsdException w:name="Colorful Shading Accent 3" w:semiHidden="0" w:uiPriority="71" w:unhideWhenUsed="0"/>
-    <w:lsdException w:name="Colorful List Accent 3" w:semiHidden="0" w:uiPriority="72" w:unhideWhenUsed="0"/>
-    <w:lsdException w:name="Colorful Grid Accent 3" w:semiHidden="0" w:uiPriority="73" w:unhideWhenUsed="0"/>
-    <w:lsdException w:name="Light Shading Accent 4" w:semiHidden="0" w:uiPriority="60" w:unhideWhenUsed="0"/>
-    <w:lsdException w:name="Light List Accent 4" w:semiHidden="0" w:uiPriority="61" w:unhideWhenUsed="0"/>
-    <w:lsdException w:name="Light Grid Accent 4" w:semiHidden="0" w:uiPriority="62" w:unhideWhenUsed="0"/>
-    <w:lsdException w:name="Medium Shading 1 Accent 4" w:semiHidden="0" w:uiPriority="63" w:unhideWhenUsed="0"/>
-    <w:lsdException w:name="Medium Shading 2 Accent 4" w:semiHidden="0" w:uiPriority="64" w:unhideWhenUsed="0"/>
-    <w:lsdException w:name="Medium List 1 Accent 4" w:semiHidden="0" w:uiPriority="65" w:unhideWhenUsed="0"/>
-    <w:lsdException w:name="Medium List 2 Accent 4" w:semiHidden="0" w:uiPriority="66" w:unhideWhenUsed="0"/>
-    <w:lsdException w:name="Medium Grid 1 Accent 4" w:semiHidden="0" w:uiPriority="67" w:unhideWhenUsed="0"/>
-    <w:lsdException w:name="Medium Grid 2 Accent 4" w:semiHidden="0" w:uiPriority="68" w:unhideWhenUsed="0"/>
-    <w:lsdException w:name="Medium Grid 3 Accent 4" w:semiHidden="0" w:uiPriority="69" w:unhideWhenUsed="0"/>
-    <w:lsdException w:name="Dark List Accent 4" w:semiHidden="0" w:uiPriority="70" w:unhideWhenUsed="0"/>
-    <w:lsdException w:name="Colorful Shading Accent 4" w:semiHidden="0" w:uiPriority="71" w:unhideWhenUsed="0"/>
-    <w:lsdException w:name="Colorful List Accent 4" w:semiHidden="0" w:uiPriority="72" w:unhideWhenUsed="0"/>
-    <w:lsdException w:name="Colorful Grid Accent 4" w:semiHidden="0" w:uiPriority="73" w:unhideWhenUsed="0"/>
-    <w:lsdException w:name="Light Shading Accent 5" w:semiHidden="0" w:uiPriority="60" w:unhideWhenUsed="0"/>
-    <w:lsdException w:name="Light List Accent 5" w:semiHidden="0" w:uiPriority="61" w:unhideWhenUsed="0"/>
-    <w:lsdException w:name="Light Grid Accent 5" w:semiHidden="0" w:uiPriority="62" w:unhideWhenUsed="0"/>
-    <w:lsdException w:name="Medium Shading 1 Accent 5" w:semiHidden="0" w:uiPriority="63" w:unhideWhenUsed="0"/>
-    <w:lsdException w:name="Medium Shading 2 Accent 5" w:semiHidden="0" w:uiPriority="64" w:unhideWhenUsed="0"/>
-    <w:lsdException w:name="Medium List 1 Accent 5" w:semiHidden="0" w:uiPriority="65" w:unhideWhenUsed="0"/>
-    <w:lsdException w:name="Medium List 2 Accent 5" w:semiHidden="0" w:uiPriority="66" w:unhideWhenUsed="0"/>
-    <w:lsdException w:name="Medium Grid 1 Accent 5" w:semiHidden="0" w:uiPriority="67" w:unhideWhenUsed="0"/>
-    <w:lsdException w:name="Medium Grid 2 Accent 5" w:semiHidden="0" w:uiPriority="68" w:unhideWhenUsed="0"/>
-    <w:lsdException w:name="Medium Grid 3 Accent 5" w:semiHidden="0" w:uiPriority="69" w:unhideWhenUsed="0"/>
-    <w:lsdException w:name="Dark List Accent 5" w:semiHidden="0" w:uiPriority="70" w:unhideWhenUsed="0"/>
-    <w:lsdException w:name="Colorful Shading Accent 5" w:semiHidden="0" w:uiPriority="71" w:unhideWhenUsed="0"/>
-    <w:lsdException w:name="Colorful List Accent 5" w:semiHidden="0" w:uiPriority="72" w:unhideWhenUsed="0"/>
-    <w:lsdException w:name="Colorful Grid Accent 5" w:semiHidden="0" w:uiPriority="73" w:unhideWhenUsed="0"/>
-    <w:lsdException w:name="Light Shading Accent 6" w:semiHidden="0" w:uiPriority="60" w:unhideWhenUsed="0"/>
-    <w:lsdException w:name="Light List Accent 6" w:semiHidden="0" w:uiPriority="61" w:unhideWhenUsed="0"/>
-    <w:lsdException w:name="Light Grid Accent 6" w:semiHidden="0" w:uiPriority="62" w:unhideWhenUsed="0"/>
-    <w:lsdException w:name="Medium Shading 1 Accent 6" w:semiHidden="0" w:uiPriority="63" w:unhideWhenUsed="0"/>
-    <w:lsdException w:name="Medium Shading 2 Accent 6" w:semiHidden="0" w:uiPriority="64" w:unhideWhenUsed="0"/>
-    <w:lsdException w:name="Medium List 1 Accent 6" w:semiHidden="0" w:uiPriority="65" w:unhideWhenUsed="0"/>
-    <w:lsdException w:name="Medium List 2 Accent 6" w:semiHidden="0" w:uiPriority="66" w:unhideWhenUsed="0"/>
-    <w:lsdException w:name="Medium Grid 1 Accent 6" w:semiHidden="0" w:uiPriority="67" w:unhideWhenUsed="0"/>
-    <w:lsdException w:name="Medium Grid 2 Accent 6" w:semiHidden="0" w:uiPriority="68" w:unhideWhenUsed="0"/>
-    <w:lsdException w:name="Medium Grid 3 Accent 6" w:semiHidden="0" w:uiPriority="69" w:unhideWhenUsed="0"/>
-    <w:lsdException w:name="Dark List Accent 6" w:semiHidden="0" w:uiPriority="70" w:unhideWhenUsed="0"/>
-    <w:lsdException w:name="Colorful Shading Accent 6" w:semiHidden="0" w:uiPriority="71" w:unhideWhenUsed="0"/>
-    <w:lsdException w:name="Colorful List Accent 6" w:semiHidden="0" w:uiPriority="72" w:unhideWhenUsed="0"/>
-    <w:lsdException w:name="Colorful Grid Accent 6" w:semiHidden="0" w:uiPriority="73" w:unhideWhenUsed="0"/>
-    <w:lsdException w:name="Subtle Emphasis" w:semiHidden="0" w:uiPriority="19" w:unhideWhenUsed="0" w:qFormat="1"/>
-    <w:lsdException w:name="Intense Emphasis" w:semiHidden="0" w:uiPriority="21" w:unhideWhenUsed="0" w:qFormat="1"/>
-    <w:lsdException w:name="Subtle Reference" w:semiHidden="0" w:uiPriority="31" w:unhideWhenUsed="0" w:qFormat="1"/>
-    <w:lsdException w:name="Intense Reference" w:semiHidden="0" w:uiPriority="32" w:unhideWhenUsed="0" w:qFormat="1"/>
-    <w:lsdException w:name="Book Title" w:semiHidden="0" w:uiPriority="33" w:unhideWhenUsed="0" w:qFormat="1"/>
-    <w:lsdException w:name="Bibliography" w:uiPriority="37"/>
-    <w:lsdException w:name="TOC Heading" w:uiPriority="39" w:qFormat="1"/>
+  <w:latentStyles w:defLockedState="0" w:defUIPriority="99" w:defSemiHidden="0" w:defUnhideWhenUsed="0" w:defQFormat="0" w:count="380">
+    <w:lsdException w:name="Normal" w:uiPriority="0" w:qFormat="1"/>
+    <w:lsdException w:name="heading 1" w:uiPriority="9" w:qFormat="1"/>
+    <w:lsdException w:name="heading 2" w:semiHidden="1" w:uiPriority="9" w:unhideWhenUsed="1" w:qFormat="1"/>
+    <w:lsdException w:name="heading 3" w:semiHidden="1" w:uiPriority="9" w:unhideWhenUsed="1" w:qFormat="1"/>
+    <w:lsdException w:name="heading 4" w:semiHidden="1" w:uiPriority="9" w:unhideWhenUsed="1" w:qFormat="1"/>
+    <w:lsdException w:name="heading 5" w:semiHidden="1" w:uiPriority="9" w:unhideWhenUsed="1" w:qFormat="1"/>
+    <w:lsdException w:name="heading 6" w:semiHidden="1" w:uiPriority="9" w:unhideWhenUsed="1" w:qFormat="1"/>
+    <w:lsdException w:name="heading 7" w:semiHidden="1" w:uiPriority="9" w:unhideWhenUsed="1" w:qFormat="1"/>
+    <w:lsdException w:name="heading 8" w:semiHidden="1" w:uiPriority="9" w:unhideWhenUsed="1" w:qFormat="1"/>
+    <w:lsdException w:name="heading 9" w:semiHidden="1" w:uiPriority="9" w:unhideWhenUsed="1" w:qFormat="1"/>
+    <w:lsdException w:name="index 1" w:semiHidden="1" w:unhideWhenUsed="1"/>
+    <w:lsdException w:name="index 2" w:semiHidden="1" w:unhideWhenUsed="1"/>
+    <w:lsdException w:name="index 3" w:semiHidden="1" w:unhideWhenUsed="1"/>
+    <w:lsdException w:name="index 4" w:semiHidden="1" w:unhideWhenUsed="1"/>
+    <w:lsdException w:name="index 5" w:semiHidden="1" w:unhideWhenUsed="1"/>
+    <w:lsdException w:name="index 6" w:semiHidden="1" w:unhideWhenUsed="1"/>
+    <w:lsdException w:name="index 7" w:semiHidden="1" w:unhideWhenUsed="1"/>
+    <w:lsdException w:name="index 8" w:semiHidden="1" w:unhideWhenUsed="1"/>
+    <w:lsdException w:name="index 9" w:semiHidden="1" w:unhideWhenUsed="1"/>
+    <w:lsdException w:name="toc 1" w:semiHidden="1" w:uiPriority="39" w:unhideWhenUsed="1"/>
+    <w:lsdException w:name="toc 2" w:semiHidden="1" w:uiPriority="39" w:unhideWhenUsed="1"/>
+    <w:lsdException w:name="toc 3" w:semiHidden="1" w:uiPriority="39" w:unhideWhenUsed="1"/>
+    <w:lsdException w:name="toc 4" w:semiHidden="1" w:uiPriority="39" w:unhideWhenUsed="1"/>
+    <w:lsdException w:name="toc 5" w:semiHidden="1" w:uiPriority="39" w:unhideWhenUsed="1"/>
+    <w:lsdException w:name="toc 6" w:semiHidden="1" w:uiPriority="39" w:unhideWhenUsed="1"/>
+    <w:lsdException w:name="toc 7" w:semiHidden="1" w:uiPriority="39" w:unhideWhenUsed="1"/>
+    <w:lsdException w:name="toc 8" w:semiHidden="1" w:uiPriority="39" w:unhideWhenUsed="1"/>
+    <w:lsdException w:name="toc 9" w:semiHidden="1" w:uiPriority="39" w:unhideWhenUsed="1"/>
+    <w:lsdException w:name="Normal Indent" w:semiHidden="1" w:unhideWhenUsed="1"/>
+    <w:lsdException w:name="footnote text" w:semiHidden="1" w:unhideWhenUsed="1"/>
+    <w:lsdException w:name="annotation text" w:semiHidden="1" w:unhideWhenUsed="1"/>
+    <w:lsdException w:name="header" w:semiHidden="1" w:unhideWhenUsed="1"/>
+    <w:lsdException w:name="footer" w:semiHidden="1" w:unhideWhenUsed="1"/>
+    <w:lsdException w:name="index heading" w:semiHidden="1" w:unhideWhenUsed="1"/>
+    <w:lsdException w:name="caption" w:semiHidden="1" w:uiPriority="35" w:unhideWhenUsed="1" w:qFormat="1"/>
+    <w:lsdException w:name="table of figures" w:semiHidden="1" w:unhideWhenUsed="1"/>
+    <w:lsdException w:name="envelope address" w:semiHidden="1" w:unhideWhenUsed="1"/>
+    <w:lsdException w:name="envelope return" w:semiHidden="1" w:unhideWhenUsed="1"/>
+    <w:lsdException w:name="footnote reference" w:semiHidden="1" w:unhideWhenUsed="1"/>
+    <w:lsdException w:name="annotation reference" w:semiHidden="1" w:unhideWhenUsed="1"/>
+    <w:lsdException w:name="line number" w:semiHidden="1" w:unhideWhenUsed="1"/>
+    <w:lsdException w:name="page number" w:semiHidden="1" w:unhideWhenUsed="1"/>
+    <w:lsdException w:name="endnote reference" w:semiHidden="1" w:unhideWhenUsed="1"/>
+    <w:lsdException w:name="endnote text" w:semiHidden="1" w:unhideWhenUsed="1"/>
+    <w:lsdException w:name="table of authorities" w:semiHidden="1" w:unhideWhenUsed="1"/>
+    <w:lsdException w:name="macro" w:semiHidden="1" w:unhideWhenUsed="1"/>
+    <w:lsdException w:name="toa heading" w:semiHidden="1" w:unhideWhenUsed="1"/>
+    <w:lsdException w:name="List" w:semiHidden="1" w:unhideWhenUsed="1"/>
+    <w:lsdException w:name="List Bullet" w:semiHidden="1" w:unhideWhenUsed="1"/>
+    <w:lsdException w:name="List Number" w:semiHidden="1" w:unhideWhenUsed="1"/>
+    <w:lsdException w:name="List 2" w:semiHidden="1" w:unhideWhenUsed="1"/>
+    <w:lsdException w:name="List 3" w:semiHidden="1" w:unhideWhenUsed="1"/>
+    <w:lsdException w:name="List 4" w:semiHidden="1" w:unhideWhenUsed="1"/>
+    <w:lsdException w:name="List 5" w:semiHidden="1" w:unhideWhenUsed="1"/>
+    <w:lsdException w:name="List Bullet 2" w:semiHidden="1" w:unhideWhenUsed="1"/>
+    <w:lsdException w:name="List Bullet 3" w:semiHidden="1" w:unhideWhenUsed="1"/>
+    <w:lsdException w:name="List Bullet 4" w:semiHidden="1" w:unhideWhenUsed="1"/>
+    <w:lsdException w:name="List Bullet 5" w:semiHidden="1" w:unhideWhenUsed="1"/>
+    <w:lsdException w:name="List Number 2" w:semiHidden="1" w:unhideWhenUsed="1"/>
+    <w:lsdException w:name="List Number 3" w:semiHidden="1" w:unhideWhenUsed="1"/>
+    <w:lsdException w:name="List Number 4" w:semiHidden="1" w:unhideWhenUsed="1"/>
+    <w:lsdException w:name="List Number 5" w:semiHidden="1" w:unhideWhenUsed="1"/>
+    <w:lsdException w:name="Title" w:uiPriority="10" w:qFormat="1"/>
+    <w:lsdException w:name="Closing" w:semiHidden="1" w:unhideWhenUsed="1"/>
+    <w:lsdException w:name="Signature" w:semiHidden="1" w:unhideWhenUsed="1"/>
+    <w:lsdException w:name="Default Paragraph Font" w:semiHidden="1" w:uiPriority="1" w:unhideWhenUsed="1"/>
+    <w:lsdException w:name="Body Text" w:semiHidden="1" w:unhideWhenUsed="1"/>
+    <w:lsdException w:name="Body Text Indent" w:semiHidden="1" w:unhideWhenUsed="1"/>
+    <w:lsdException w:name="List Continue" w:semiHidden="1" w:unhideWhenUsed="1"/>
+    <w:lsdException w:name="List Continue 2" w:semiHidden="1" w:unhideWhenUsed="1"/>
+    <w:lsdException w:name="List Continue 3" w:semiHidden="1" w:unhideWhenUsed="1"/>
+    <w:lsdException w:name="List Continue 4" w:semiHidden="1" w:unhideWhenUsed="1"/>
+    <w:lsdException w:name="List Continue 5" w:semiHidden="1" w:unhideWhenUsed="1"/>
+    <w:lsdException w:name="Message Header" w:semiHidden="1" w:unhideWhenUsed="1"/>
+    <w:lsdException w:name="Subtitle" w:uiPriority="11" w:qFormat="1"/>
+    <w:lsdException w:name="Salutation" w:semiHidden="1" w:unhideWhenUsed="1"/>
+    <w:lsdException w:name="Date" w:semiHidden="1" w:unhideWhenUsed="1"/>
+    <w:lsdException w:name="Body Text First Indent" w:semiHidden="1" w:unhideWhenUsed="1"/>
+    <w:lsdException w:name="Body Text First Indent 2" w:semiHidden="1" w:unhideWhenUsed="1"/>
+    <w:lsdException w:name="Note Heading" w:semiHidden="1" w:unhideWhenUsed="1"/>
+    <w:lsdException w:name="Body Text 2" w:semiHidden="1" w:unhideWhenUsed="1"/>
+    <w:lsdException w:name="Body Text 3" w:semiHidden="1" w:unhideWhenUsed="1"/>
+    <w:lsdException w:name="Body Text Indent 2" w:semiHidden="1" w:unhideWhenUsed="1"/>
+    <w:lsdException w:name="Body Text Indent 3" w:semiHidden="1" w:unhideWhenUsed="1"/>
+    <w:lsdException w:name="Block Text" w:semiHidden="1" w:unhideWhenUsed="1"/>
+    <w:lsdException w:name="Hyperlink" w:semiHidden="1" w:unhideWhenUsed="1"/>
+    <w:lsdException w:name="FollowedHyperlink" w:semiHidden="1" w:unhideWhenUsed="1"/>
+    <w:lsdException w:name="Strong" w:uiPriority="22" w:qFormat="1"/>
+    <w:lsdException w:name="Emphasis" w:uiPriority="20" w:qFormat="1"/>
+    <w:lsdException w:name="Document Map" w:semiHidden="1" w:unhideWhenUsed="1"/>
+    <w:lsdException w:name="Plain Text" w:semiHidden="1" w:unhideWhenUsed="1"/>
+    <w:lsdException w:name="E-mail Signature" w:semiHidden="1" w:unhideWhenUsed="1"/>
+    <w:lsdException w:name="HTML Top of Form" w:semiHidden="1" w:unhideWhenUsed="1"/>
+    <w:lsdException w:name="HTML Bottom of Form" w:semiHidden="1" w:unhideWhenUsed="1"/>
+    <w:lsdException w:name="Normal (Web)" w:semiHidden="1" w:unhideWhenUsed="1"/>
+    <w:lsdException w:name="HTML Acronym" w:semiHidden="1" w:unhideWhenUsed="1"/>
+    <w:lsdException w:name="HTML Address" w:semiHidden="1" w:unhideWhenUsed="1"/>
+    <w:lsdException w:name="HTML Cite" w:semiHidden="1" w:unhideWhenUsed="1"/>
+    <w:lsdException w:name="HTML Code" w:semiHidden="1" w:unhideWhenUsed="1"/>
+    <w:lsdException w:name="HTML Definition" w:semiHidden="1" w:unhideWhenUsed="1"/>
+    <w:lsdException w:name="HTML Keyboard" w:semiHidden="1" w:unhideWhenUsed="1"/>
+    <w:lsdException w:name="HTML Preformatted" w:semiHidden="1" w:unhideWhenUsed="1"/>
+    <w:lsdException w:name="HTML Sample" w:semiHidden="1" w:unhideWhenUsed="1"/>
+    <w:lsdException w:name="HTML Typewriter" w:semiHidden="1" w:unhideWhenUsed="1"/>
+    <w:lsdException w:name="HTML Variable" w:semiHidden="1" w:unhideWhenUsed="1"/>
+    <w:lsdException w:name="Normal Table" w:semiHidden="1" w:unhideWhenUsed="1"/>
+    <w:lsdException w:name="annotation subject" w:semiHidden="1" w:unhideWhenUsed="1"/>
+    <w:lsdException w:name="No List" w:semiHidden="1" w:unhideWhenUsed="1"/>
+    <w:lsdException w:name="Outline List 1" w:semiHidden="1" w:unhideWhenUsed="1"/>
+    <w:lsdException w:name="Outline List 2" w:semiHidden="1" w:unhideWhenUsed="1"/>
+    <w:lsdException w:name="Outline List 3" w:semiHidden="1" w:unhideWhenUsed="1"/>
+    <w:lsdException w:name="Table Simple 1" w:semiHidden="1" w:unhideWhenUsed="1"/>
+    <w:lsdException w:name="Table Simple 2" w:semiHidden="1" w:unhideWhenUsed="1"/>
+    <w:lsdException w:name="Table Simple 3" w:semiHidden="1" w:unhideWhenUsed="1"/>
+    <w:lsdException w:name="Table Classic 1" w:semiHidden="1" w:unhideWhenUsed="1"/>
+    <w:lsdException w:name="Table Classic 2" w:semiHidden="1" w:unhideWhenUsed="1"/>
+    <w:lsdException w:name="Table Classic 3" w:semiHidden="1" w:unhideWhenUsed="1"/>
+    <w:lsdException w:name="Table Classic 4" w:semiHidden="1" w:unhideWhenUsed="1"/>
+    <w:lsdException w:name="Table Colorful 1" w:semiHidden="1" w:unhideWhenUsed="1"/>
+    <w:lsdException w:name="Table Colorful 2" w:semiHidden="1" w:unhideWhenUsed="1"/>
+    <w:lsdException w:name="Table Colorful 3" w:semiHidden="1" w:unhideWhenUsed="1"/>
+    <w:lsdException w:name="Table Columns 1" w:semiHidden="1" w:unhideWhenUsed="1"/>
+    <w:lsdException w:name="Table Columns 2" w:semiHidden="1" w:unhideWhenUsed="1"/>
+    <w:lsdException w:name="Table Columns 3" w:semiHidden="1" w:unhideWhenUsed="1"/>
+    <w:lsdException w:name="Table Columns 4" w:semiHidden="1" w:unhideWhenUsed="1"/>
+    <w:lsdException w:name="Table Columns 5" w:semiHidden="1" w:unhideWhenUsed="1"/>
+    <w:lsdException w:name="Table Grid 1" w:semiHidden="1" w:unhideWhenUsed="1"/>
+    <w:lsdException w:name="Table Grid 2" w:semiHidden="1" w:unhideWhenUsed="1"/>
+    <w:lsdException w:name="Table Grid 3" w:semiHidden="1" w:unhideWhenUsed="1"/>
+    <w:lsdException w:name="Table Grid 4" w:semiHidden="1" w:unhideWhenUsed="1"/>
+    <w:lsdException w:name="Table Grid 5" w:semiHidden="1" w:unhideWhenUsed="1"/>
+    <w:lsdException w:name="Table Grid 6" w:semiHidden="1" w:unhideWhenUsed="1"/>
+    <w:lsdException w:name="Table Grid 7" w:semiHidden="1" w:unhideWhenUsed="1"/>
+    <w:lsdException w:name="Table Grid 8" w:semiHidden="1" w:unhideWhenUsed="1"/>
+    <w:lsdException w:name="Table List 1" w:semiHidden="1" w:unhideWhenUsed="1"/>
+    <w:lsdException w:name="Table List 2" w:semiHidden="1" w:unhideWhenUsed="1"/>
+    <w:lsdException w:name="Table List 3" w:semiHidden="1" w:unhideWhenUsed="1"/>
+    <w:lsdException w:name="Table List 4" w:semiHidden="1" w:unhideWhenUsed="1"/>
+    <w:lsdException w:name="Table List 5" w:semiHidden="1" w:unhideWhenUsed="1"/>
+    <w:lsdException w:name="Table List 6" w:semiHidden="1" w:unhideWhenUsed="1"/>
+    <w:lsdException w:name="Table List 7" w:semiHidden="1" w:unhideWhenUsed="1"/>
+    <w:lsdException w:name="Table List 8" w:semiHidden="1" w:unhideWhenUsed="1"/>
+    <w:lsdException w:name="Table 3D effects 1" w:semiHidden="1" w:unhideWhenUsed="1"/>
+    <w:lsdException w:name="Table 3D effects 2" w:semiHidden="1" w:unhideWhenUsed="1"/>
+    <w:lsdException w:name="Table 3D effects 3" w:semiHidden="1" w:unhideWhenUsed="1"/>
+    <w:lsdException w:name="Table Contemporary" w:semiHidden="1" w:unhideWhenUsed="1"/>
+    <w:lsdException w:name="Table Elegant" w:semiHidden="1" w:unhideWhenUsed="1"/>
+    <w:lsdException w:name="Table Professional" w:semiHidden="1" w:unhideWhenUsed="1"/>
+    <w:lsdException w:name="Table Subtle 1" w:semiHidden="1" w:unhideWhenUsed="1"/>
+    <w:lsdException w:name="Table Subtle 2" w:semiHidden="1" w:unhideWhenUsed="1"/>
+    <w:lsdException w:name="Table Web 1" w:semiHidden="1" w:unhideWhenUsed="1"/>
+    <w:lsdException w:name="Table Web 2" w:semiHidden="1" w:unhideWhenUsed="1"/>
+    <w:lsdException w:name="Table Web 3" w:semiHidden="1" w:unhideWhenUsed="1"/>
+    <w:lsdException w:name="Balloon Text" w:semiHidden="1" w:unhideWhenUsed="1"/>
+    <w:lsdException w:name="Table Grid" w:uiPriority="59"/>
+    <w:lsdException w:name="Table Theme" w:semiHidden="1" w:unhideWhenUsed="1"/>
+    <w:lsdException w:name="Note Level 1" w:semiHidden="1" w:unhideWhenUsed="1"/>
+    <w:lsdException w:name="Note Level 2" w:semiHidden="1" w:unhideWhenUsed="1"/>
+    <w:lsdException w:name="Note Level 3" w:semiHidden="1" w:unhideWhenUsed="1"/>
+    <w:lsdException w:name="Note Level 4" w:semiHidden="1" w:unhideWhenUsed="1"/>
+    <w:lsdException w:name="Note Level 5" w:semiHidden="1" w:unhideWhenUsed="1"/>
+    <w:lsdException w:name="Note Level 6" w:semiHidden="1" w:unhideWhenUsed="1"/>
+    <w:lsdException w:name="Note Level 7" w:semiHidden="1" w:unhideWhenUsed="1"/>
+    <w:lsdException w:name="Note Level 8" w:semiHidden="1" w:unhideWhenUsed="1"/>
+    <w:lsdException w:name="Note Level 9" w:semiHidden="1" w:unhideWhenUsed="1"/>
+    <w:lsdException w:name="Placeholder Text" w:semiHidden="1"/>
+    <w:lsdException w:name="No Spacing" w:uiPriority="1" w:qFormat="1"/>
+    <w:lsdException w:name="Light Shading" w:uiPriority="60"/>
+    <w:lsdException w:name="Light List" w:uiPriority="61"/>
+    <w:lsdException w:name="Light Grid" w:uiPriority="62"/>
+    <w:lsdException w:name="Medium Shading 1" w:uiPriority="63"/>
+    <w:lsdException w:name="Medium Shading 2" w:uiPriority="64"/>
+    <w:lsdException w:name="Medium List 1" w:uiPriority="65"/>
+    <w:lsdException w:name="Medium List 2" w:uiPriority="66"/>
+    <w:lsdException w:name="Medium Grid 1" w:uiPriority="67"/>
+    <w:lsdException w:name="Medium Grid 2" w:uiPriority="68"/>
+    <w:lsdException w:name="Medium Grid 3" w:uiPriority="69"/>
+    <w:lsdException w:name="Dark List" w:uiPriority="70"/>
+    <w:lsdException w:name="Colorful Shading" w:uiPriority="71"/>
+    <w:lsdException w:name="Colorful List" w:uiPriority="72"/>
+    <w:lsdException w:name="Colorful Grid" w:uiPriority="73"/>
+    <w:lsdException w:name="Light Shading Accent 1" w:uiPriority="60"/>
+    <w:lsdException w:name="Light List Accent 1" w:uiPriority="61"/>
+    <w:lsdException w:name="Light Grid Accent 1" w:uiPriority="62"/>
+    <w:lsdException w:name="Medium Shading 1 Accent 1" w:uiPriority="63"/>
+    <w:lsdException w:name="Medium Shading 2 Accent 1" w:uiPriority="64"/>
+    <w:lsdException w:name="Medium List 1 Accent 1" w:uiPriority="65"/>
+    <w:lsdException w:name="Revision" w:semiHidden="1"/>
+    <w:lsdException w:name="List Paragraph" w:uiPriority="34" w:qFormat="1"/>
+    <w:lsdException w:name="Quote" w:uiPriority="29" w:qFormat="1"/>
+    <w:lsdException w:name="Intense Quote" w:uiPriority="30" w:qFormat="1"/>
+    <w:lsdException w:name="Medium List 2 Accent 1" w:uiPriority="66"/>
+    <w:lsdException w:name="Medium Grid 1 Accent 1" w:uiPriority="67"/>
+    <w:lsdException w:name="Medium Grid 2 Accent 1" w:uiPriority="68"/>
+    <w:lsdException w:name="Medium Grid 3 Accent 1" w:uiPriority="69"/>
+    <w:lsdException w:name="Dark List Accent 1" w:uiPriority="70"/>
+    <w:lsdException w:name="Colorful Shading Accent 1" w:uiPriority="71"/>
+    <w:lsdException w:name="Colorful List Accent 1" w:uiPriority="72"/>
+    <w:lsdException w:name="Colorful Grid Accent 1" w:uiPriority="73"/>
+    <w:lsdException w:name="Light Shading Accent 2" w:uiPriority="60"/>
+    <w:lsdException w:name="Light List Accent 2" w:uiPriority="61"/>
+    <w:lsdException w:name="Light Grid Accent 2" w:uiPriority="62"/>
+    <w:lsdException w:name="Medium Shading 1 Accent 2" w:uiPriority="63"/>
+    <w:lsdException w:name="Medium Shading 2 Accent 2" w:uiPriority="64"/>
+    <w:lsdException w:name="Medium List 1 Accent 2" w:uiPriority="65"/>
+    <w:lsdException w:name="Medium List 2 Accent 2" w:uiPriority="66"/>
+    <w:lsdException w:name="Medium Grid 1 Accent 2" w:uiPriority="67"/>
+    <w:lsdException w:name="Medium Grid 2 Accent 2" w:uiPriority="68"/>
+    <w:lsdException w:name="Medium Grid 3 Accent 2" w:uiPriority="69"/>
+    <w:lsdException w:name="Dark List Accent 2" w:uiPriority="70"/>
+    <w:lsdException w:name="Colorful Shading Accent 2" w:uiPriority="71"/>
+    <w:lsdException w:name="Colorful List Accent 2" w:uiPriority="72"/>
+    <w:lsdException w:name="Colorful Grid Accent 2" w:uiPriority="73"/>
+    <w:lsdException w:name="Light Shading Accent 3" w:uiPriority="60"/>
+    <w:lsdException w:name="Light List Accent 3" w:uiPriority="61"/>
+    <w:lsdException w:name="Light Grid Accent 3" w:uiPriority="62"/>
+    <w:lsdException w:name="Medium Shading 1 Accent 3" w:uiPriority="63"/>
+    <w:lsdException w:name="Medium Shading 2 Accent 3" w:uiPriority="64"/>
+    <w:lsdException w:name="Medium List 1 Accent 3" w:uiPriority="65"/>
+    <w:lsdException w:name="Medium List 2 Accent 3" w:uiPriority="66"/>
+    <w:lsdException w:name="Medium Grid 1 Accent 3" w:uiPriority="67"/>
+    <w:lsdException w:name="Medium Grid 2 Accent 3" w:uiPriority="68"/>
+    <w:lsdException w:name="Medium Grid 3 Accent 3" w:uiPriority="69"/>
+    <w:lsdException w:name="Dark List Accent 3" w:uiPriority="70"/>
+    <w:lsdException w:name="Colorful Shading Accent 3" w:uiPriority="71"/>
+    <w:lsdException w:name="Colorful List Accent 3" w:uiPriority="72"/>
+    <w:lsdException w:name="Colorful Grid Accent 3" w:uiPriority="73"/>
+    <w:lsdException w:name="Light Shading Accent 4" w:uiPriority="60"/>
+    <w:lsdException w:name="Light List Accent 4" w:uiPriority="61"/>
+    <w:lsdException w:name="Light Grid Accent 4" w:uiPriority="62"/>
+    <w:lsdException w:name="Medium Shading 1 Accent 4" w:uiPriority="63"/>
+    <w:lsdException w:name="Medium Shading 2 Accent 4" w:uiPriority="64"/>
+    <w:lsdException w:name="Medium List 1 Accent 4" w:uiPriority="65"/>
+    <w:lsdException w:name="Medium List 2 Accent 4" w:uiPriority="66"/>
+    <w:lsdException w:name="Medium Grid 1 Accent 4" w:uiPriority="67"/>
+    <w:lsdException w:name="Medium Grid 2 Accent 4" w:uiPriority="68"/>
+    <w:lsdException w:name="Medium Grid 3 Accent 4" w:uiPriority="69"/>
+    <w:lsdException w:name="Dark List Accent 4" w:uiPriority="70"/>
+    <w:lsdException w:name="Colorful Shading Accent 4" w:uiPriority="71"/>
+    <w:lsdException w:name="Colorful List Accent 4" w:uiPriority="72"/>
+    <w:lsdException w:name="Colorful Grid Accent 4" w:uiPriority="73"/>
+    <w:lsdException w:name="Light Shading Accent 5" w:uiPriority="60"/>
+    <w:lsdException w:name="Light List Accent 5" w:uiPriority="61"/>
+    <w:lsdException w:name="Light Grid Accent 5" w:uiPriority="62"/>
+    <w:lsdException w:name="Medium Shading 1 Accent 5" w:uiPriority="63"/>
+    <w:lsdException w:name="Medium Shading 2 Accent 5" w:uiPriority="64"/>
+    <w:lsdException w:name="Medium List 1 Accent 5" w:uiPriority="65"/>
+    <w:lsdException w:name="Medium List 2 Accent 5" w:uiPriority="66"/>
+    <w:lsdException w:name="Medium Grid 1 Accent 5" w:uiPriority="67"/>
+    <w:lsdException w:name="Medium Grid 2 Accent 5" w:uiPriority="68"/>
+    <w:lsdException w:name="Medium Grid 3 Accent 5" w:uiPriority="69"/>
+    <w:lsdException w:name="Dark List Accent 5" w:uiPriority="70"/>
+    <w:lsdException w:name="Colorful Shading Accent 5" w:uiPriority="71"/>
+    <w:lsdException w:name="Colorful List Accent 5" w:uiPriority="72"/>
+    <w:lsdException w:name="Colorful Grid Accent 5" w:uiPriority="73"/>
+    <w:lsdException w:name="Light Shading Accent 6" w:uiPriority="60"/>
+    <w:lsdException w:name="Light List Accent 6" w:uiPriority="61"/>
+    <w:lsdException w:name="Light Grid Accent 6" w:uiPriority="62"/>
+    <w:lsdException w:name="Medium Shading 1 Accent 6" w:uiPriority="63"/>
+    <w:lsdException w:name="Medium Shading 2 Accent 6" w:uiPriority="64"/>
+    <w:lsdException w:name="Medium List 1 Accent 6" w:uiPriority="65"/>
+    <w:lsdException w:name="Medium List 2 Accent 6" w:uiPriority="66"/>
+    <w:lsdException w:name="Medium Grid 1 Accent 6" w:uiPriority="67"/>
+    <w:lsdException w:name="Medium Grid 2 Accent 6" w:uiPriority="68"/>
+    <w:lsdException w:name="Medium Grid 3 Accent 6" w:uiPriority="69"/>
+    <w:lsdException w:name="Dark List Accent 6" w:uiPriority="70"/>
+    <w:lsdException w:name="Colorful Shading Accent 6" w:uiPriority="71"/>
+    <w:lsdException w:name="Colorful List Accent 6" w:uiPriority="72"/>
+    <w:lsdException w:name="Colorful Grid Accent 6" w:uiPriority="73"/>
+    <w:lsdException w:name="Subtle Emphasis" w:uiPriority="19" w:qFormat="1"/>
+    <w:lsdException w:name="Intense Emphasis" w:uiPriority="21" w:qFormat="1"/>
+    <w:lsdException w:name="Subtle Reference" w:uiPriority="31" w:qFormat="1"/>
+    <w:lsdException w:name="Intense Reference" w:uiPriority="32" w:qFormat="1"/>
+    <w:lsdException w:name="Book Title" w:uiPriority="33" w:qFormat="1"/>
+    <w:lsdException w:name="Bibliography" w:semiHidden="1" w:uiPriority="37" w:unhideWhenUsed="1"/>
+    <w:lsdException w:name="TOC Heading" w:semiHidden="1" w:uiPriority="39" w:unhideWhenUsed="1" w:qFormat="1"/>
+    <w:lsdException w:name="Plain Table 1" w:uiPriority="41"/>
+    <w:lsdException w:name="Plain Table 2" w:uiPriority="42"/>
+    <w:lsdException w:name="Plain Table 3" w:uiPriority="43"/>
+    <w:lsdException w:name="Plain Table 4" w:uiPriority="44"/>
+    <w:lsdException w:name="Plain Table 5" w:uiPriority="45"/>
+    <w:lsdException w:name="Grid Table Light" w:uiPriority="40"/>
+    <w:lsdException w:name="Grid Table 1 Light" w:uiPriority="46"/>
+    <w:lsdException w:name="Grid Table 2" w:uiPriority="47"/>
+    <w:lsdException w:name="Grid Table 3" w:uiPriority="48"/>
+    <w:lsdException w:name="Grid Table 4" w:uiPriority="49"/>
+    <w:lsdException w:name="Grid Table 5 Dark" w:uiPriority="50"/>
+    <w:lsdException w:name="Grid Table 6 Colorful" w:uiPriority="51"/>
+    <w:lsdException w:name="Grid Table 7 Colorful" w:uiPriority="52"/>
+    <w:lsdException w:name="Grid Table 1 Light Accent 1" w:uiPriority="46"/>
+    <w:lsdException w:name="Grid Table 2 Accent 1" w:uiPriority="47"/>
+    <w:lsdException w:name="Grid Table 3 Accent 1" w:uiPriority="48"/>
+    <w:lsdException w:name="Grid Table 4 Accent 1" w:uiPriority="49"/>
+    <w:lsdException w:name="Grid Table 5 Dark Accent 1" w:uiPriority="50"/>
+    <w:lsdException w:name="Grid Table 6 Colorful Accent 1" w:uiPriority="51"/>
+    <w:lsdException w:name="Grid Table 7 Colorful Accent 1" w:uiPriority="52"/>
+    <w:lsdException w:name="Grid Table 1 Light Accent 2" w:uiPriority="46"/>
+    <w:lsdException w:name="Grid Table 2 Accent 2" w:uiPriority="47"/>
+    <w:lsdException w:name="Grid Table 3 Accent 2" w:uiPriority="48"/>
+    <w:lsdException w:name="Grid Table 4 Accent 2" w:uiPriority="49"/>
+    <w:lsdException w:name="Grid Table 5 Dark Accent 2" w:uiPriority="50"/>
+    <w:lsdException w:name="Grid Table 6 Colorful Accent 2" w:uiPriority="51"/>
+    <w:lsdException w:name="Grid Table 7 Colorful Accent 2" w:uiPriority="52"/>
+    <w:lsdException w:name="Grid Table 1 Light Accent 3" w:uiPriority="46"/>
+    <w:lsdException w:name="Grid Table 2 Accent 3" w:uiPriority="47"/>
+    <w:lsdException w:name="Grid Table 3 Accent 3" w:uiPriority="48"/>
+    <w:lsdException w:name="Grid Table 4 Accent 3" w:uiPriority="49"/>
+    <w:lsdException w:name="Grid Table 5 Dark Accent 3" w:uiPriority="50"/>
+    <w:lsdException w:name="Grid Table 6 Colorful Accent 3" w:uiPriority="51"/>
+    <w:lsdException w:name="Grid Table 7 Colorful Accent 3" w:uiPriority="52"/>
+    <w:lsdException w:name="Grid Table 1 Light Accent 4" w:uiPriority="46"/>
+    <w:lsdException w:name="Grid Table 2 Accent 4" w:uiPriority="47"/>
+    <w:lsdException w:name="Grid Table 3 Accent 4" w:uiPriority="48"/>
+    <w:lsdException w:name="Grid Table 4 Accent 4" w:uiPriority="49"/>
+    <w:lsdException w:name="Grid Table 5 Dark Accent 4" w:uiPriority="50"/>
+    <w:lsdException w:name="Grid Table 6 Colorful Accent 4" w:uiPriority="51"/>
+    <w:lsdException w:name="Grid Table 7 Colorful Accent 4" w:uiPriority="52"/>
+    <w:lsdException w:name="Grid Table 1 Light Accent 5" w:uiPriority="46"/>
+    <w:lsdException w:name="Grid Table 2 Accent 5" w:uiPriority="47"/>
+    <w:lsdException w:name="Grid Table 3 Accent 5" w:uiPriority="48"/>
+    <w:lsdException w:name="Grid Table 4 Accent 5" w:uiPriority="49"/>
+    <w:lsdException w:name="Grid Table 5 Dark Accent 5" w:uiPriority="50"/>
+    <w:lsdException w:name="Grid Table 6 Colorful Accent 5" w:uiPriority="51"/>
+    <w:lsdException w:name="Grid Table 7 Colorful Accent 5" w:uiPriority="52"/>
+    <w:lsdException w:name="Grid Table 1 Light Accent 6" w:uiPriority="46"/>
+    <w:lsdException w:name="Grid Table 2 Accent 6" w:uiPriority="47"/>
+    <w:lsdException w:name="Grid Table 3 Accent 6" w:uiPriority="48"/>
+    <w:lsdException w:name="Grid Table 4 Accent 6" w:uiPriority="49"/>
+    <w:lsdException w:name="Grid Table 5 Dark Accent 6" w:uiPriority="50"/>
+    <w:lsdException w:name="Grid Table 6 Colorful Accent 6" w:uiPriority="51"/>
+    <w:lsdException w:name="Grid Table 7 Colorful Accent 6" w:uiPriority="52"/>
+    <w:lsdException w:name="List Table 1 Light" w:uiPriority="46"/>
+    <w:lsdException w:name="List Table 2" w:uiPriority="47"/>
+    <w:lsdException w:name="List Table 3" w:uiPriority="48"/>
+    <w:lsdException w:name="List Table 4" w:uiPriority="49"/>
+    <w:lsdException w:name="List Table 5 Dark" w:uiPriority="50"/>
+    <w:lsdException w:name="List Table 6 Colorful" w:uiPriority="51"/>
+    <w:lsdException w:name="List Table 7 Colorful" w:uiPriority="52"/>
+    <w:lsdException w:name="List Table 1 Light Accent 1" w:uiPriority="46"/>
+    <w:lsdException w:name="List Table 2 Accent 1" w:uiPriority="47"/>
+    <w:lsdException w:name="List Table 3 Accent 1" w:uiPriority="48"/>
+    <w:lsdException w:name="List Table 4 Accent 1" w:uiPriority="49"/>
+    <w:lsdException w:name="List Table 5 Dark Accent 1" w:uiPriority="50"/>
+    <w:lsdException w:name="List Table 6 Colorful Accent 1" w:uiPriority="51"/>
+    <w:lsdException w:name="List Table 7 Colorful Accent 1" w:uiPriority="52"/>
+    <w:lsdException w:name="List Table 1 Light Accent 2" w:uiPriority="46"/>
+    <w:lsdException w:name="List Table 2 Accent 2" w:uiPriority="47"/>
+    <w:lsdException w:name="List Table 3 Accent 2" w:uiPriority="48"/>
+    <w:lsdException w:name="List Table 4 Accent 2" w:uiPriority="49"/>
+    <w:lsdException w:name="List Table 5 Dark Accent 2" w:uiPriority="50"/>
+    <w:lsdException w:name="List Table 6 Colorful Accent 2" w:uiPriority="51"/>
+    <w:lsdException w:name="List Table 7 Colorful Accent 2" w:uiPriority="52"/>
+    <w:lsdException w:name="List Table 1 Light Accent 3" w:uiPriority="46"/>
+    <w:lsdException w:name="List Table 2 Accent 3" w:uiPriority="47"/>
+    <w:lsdException w:name="List Table 3 Accent 3" w:uiPriority="48"/>
+    <w:lsdException w:name="List Table 4 Accent 3" w:uiPriority="49"/>
+    <w:lsdException w:name="List Table 5 Dark Accent 3" w:uiPriority="50"/>
+    <w:lsdException w:name="List Table 6 Colorful Accent 3" w:uiPriority="51"/>
+    <w:lsdException w:name="List Table 7 Colorful Accent 3" w:uiPriority="52"/>
+    <w:lsdException w:name="List Table 1 Light Accent 4" w:uiPriority="46"/>
+    <w:lsdException w:name="List Table 2 Accent 4" w:uiPriority="47"/>
+    <w:lsdException w:name="List Table 3 Accent 4" w:uiPriority="48"/>
+    <w:lsdException w:name="List Table 4 Accent 4" w:uiPriority="49"/>
+    <w:lsdException w:name="List Table 5 Dark Accent 4" w:uiPriority="50"/>
+    <w:lsdException w:name="List Table 6 Colorful Accent 4" w:uiPriority="51"/>
+    <w:lsdException w:name="List Table 7 Colorful Accent 4" w:uiPriority="52"/>
+    <w:lsdException w:name="List Table 1 Light Accent 5" w:uiPriority="46"/>
+    <w:lsdException w:name="List Table 2 Accent 5" w:uiPriority="47"/>
+    <w:lsdException w:name="List Table 3 Accent 5" w:uiPriority="48"/>
+    <w:lsdException w:name="List Table 4 Accent 5" w:uiPriority="49"/>
+    <w:lsdException w:name="List Table 5 Dark Accent 5" w:uiPriority="50"/>
+    <w:lsdException w:name="List Table 6 Colorful Accent 5" w:uiPriority="51"/>
+    <w:lsdException w:name="List Table 7 Colorful Accent 5" w:uiPriority="52"/>
+    <w:lsdException w:name="List Table 1 Light Accent 6" w:uiPriority="46"/>
+    <w:lsdException w:name="List Table 2 Accent 6" w:uiPriority="47"/>
+    <w:lsdException w:name="List Table 3 Accent 6" w:uiPriority="48"/>
+    <w:lsdException w:name="List Table 4 Accent 6" w:uiPriority="49"/>
+    <w:lsdException w:name="List Table 5 Dark Accent 6" w:uiPriority="50"/>
+    <w:lsdException w:name="List Table 6 Colorful Accent 6" w:uiPriority="51"/>
+    <w:lsdException w:name="List Table 7 Colorful Accent 6" w:uiPriority="52"/>
   </w:latentStyles>
   <w:style w:type="paragraph" w:default="1" w:styleId="Normal">
     <w:name w:val="Normal"/>

</xml_diff>

<commit_message>
taken great strides i doing the amazon s3 stuff
</commit_message>
<xml_diff>
--- a/project documentation/log.docx
+++ b/project documentation/log.docx
@@ -99,7 +99,23 @@
         <w:jc w:val="both"/>
       </w:pPr>
       <w:r>
-        <w:t xml:space="preserve">I spent most of yesterday going through the two main approaches that I found during my initial project research, which were the two eventual consistency models supported by CouchDB and DynamoDB. I have set myself a small target that by the end of today, I would like to have written up both a small description of the project and a technology review for the eventual consistency section of the project. </w:t>
+        <w:t xml:space="preserve">I spent most of yesterday going through the two main approaches that I found during my initial project research, which were the two eventual consistency models supported by </w:t>
+      </w:r>
+      <w:proofErr w:type="spellStart"/>
+      <w:r>
+        <w:t>CouchDB</w:t>
+      </w:r>
+      <w:proofErr w:type="spellEnd"/>
+      <w:r>
+        <w:t xml:space="preserve"> and </w:t>
+      </w:r>
+      <w:proofErr w:type="spellStart"/>
+      <w:r>
+        <w:t>DynamoDB</w:t>
+      </w:r>
+      <w:proofErr w:type="spellEnd"/>
+      <w:r>
+        <w:t xml:space="preserve">. I have set myself a small target that by the end of today, I would like to have written up both a small description of the project and a technology review for the eventual consistency section of the project. </w:t>
       </w:r>
     </w:p>
     <w:p>
@@ -125,20 +141,44 @@
         <w:jc w:val="both"/>
       </w:pPr>
       <w:r>
-        <w:t xml:space="preserve">With the approach offered by DynamoDB, all pieces of data are stored under version control. In implementation terms, this would be relatively straight forward to implement, as every time a piece of data is changed, one can just record the change and the time it happened in the database. While this would be straightforward to implement algorithmically, it wouldn’t scale well. This is because if we had to track every time something was changed in the database, this would take a lot of space relatively quickly. </w:t>
-      </w:r>
-    </w:p>
-    <w:p>
-      <w:pPr>
-        <w:jc w:val="both"/>
-      </w:pPr>
-    </w:p>
-    <w:p>
-      <w:pPr>
-        <w:jc w:val="both"/>
-      </w:pPr>
-      <w:r>
-        <w:t xml:space="preserve">The other approach is that of using vector clocks, which would be more complex to implement algorithmically, as it involves comparing these lists to determine which changes come before another. On the other hand though, it would be easy to store a vector clock in the database for each object, as this is just a list of timestamps and other metadata, so maybe I can compress that into a more serialisable form. This would, however, make more of a challenge in implementing the actual algorithms. </w:t>
+        <w:t xml:space="preserve">With the approach offered by </w:t>
+      </w:r>
+      <w:proofErr w:type="spellStart"/>
+      <w:r>
+        <w:t>DynamoDB</w:t>
+      </w:r>
+      <w:proofErr w:type="spellEnd"/>
+      <w:r>
+        <w:t xml:space="preserve">, all pieces of data are stored under version control. In implementation terms, this would be relatively straight forward to implement, as every time a piece of data is changed, one can just record the change and the time it happened in the database. While this would be straightforward to implement algorithmically, it wouldn’t scale well. This is because if we had to track every time something was changed in the database, this would take a lot of space relatively quickly. </w:t>
+      </w:r>
+    </w:p>
+    <w:p>
+      <w:pPr>
+        <w:jc w:val="both"/>
+      </w:pPr>
+    </w:p>
+    <w:p>
+      <w:pPr>
+        <w:jc w:val="both"/>
+      </w:pPr>
+      <w:r>
+        <w:t xml:space="preserve">The other approach is that of using vector clocks, which would be more complex to implement algorithmically, as it involves comparing these lists to determine which changes come before another. On the other </w:t>
+      </w:r>
+      <w:proofErr w:type="gramStart"/>
+      <w:r>
+        <w:t>hand</w:t>
+      </w:r>
+      <w:proofErr w:type="gramEnd"/>
+      <w:r>
+        <w:t xml:space="preserve"> though, it would be easy to store a vector clock in the database for each object, as this is just a list of timestamps and other metadata, so maybe I can compress that into a more </w:t>
+      </w:r>
+      <w:proofErr w:type="spellStart"/>
+      <w:r>
+        <w:t>serialisable</w:t>
+      </w:r>
+      <w:proofErr w:type="spellEnd"/>
+      <w:r>
+        <w:t xml:space="preserve"> form. This would, however, make more of a challenge in implementing the actual algorithms. </w:t>
       </w:r>
     </w:p>
     <w:p/>
@@ -640,11 +680,16 @@
       <w:r>
         <w:t xml:space="preserve">frameworks </w:t>
       </w:r>
+      <w:proofErr w:type="gramStart"/>
       <w:r>
         <w:t>I</w:t>
       </w:r>
       <w:r>
-        <w:t>‘ve used so it didn’t take me long to figure out how to use it effectively. I really like the http features that it has though. This allows me to run mock versions of m</w:t>
+        <w:t>‘</w:t>
+      </w:r>
+      <w:proofErr w:type="gramEnd"/>
+      <w:r>
+        <w:t>ve used so it didn’t take me long to figure out how to use it effectively. I really like the http features that it has though. This allows me to run mock versions of m</w:t>
       </w:r>
       <w:r>
         <w:t>y</w:t>
@@ -876,7 +921,15 @@
         <w:t xml:space="preserve"> ‘ve written large chunks</w:t>
       </w:r>
       <w:r>
-        <w:t xml:space="preserve"> of the functionality for the second iteration. I am very thankful I chose to use the Akka </w:t>
+        <w:t xml:space="preserve"> of the functionality for the second iteration. I am very thankful I chose to use the </w:t>
+      </w:r>
+      <w:proofErr w:type="spellStart"/>
+      <w:r>
+        <w:t>Akka</w:t>
+      </w:r>
+      <w:proofErr w:type="spellEnd"/>
+      <w:r>
+        <w:t xml:space="preserve"> </w:t>
       </w:r>
       <w:r>
         <w:t>framework</w:t>
@@ -960,10 +1013,18 @@
         <w:t xml:space="preserve"> through it now with relatively little difficulty.  I now need to start thinking about how the sample programs</w:t>
       </w:r>
       <w:r>
-        <w:t xml:space="preserve"> are going to work </w:t>
-      </w:r>
-      <w:r>
-        <w:t xml:space="preserve"> in order to prove that the application is worki</w:t>
+        <w:t xml:space="preserve"> are going to </w:t>
+      </w:r>
+      <w:proofErr w:type="gramStart"/>
+      <w:r>
+        <w:t xml:space="preserve">work </w:t>
+      </w:r>
+      <w:r>
+        <w:t xml:space="preserve"> in</w:t>
+      </w:r>
+      <w:proofErr w:type="gramEnd"/>
+      <w:r>
+        <w:t xml:space="preserve"> order to prove that the application is worki</w:t>
       </w:r>
       <w:r>
         <w:t>ng as effectively as it should be.</w:t>
@@ -1005,10 +1066,18 @@
         <w:t xml:space="preserve">. I need to </w:t>
       </w:r>
       <w:r>
-        <w:t>look into testing Ak</w:t>
-      </w:r>
-      <w:r>
-        <w:t>ka actors again, as the tools I have don’t</w:t>
+        <w:t xml:space="preserve">look into testing </w:t>
+      </w:r>
+      <w:proofErr w:type="spellStart"/>
+      <w:r>
+        <w:t>Ak</w:t>
+      </w:r>
+      <w:r>
+        <w:t>ka</w:t>
+      </w:r>
+      <w:proofErr w:type="spellEnd"/>
+      <w:r>
+        <w:t xml:space="preserve"> actors again, as the tools I have don’t</w:t>
       </w:r>
       <w:r>
         <w:t xml:space="preserve"> seem to be very effective</w:t>
@@ -1029,7 +1098,15 @@
         <w:t xml:space="preserve"> relative</w:t>
       </w:r>
       <w:r>
-        <w:t xml:space="preserve">ly pleased with how this week  has </w:t>
+        <w:t xml:space="preserve">ly pleased with how this </w:t>
+      </w:r>
+      <w:proofErr w:type="gramStart"/>
+      <w:r>
+        <w:t>week  has</w:t>
+      </w:r>
+      <w:proofErr w:type="gramEnd"/>
+      <w:r>
+        <w:t xml:space="preserve"> </w:t>
       </w:r>
       <w:r>
         <w:t xml:space="preserve">gone. </w:t>
@@ -1077,7 +1154,15 @@
         <w:t>seems</w:t>
       </w:r>
       <w:r>
-        <w:t xml:space="preserve"> pleased with my progress, and wants  a demo of the system by the following Monday. I </w:t>
+        <w:t xml:space="preserve"> pleased with my progress, and </w:t>
+      </w:r>
+      <w:proofErr w:type="gramStart"/>
+      <w:r>
+        <w:t>wants  a</w:t>
+      </w:r>
+      <w:proofErr w:type="gramEnd"/>
+      <w:r>
+        <w:t xml:space="preserve"> demo of the system by the following Monday. I </w:t>
       </w:r>
       <w:r>
         <w:t>think</w:t>
@@ -1107,7 +1192,15 @@
         <w:t>weekend</w:t>
       </w:r>
       <w:r>
-        <w:t xml:space="preserve"> a new version came out, which meant I needed to reconfigure everything. I have now discovered testActors though, which allow me to bring all the standard unit testing tools to b</w:t>
+        <w:t xml:space="preserve"> a new version came out, which meant I needed to reconfigure everything. I have now discovered </w:t>
+      </w:r>
+      <w:proofErr w:type="spellStart"/>
+      <w:r>
+        <w:t>testActors</w:t>
+      </w:r>
+      <w:proofErr w:type="spellEnd"/>
+      <w:r>
+        <w:t xml:space="preserve"> though, which allow me to bring all the standard unit testing tools to b</w:t>
       </w:r>
       <w:r>
         <w:t>e</w:t>
@@ -1159,7 +1252,15 @@
         <w:t>I’ve</w:t>
       </w:r>
       <w:r>
-        <w:t xml:space="preserve"> been fine tuning my design document  as  I prepare for submitting my early deliverable. I’m quite surprised that, for the most part, I </w:t>
+        <w:t xml:space="preserve"> been fine tuning my design </w:t>
+      </w:r>
+      <w:proofErr w:type="gramStart"/>
+      <w:r>
+        <w:t>document  as</w:t>
+      </w:r>
+      <w:proofErr w:type="gramEnd"/>
+      <w:r>
+        <w:t xml:space="preserve">  I prepare for submitting my early deliverable. I’m quite surprised that, for the most part, I </w:t>
       </w:r>
       <w:r>
         <w:t>implemented</w:t>
@@ -1171,7 +1272,15 @@
         <w:t xml:space="preserve"> was going to implement. M</w:t>
       </w:r>
       <w:r>
-        <w:t xml:space="preserve">aybe everything isn’t as fully tested  as I would have liked at this stage, but everything seems to work and there </w:t>
+        <w:t xml:space="preserve">aybe everything isn’t as fully </w:t>
+      </w:r>
+      <w:proofErr w:type="gramStart"/>
+      <w:r>
+        <w:t>tested  as</w:t>
+      </w:r>
+      <w:proofErr w:type="gramEnd"/>
+      <w:r>
+        <w:t xml:space="preserve"> I would have liked at this stage, but everything seems to work and there </w:t>
       </w:r>
       <w:r>
         <w:t>aren’t</w:t>
@@ -1246,7 +1355,15 @@
         <w:t xml:space="preserve">bmitted my early submission, I </w:t>
       </w:r>
       <w:r>
-        <w:t>now need to  do the evaluation of my project that I mentione</w:t>
+        <w:t xml:space="preserve">now need </w:t>
+      </w:r>
+      <w:proofErr w:type="gramStart"/>
+      <w:r>
+        <w:t>to  do</w:t>
+      </w:r>
+      <w:proofErr w:type="gramEnd"/>
+      <w:r>
+        <w:t xml:space="preserve"> the evaluation of my project that I mentione</w:t>
       </w:r>
       <w:r>
         <w:t xml:space="preserve">d a couple of entries ago and </w:t>
@@ -1399,16 +1516,40 @@
         <w:jc w:val="both"/>
       </w:pPr>
       <w:r>
-        <w:t xml:space="preserve">Today was  a very productive day. </w:t>
+        <w:t xml:space="preserve">Today </w:t>
+      </w:r>
+      <w:proofErr w:type="gramStart"/>
+      <w:r>
+        <w:t>was  a</w:t>
+      </w:r>
+      <w:proofErr w:type="gramEnd"/>
+      <w:r>
+        <w:t xml:space="preserve"> very productive day. </w:t>
       </w:r>
       <w:r>
         <w:t>First of all, I figured out the</w:t>
       </w:r>
       <w:r>
-        <w:t xml:space="preserve"> race hazard bug that I was having. The issue was that the algorithm I was using to wait for queries to be applied played havoc  with the internal w</w:t>
-      </w:r>
-      <w:r>
-        <w:t>orkings of the Akka framework. It t</w:t>
+        <w:t xml:space="preserve"> race hazard bug that I was having. The issue was that the algorithm I was using to wait for queries to be applied played </w:t>
+      </w:r>
+      <w:proofErr w:type="gramStart"/>
+      <w:r>
+        <w:t>havoc  with</w:t>
+      </w:r>
+      <w:proofErr w:type="gramEnd"/>
+      <w:r>
+        <w:t xml:space="preserve"> the internal w</w:t>
+      </w:r>
+      <w:r>
+        <w:t xml:space="preserve">orkings of the </w:t>
+      </w:r>
+      <w:proofErr w:type="spellStart"/>
+      <w:r>
+        <w:t>Akka</w:t>
+      </w:r>
+      <w:proofErr w:type="spellEnd"/>
+      <w:r>
+        <w:t xml:space="preserve"> framework. It t</w:t>
       </w:r>
       <w:r>
         <w:t>urns out that there</w:t>
@@ -1417,7 +1558,15 @@
         <w:t>’</w:t>
       </w:r>
       <w:r>
-        <w:t>s a  built in way to  fix this problem, although I had to learn about futures in Scala</w:t>
+        <w:t xml:space="preserve">s </w:t>
+      </w:r>
+      <w:proofErr w:type="gramStart"/>
+      <w:r>
+        <w:t>a  built</w:t>
+      </w:r>
+      <w:proofErr w:type="gramEnd"/>
+      <w:r>
+        <w:t xml:space="preserve"> in way to  fix this problem, although I had to learn about futures in Scala</w:t>
       </w:r>
       <w:r>
         <w:t xml:space="preserve"> to implement it., also, </w:t>
@@ -1494,7 +1643,15 @@
         <w:jc w:val="both"/>
       </w:pPr>
       <w:r>
-        <w:t xml:space="preserve">Today, I’ve made massive improvements to my system.  I’ve now changed the web services  so that they run asynchronously </w:t>
+        <w:t xml:space="preserve">Today, I’ve made massive improvements to my system.  I’ve now changed the web </w:t>
+      </w:r>
+      <w:proofErr w:type="gramStart"/>
+      <w:r>
+        <w:t>services  so</w:t>
+      </w:r>
+      <w:proofErr w:type="gramEnd"/>
+      <w:r>
+        <w:t xml:space="preserve"> that they run asynchronously </w:t>
       </w:r>
       <w:r>
         <w:t>using</w:t>
@@ -1524,19 +1681,22 @@
         <w:t xml:space="preserve">onfident it works effectively. </w:t>
       </w:r>
       <w:r>
-        <w:t xml:space="preserve">  This was to fix a bug where the database was not letting deletes go through if the data was already deleted, so I made some changes to fix this.  Both of these issues could have been avoided had I learnt the tools better before I started the project, but then I felt that  </w:t>
+        <w:t xml:space="preserve">  This was to fix a bug where the database was not letting deletes go through if the data was already deleted, so I made some changes to fix this.  Both of these issues could have been avoided had I learnt the tools better before I started the project, but then I felt </w:t>
+      </w:r>
+      <w:proofErr w:type="gramStart"/>
+      <w:r>
+        <w:t xml:space="preserve">that  </w:t>
       </w:r>
       <w:r>
         <w:t>there’s</w:t>
       </w:r>
+      <w:proofErr w:type="gramEnd"/>
       <w:r>
         <w:t xml:space="preserve"> a balance between reading and actually doing the practic</w:t>
       </w:r>
       <w:r>
         <w:t>al work that needs to be struck.</w:t>
       </w:r>
-      <w:bookmarkStart w:id="0" w:name="_GoBack"/>
-      <w:bookmarkEnd w:id="0"/>
     </w:p>
     <w:p>
       <w:pPr>
@@ -1565,7 +1725,15 @@
         <w:jc w:val="both"/>
       </w:pPr>
       <w:r>
-        <w:t xml:space="preserve">Over the last few days, I’ve been doing some research into  basic availability and how I’m going to implement this in my application. </w:t>
+        <w:t xml:space="preserve">Over the last few days, I’ve been doing some research </w:t>
+      </w:r>
+      <w:proofErr w:type="gramStart"/>
+      <w:r>
+        <w:t>into  basic</w:t>
+      </w:r>
+      <w:proofErr w:type="gramEnd"/>
+      <w:r>
+        <w:t xml:space="preserve"> availability and how I’m going to implement this in my application. </w:t>
       </w:r>
       <w:r>
         <w:t>I’m</w:t>
@@ -1586,10 +1754,18 @@
         <w:t xml:space="preserve"> of basic availability</w:t>
       </w:r>
       <w:r>
-        <w:t xml:space="preserve"> fr</w:t>
-      </w:r>
-      <w:r>
-        <w:t>om  several real database examples. therefore, I have been able to</w:t>
+        <w:t xml:space="preserve"> </w:t>
+      </w:r>
+      <w:proofErr w:type="gramStart"/>
+      <w:r>
+        <w:t>fr</w:t>
+      </w:r>
+      <w:r>
+        <w:t>om  several</w:t>
+      </w:r>
+      <w:proofErr w:type="gramEnd"/>
+      <w:r>
+        <w:t xml:space="preserve"> real database examples. therefore, I have been able to</w:t>
       </w:r>
       <w:r>
         <w:t xml:space="preserve"> tailor </w:t>
@@ -1634,7 +1810,15 @@
         <w:t xml:space="preserve"> minimal changes everywhere else</w:t>
       </w:r>
       <w:r>
-        <w:t xml:space="preserve">. This process has also enforced the importance to me of  cohesion and coupling as  taught in CO871. </w:t>
+        <w:t xml:space="preserve">. This process has also enforced the importance to me </w:t>
+      </w:r>
+      <w:proofErr w:type="gramStart"/>
+      <w:r>
+        <w:t>of  cohesion</w:t>
+      </w:r>
+      <w:proofErr w:type="gramEnd"/>
+      <w:r>
+        <w:t xml:space="preserve"> and coupling as  taught in CO871. </w:t>
       </w:r>
     </w:p>
     <w:p>
@@ -1697,10 +1881,18 @@
         <w:t>supervisor’s</w:t>
       </w:r>
       <w:r>
-        <w:t xml:space="preserve"> feedback,</w:t>
-      </w:r>
-      <w:r>
-        <w:t xml:space="preserve">  I learnt a great deal about  code quality and software development in </w:t>
+        <w:t xml:space="preserve"> </w:t>
+      </w:r>
+      <w:proofErr w:type="gramStart"/>
+      <w:r>
+        <w:t>feedback,</w:t>
+      </w:r>
+      <w:r>
+        <w:t xml:space="preserve">  I</w:t>
+      </w:r>
+      <w:proofErr w:type="gramEnd"/>
+      <w:r>
+        <w:t xml:space="preserve"> learnt a great deal about  code quality and software development in </w:t>
       </w:r>
       <w:r>
         <w:t>general</w:t>
@@ -1739,13 +1931,29 @@
         <w:t>Today I started implementing the features of basic availability that I designed before I went on holiday. After reviewing my designs, I needed to make two small adjustments. I f</w:t>
       </w:r>
       <w:r>
-        <w:t>irstly needed to consider what i</w:t>
-      </w:r>
-      <w:r>
-        <w:t xml:space="preserve">t  means for a component to fail. This is because my application runs in one JVM, so taking the whole JVM down would crash the whole system. </w:t>
-      </w:r>
-      <w:r>
-        <w:t xml:space="preserve"> I therefore designed a system  whereby upon </w:t>
+        <w:t xml:space="preserve">irstly needed to consider what </w:t>
+      </w:r>
+      <w:proofErr w:type="gramStart"/>
+      <w:r>
+        <w:t>i</w:t>
+      </w:r>
+      <w:r>
+        <w:t>t  means</w:t>
+      </w:r>
+      <w:proofErr w:type="gramEnd"/>
+      <w:r>
+        <w:t xml:space="preserve"> for a component to fail. This is because my application runs in one JVM, so taking the whole JVM down would crash the whole system. </w:t>
+      </w:r>
+      <w:r>
+        <w:t xml:space="preserve"> I therefore designed a </w:t>
+      </w:r>
+      <w:proofErr w:type="gramStart"/>
+      <w:r>
+        <w:t>system  whereby</w:t>
+      </w:r>
+      <w:proofErr w:type="gramEnd"/>
+      <w:r>
+        <w:t xml:space="preserve"> upon </w:t>
       </w:r>
       <w:r>
         <w:t>receipt</w:t>
@@ -1772,10 +1980,18 @@
         <w:t xml:space="preserve"> it should be accepted or </w:t>
       </w:r>
       <w:r>
-        <w:t>not. If not, t</w:t>
-      </w:r>
-      <w:r>
-        <w:t>hen  it is sent to</w:t>
+        <w:t xml:space="preserve">not. If not, </w:t>
+      </w:r>
+      <w:proofErr w:type="gramStart"/>
+      <w:r>
+        <w:t>t</w:t>
+      </w:r>
+      <w:r>
+        <w:t>hen  it</w:t>
+      </w:r>
+      <w:proofErr w:type="gramEnd"/>
+      <w:r>
+        <w:t xml:space="preserve"> is sent to</w:t>
       </w:r>
       <w:r>
         <w:t xml:space="preserve"> retry and it is </w:t>
@@ -1787,10 +2003,18 @@
         <w:t>. I don’t think this work will take as long as I originally thought</w:t>
       </w:r>
       <w:r>
-        <w:t xml:space="preserve"> it would</w:t>
-      </w:r>
-      <w:r>
-        <w:t xml:space="preserve"> , partly </w:t>
+        <w:t xml:space="preserve"> it </w:t>
+      </w:r>
+      <w:proofErr w:type="gramStart"/>
+      <w:r>
+        <w:t>would</w:t>
+      </w:r>
+      <w:r>
+        <w:t xml:space="preserve"> ,</w:t>
+      </w:r>
+      <w:proofErr w:type="gramEnd"/>
+      <w:r>
+        <w:t xml:space="preserve"> partly </w:t>
       </w:r>
       <w:r>
         <w:t>because</w:t>
@@ -1871,10 +2095,18 @@
         <w:t xml:space="preserve">t reminded me that I need </w:t>
       </w:r>
       <w:r>
-        <w:t xml:space="preserve">to think carefully about how any </w:t>
-      </w:r>
-      <w:r>
-        <w:t xml:space="preserve"> new components that I implement fit into the overall package. </w:t>
+        <w:t xml:space="preserve">to think carefully about how </w:t>
+      </w:r>
+      <w:proofErr w:type="gramStart"/>
+      <w:r>
+        <w:t xml:space="preserve">any </w:t>
+      </w:r>
+      <w:r>
+        <w:t xml:space="preserve"> new</w:t>
+      </w:r>
+      <w:proofErr w:type="gramEnd"/>
+      <w:r>
+        <w:t xml:space="preserve"> components that I implement fit into the overall package. </w:t>
       </w:r>
     </w:p>
     <w:p>
@@ -1910,11 +2142,16 @@
         <w:t>d on with my implementation of b</w:t>
       </w:r>
       <w:r>
-        <w:t>asic availability,  Ove</w:t>
+        <w:t xml:space="preserve">asic </w:t>
+      </w:r>
+      <w:proofErr w:type="gramStart"/>
+      <w:r>
+        <w:t>availability,  Ove</w:t>
       </w:r>
       <w:r>
         <w:t>r</w:t>
       </w:r>
+      <w:proofErr w:type="gramEnd"/>
       <w:r>
         <w:t xml:space="preserve"> </w:t>
       </w:r>
@@ -1922,13 +2159,29 @@
         <w:t>the</w:t>
       </w:r>
       <w:r>
-        <w:t xml:space="preserve"> weekend, I thought long and hard about technical motivations for my system as I was instructed to do by my supervisor. The biggest thing that I found that would motivate the development of this is the setting of targets. As an example, if  data requests to the various servers are likely to be lost 75% of the time,  can we hit our  basic availability ta</w:t>
-      </w:r>
-      <w:r>
-        <w:t xml:space="preserve">rgets?   I could then evaluate </w:t>
-      </w:r>
-      <w:r>
-        <w:t xml:space="preserve"> the performance of my system aga</w:t>
+        <w:t xml:space="preserve"> weekend, I thought long and hard about technical motivations for my system as I was instructed to do by my supervisor. The biggest thing that I found that would motivate the development of this is the setting of targets. As an example, </w:t>
+      </w:r>
+      <w:proofErr w:type="gramStart"/>
+      <w:r>
+        <w:t>if  data</w:t>
+      </w:r>
+      <w:proofErr w:type="gramEnd"/>
+      <w:r>
+        <w:t xml:space="preserve"> requests to the various servers are likely to be lost 75% of the time,  can we hit our  basic availability ta</w:t>
+      </w:r>
+      <w:r>
+        <w:t xml:space="preserve">rgets?   I could then </w:t>
+      </w:r>
+      <w:proofErr w:type="gramStart"/>
+      <w:r>
+        <w:t xml:space="preserve">evaluate </w:t>
+      </w:r>
+      <w:r>
+        <w:t xml:space="preserve"> the</w:t>
+      </w:r>
+      <w:proofErr w:type="gramEnd"/>
+      <w:r>
+        <w:t xml:space="preserve"> performance of my system aga</w:t>
       </w:r>
       <w:r>
         <w:t>inst the real ones provided by A</w:t>
@@ -1946,7 +2199,23 @@
         <w:t>unit</w:t>
       </w:r>
       <w:r>
-        <w:t xml:space="preserve"> tests that show it working effectively.  I’ve seen individual components working based purely on log outputs, but I haven’t  seen the whole thing work as it should.  I think I need to fine tune the system parameters a little more to get a more accurate impression of whether the system works or not, and from there start my evaluation.  I also did a run through with the static analysis tool lately and  found that it really reinforced the points I learnt in CO894. There are a lot of false positives genera</w:t>
+        <w:t xml:space="preserve"> tests that show it working effectively.  I’ve seen individual components working based purely on log outputs, but I </w:t>
+      </w:r>
+      <w:proofErr w:type="gramStart"/>
+      <w:r>
+        <w:t>haven’t  seen</w:t>
+      </w:r>
+      <w:proofErr w:type="gramEnd"/>
+      <w:r>
+        <w:t xml:space="preserve"> the whole thing work as it should.  I think I need to fine tune the system parameters a little more to get a more accurate impression of whether the system works or not, and from there start my evaluation.  I also did a run through with the static analysis tool lately </w:t>
+      </w:r>
+      <w:proofErr w:type="gramStart"/>
+      <w:r>
+        <w:t>and  found</w:t>
+      </w:r>
+      <w:proofErr w:type="gramEnd"/>
+      <w:r>
+        <w:t xml:space="preserve"> that it really reinforced the points I learnt in CO894. There are a lot of false positives genera</w:t>
       </w:r>
       <w:r>
         <w:t>ted by the system at the minute.</w:t>
@@ -1955,7 +2224,15 @@
         <w:t xml:space="preserve"> That’s not to say that</w:t>
       </w:r>
       <w:r>
-        <w:t xml:space="preserve"> the system isn’t  useful </w:t>
+        <w:t xml:space="preserve"> the system </w:t>
+      </w:r>
+      <w:proofErr w:type="gramStart"/>
+      <w:r>
+        <w:t>isn’t  useful</w:t>
+      </w:r>
+      <w:proofErr w:type="gramEnd"/>
+      <w:r>
+        <w:t xml:space="preserve"> </w:t>
       </w:r>
       <w:r>
         <w:t xml:space="preserve"> as it</w:t>
@@ -1966,6 +2243,379 @@
       <w:r>
         <w:t xml:space="preserve"> pointed out several bugs to me that I hadn’t spotted but it does mean that I need to be vigilant when going through the reports to ensure I don’t overlook anything. </w:t>
       </w:r>
+    </w:p>
+    <w:p>
+      <w:pPr>
+        <w:jc w:val="both"/>
+      </w:pPr>
+    </w:p>
+    <w:p>
+      <w:pPr>
+        <w:jc w:val="both"/>
+      </w:pPr>
+      <w:r>
+        <w:t>Wednesday 22</w:t>
+      </w:r>
+      <w:r>
+        <w:rPr>
+          <w:vertAlign w:val="superscript"/>
+        </w:rPr>
+        <w:t>nd</w:t>
+      </w:r>
+      <w:r>
+        <w:t xml:space="preserve"> July 2015</w:t>
+      </w:r>
+    </w:p>
+    <w:p>
+      <w:pPr>
+        <w:jc w:val="both"/>
+      </w:pPr>
+      <w:r>
+        <w:t xml:space="preserve">Today I had a very </w:t>
+      </w:r>
+      <w:r>
+        <w:t>productive</w:t>
+      </w:r>
+      <w:r>
+        <w:t xml:space="preserve"> meeting </w:t>
+      </w:r>
+      <w:proofErr w:type="gramStart"/>
+      <w:r>
+        <w:t>with  my</w:t>
+      </w:r>
+      <w:proofErr w:type="gramEnd"/>
+      <w:r>
+        <w:t xml:space="preserve"> supervisor. I was able</w:t>
+      </w:r>
+      <w:r>
+        <w:t xml:space="preserve"> t</w:t>
+      </w:r>
+      <w:r>
+        <w:t xml:space="preserve">o show her some of the user stories that I had created in response to her feedback, and she was able to point me in the right direction as </w:t>
+      </w:r>
+      <w:r>
+        <w:t>to what still needed changing</w:t>
+      </w:r>
+      <w:r>
+        <w:t xml:space="preserve">. I’ve found this part of the project </w:t>
+      </w:r>
+      <w:r>
+        <w:t>extremely</w:t>
+      </w:r>
+      <w:r>
+        <w:t xml:space="preserve"> useful. During my industrial </w:t>
+      </w:r>
+      <w:r>
+        <w:t>placement,</w:t>
+      </w:r>
+      <w:r>
+        <w:t xml:space="preserve"> these sorts of things were not always taken as seriously as they should be, so it</w:t>
+      </w:r>
+      <w:r>
+        <w:t>’</w:t>
+      </w:r>
+      <w:r>
+        <w:t xml:space="preserve">s been really useful getting some feedback on my project planning skills.  </w:t>
+      </w:r>
+    </w:p>
+    <w:p>
+      <w:pPr>
+        <w:jc w:val="both"/>
+      </w:pPr>
+    </w:p>
+    <w:p>
+      <w:pPr>
+        <w:jc w:val="both"/>
+      </w:pPr>
+      <w:r>
+        <w:t>Friday 24</w:t>
+      </w:r>
+      <w:r>
+        <w:rPr>
+          <w:vertAlign w:val="superscript"/>
+        </w:rPr>
+        <w:t>th</w:t>
+      </w:r>
+      <w:r>
+        <w:t xml:space="preserve"> July</w:t>
+      </w:r>
+    </w:p>
+    <w:p>
+      <w:pPr>
+        <w:jc w:val="both"/>
+      </w:pPr>
+      <w:r>
+        <w:t xml:space="preserve">Today </w:t>
+      </w:r>
+      <w:r>
+        <w:t>I’ve</w:t>
+      </w:r>
+      <w:r>
+        <w:t xml:space="preserve"> finished my </w:t>
+      </w:r>
+      <w:r>
+        <w:t>implementation</w:t>
+      </w:r>
+      <w:r>
+        <w:t xml:space="preserve"> of basic </w:t>
+      </w:r>
+      <w:proofErr w:type="gramStart"/>
+      <w:r>
+        <w:t xml:space="preserve">availability, </w:t>
+      </w:r>
+      <w:r>
+        <w:t xml:space="preserve"> However</w:t>
+      </w:r>
+      <w:proofErr w:type="gramEnd"/>
+      <w:r>
+        <w:t>, I’ve  fo</w:t>
+      </w:r>
+      <w:r>
+        <w:t>u</w:t>
+      </w:r>
+      <w:r>
+        <w:t xml:space="preserve">nd that there are several problems with what I have.  </w:t>
+      </w:r>
+      <w:r>
+        <w:t>I’m</w:t>
+      </w:r>
+      <w:r>
+        <w:t xml:space="preserve"> currently working through sev</w:t>
+      </w:r>
+      <w:r>
+        <w:t>eral bugs related to my use of f</w:t>
+      </w:r>
+      <w:r>
+        <w:t xml:space="preserve">utures within the application. A future is basically a computational device provided by the </w:t>
+      </w:r>
+      <w:proofErr w:type="spellStart"/>
+      <w:r>
+        <w:t>Akka</w:t>
+      </w:r>
+      <w:proofErr w:type="spellEnd"/>
+      <w:r>
+        <w:t xml:space="preserve"> </w:t>
+      </w:r>
+      <w:r>
+        <w:t>framework that</w:t>
+      </w:r>
+      <w:r>
+        <w:t xml:space="preserve"> lets me send a message to an actor</w:t>
+      </w:r>
+      <w:r>
+        <w:t xml:space="preserve"> within my system and then wait for a reply</w:t>
+      </w:r>
+      <w:r>
+        <w:t xml:space="preserve">. While waiting, </w:t>
+      </w:r>
+      <w:r>
+        <w:t>the program</w:t>
+      </w:r>
+      <w:r>
+        <w:t xml:space="preserve"> can be getting on with other work.  For the most part, t</w:t>
+      </w:r>
+      <w:r>
+        <w:t>h</w:t>
+      </w:r>
+      <w:r>
+        <w:t xml:space="preserve">ey seem to work fairly </w:t>
+      </w:r>
+      <w:r>
+        <w:t>well</w:t>
+      </w:r>
+      <w:r>
+        <w:t xml:space="preserve">. The problems </w:t>
+      </w:r>
+      <w:r>
+        <w:t>I’</w:t>
+      </w:r>
+      <w:r>
+        <w:t>m having are</w:t>
+      </w:r>
+      <w:r>
+        <w:t xml:space="preserve"> that there seems to </w:t>
+      </w:r>
+      <w:r>
+        <w:t>be several</w:t>
+      </w:r>
+      <w:r>
+        <w:t xml:space="preserve"> ways of doing the same operation which can make reading </w:t>
+      </w:r>
+      <w:r>
+        <w:t>through the documentation confusing. The API</w:t>
+      </w:r>
+      <w:r>
+        <w:t xml:space="preserve"> for futures also uses several advanced </w:t>
+      </w:r>
+      <w:r>
+        <w:t>features</w:t>
+      </w:r>
+      <w:r>
+        <w:t xml:space="preserve"> of the Scala language, and misuse of these can lead to strange results. </w:t>
+      </w:r>
+    </w:p>
+    <w:p>
+      <w:pPr>
+        <w:jc w:val="both"/>
+      </w:pPr>
+    </w:p>
+    <w:p>
+      <w:pPr>
+        <w:jc w:val="both"/>
+      </w:pPr>
+    </w:p>
+    <w:p>
+      <w:pPr>
+        <w:jc w:val="both"/>
+      </w:pPr>
+    </w:p>
+    <w:p>
+      <w:pPr>
+        <w:jc w:val="both"/>
+      </w:pPr>
+    </w:p>
+    <w:p>
+      <w:pPr>
+        <w:jc w:val="both"/>
+      </w:pPr>
+    </w:p>
+    <w:p>
+      <w:pPr>
+        <w:jc w:val="both"/>
+      </w:pPr>
+      <w:r>
+        <w:t>Tuesday 28</w:t>
+      </w:r>
+      <w:r>
+        <w:rPr>
+          <w:vertAlign w:val="superscript"/>
+        </w:rPr>
+        <w:t>th</w:t>
+      </w:r>
+      <w:r>
+        <w:t xml:space="preserve"> July</w:t>
+      </w:r>
+    </w:p>
+    <w:p>
+      <w:pPr>
+        <w:jc w:val="both"/>
+      </w:pPr>
+      <w:r>
+        <w:t xml:space="preserve">Today I </w:t>
+      </w:r>
+      <w:r>
+        <w:t>finally</w:t>
+      </w:r>
+      <w:r>
+        <w:t xml:space="preserve"> cleared out all the bugs for basic </w:t>
+      </w:r>
+      <w:r>
+        <w:t>availability. It turns out that the bugs I were experiencing had nothing to do with the usage of futures at all</w:t>
+      </w:r>
+      <w:r>
+        <w:t>. T</w:t>
+      </w:r>
+      <w:r>
+        <w:t xml:space="preserve">he problems were more to do with my understanding of the way </w:t>
+      </w:r>
+      <w:proofErr w:type="spellStart"/>
+      <w:r>
+        <w:t>Akka</w:t>
+      </w:r>
+      <w:proofErr w:type="spellEnd"/>
+      <w:r>
+        <w:t xml:space="preserve"> handles me</w:t>
+      </w:r>
+      <w:r>
+        <w:t xml:space="preserve">ssages compared to </w:t>
+      </w:r>
+      <w:proofErr w:type="spellStart"/>
+      <w:r>
+        <w:t>Erlang</w:t>
+      </w:r>
+      <w:proofErr w:type="spellEnd"/>
+      <w:r>
+        <w:t xml:space="preserve">. In </w:t>
+      </w:r>
+      <w:proofErr w:type="spellStart"/>
+      <w:proofErr w:type="gramStart"/>
+      <w:r>
+        <w:t>E</w:t>
+      </w:r>
+      <w:r>
+        <w:t>rlang</w:t>
+      </w:r>
+      <w:proofErr w:type="spellEnd"/>
+      <w:r>
+        <w:t>,  messages</w:t>
+      </w:r>
+      <w:proofErr w:type="gramEnd"/>
+      <w:r>
+        <w:t xml:space="preserve"> are matched for the  first pattern that  is reached in the list of </w:t>
+      </w:r>
+      <w:r>
+        <w:t>r</w:t>
+      </w:r>
+      <w:r>
+        <w:t xml:space="preserve">eceive clauses. In </w:t>
+      </w:r>
+      <w:proofErr w:type="gramStart"/>
+      <w:r>
+        <w:t>my  c</w:t>
+      </w:r>
+      <w:r>
+        <w:t>luster</w:t>
+      </w:r>
+      <w:proofErr w:type="gramEnd"/>
+      <w:r>
+        <w:t xml:space="preserve"> overseer</w:t>
+      </w:r>
+      <w:r>
+        <w:t xml:space="preserve"> actor, I had a bottom clause that sent any message directly on to all of the child actors. I thought the </w:t>
+      </w:r>
+      <w:proofErr w:type="spellStart"/>
+      <w:r>
+        <w:t>Akka</w:t>
+      </w:r>
+      <w:proofErr w:type="spellEnd"/>
+      <w:r>
+        <w:t xml:space="preserve"> framework would use the same protocols as </w:t>
+      </w:r>
+      <w:proofErr w:type="spellStart"/>
+      <w:r>
+        <w:t>Erlang</w:t>
+      </w:r>
+      <w:proofErr w:type="spellEnd"/>
+      <w:r>
+        <w:t>, as it does in many other aspects, so I was surprised when all my communications back to the master actor faile</w:t>
+      </w:r>
+      <w:r>
+        <w:t>d.  As it turns out the message</w:t>
+      </w:r>
+      <w:r>
+        <w:t xml:space="preserve">s were being picked </w:t>
+      </w:r>
+      <w:proofErr w:type="gramStart"/>
+      <w:r>
+        <w:t>up,  they</w:t>
+      </w:r>
+      <w:proofErr w:type="gramEnd"/>
+      <w:r>
+        <w:t xml:space="preserve"> </w:t>
+      </w:r>
+      <w:r>
+        <w:t xml:space="preserve">were just being resent back to </w:t>
+      </w:r>
+      <w:bookmarkStart w:id="0" w:name="_GoBack"/>
+      <w:bookmarkEnd w:id="0"/>
+      <w:r>
+        <w:t xml:space="preserve">all of the child actors again. I solved the problem by adding handlers for all the messages that I wanted to pass on to the children, but I intend to post on Stack Overflow to find out if there’s an easier way of doing this. </w:t>
+      </w:r>
+    </w:p>
+    <w:p>
+      <w:pPr>
+        <w:jc w:val="both"/>
+      </w:pPr>
     </w:p>
     <w:p>
       <w:pPr>

</xml_diff>

<commit_message>
committing a whole bunch of stuff s I've been busy running experiments
</commit_message>
<xml_diff>
--- a/project documentation/log.docx
+++ b/project documentation/log.docx
@@ -99,15 +99,7 @@
         <w:jc w:val="both"/>
       </w:pPr>
       <w:r>
-        <w:t xml:space="preserve">I spent most of yesterday going through the two main approaches that I found during my initial project research, which were the two eventual consistency models supported by </w:t>
-      </w:r>
-      <w:proofErr w:type="spellStart"/>
-      <w:r>
-        <w:t>CouchDB</w:t>
-      </w:r>
-      <w:proofErr w:type="spellEnd"/>
-      <w:r>
-        <w:t xml:space="preserve"> and </w:t>
+        <w:t xml:space="preserve">I spent most of yesterday going through the two main approaches that I found during my initial project research, which were the two eventual consistency models supported by CouchDB and </w:t>
       </w:r>
       <w:proofErr w:type="spellStart"/>
       <w:r>
@@ -2880,51 +2872,304 @@
         <w:t>cala t</w:t>
       </w:r>
       <w:r>
-        <w:t>rait for my</w:t>
+        <w:t>rait for my sample programs. A</w:t>
+      </w:r>
+      <w:r>
+        <w:t>n impl</w:t>
+      </w:r>
+      <w:r>
+        <w:t>ementation of this trai</w:t>
+      </w:r>
+      <w:r>
+        <w:t xml:space="preserve">t will be passed into my sample programs for database access, </w:t>
+      </w:r>
+      <w:r>
+        <w:t>so that I don’t need to keep rew</w:t>
+      </w:r>
+      <w:r>
+        <w:t>riting t</w:t>
+      </w:r>
+      <w:r>
+        <w:t>hem each time they need to run.</w:t>
+      </w:r>
+      <w:r>
+        <w:t xml:space="preserve"> I had a really interesting me</w:t>
+      </w:r>
+      <w:r>
+        <w:t>eting with my supervisor today. She suggested I write a program that translates into</w:t>
+      </w:r>
+      <w:r>
+        <w:t xml:space="preserve"> code a formal specification that came up in the original backg</w:t>
+      </w:r>
+      <w:r>
+        <w:t>round review.</w:t>
+      </w:r>
+      <w:r>
+        <w:t xml:space="preserve"> We could then see if my system meets that description of consistency. </w:t>
+      </w:r>
+    </w:p>
+    <w:p>
+      <w:pPr>
+        <w:jc w:val="both"/>
+      </w:pPr>
+    </w:p>
+    <w:p>
+      <w:pPr>
+        <w:jc w:val="both"/>
+      </w:pPr>
+      <w:r>
+        <w:t>Wednesday 5</w:t>
+      </w:r>
+      <w:r>
+        <w:rPr>
+          <w:vertAlign w:val="superscript"/>
+        </w:rPr>
+        <w:t>th</w:t>
+      </w:r>
+      <w:r>
+        <w:t xml:space="preserve"> </w:t>
+      </w:r>
+      <w:proofErr w:type="spellStart"/>
+      <w:r>
+        <w:t>Aughust</w:t>
+      </w:r>
+      <w:proofErr w:type="spellEnd"/>
+    </w:p>
+    <w:p>
+      <w:pPr>
+        <w:jc w:val="both"/>
+      </w:pPr>
+      <w:r>
+        <w:t xml:space="preserve">I sent most of today and yesterday running my examples </w:t>
+      </w:r>
+      <w:proofErr w:type="gramStart"/>
+      <w:r>
+        <w:t>and  wondering</w:t>
+      </w:r>
+      <w:proofErr w:type="gramEnd"/>
+      <w:r>
+        <w:t xml:space="preserve"> why they didn’t work.  It </w:t>
+      </w:r>
+      <w:proofErr w:type="spellStart"/>
+      <w:r>
+        <w:t>tuns</w:t>
+      </w:r>
+      <w:proofErr w:type="spellEnd"/>
+      <w:r>
+        <w:t xml:space="preserve"> out the problem isn’t in my logic, but in the order I do things. Originally, when I retrieved data from the database, I ran the SQL query and </w:t>
+      </w:r>
+      <w:proofErr w:type="gramStart"/>
+      <w:r>
+        <w:t>then  evaluated</w:t>
+      </w:r>
+      <w:proofErr w:type="gramEnd"/>
+      <w:r>
+        <w:t xml:space="preserve"> all the updates to get the </w:t>
+      </w:r>
+      <w:proofErr w:type="spellStart"/>
+      <w:r>
+        <w:t>eventualy</w:t>
+      </w:r>
+      <w:proofErr w:type="spellEnd"/>
+      <w:r>
+        <w:t xml:space="preserve"> consistent results.    This worked most of the time, </w:t>
+      </w:r>
+      <w:proofErr w:type="gramStart"/>
+      <w:r>
+        <w:t>but  if</w:t>
+      </w:r>
+      <w:proofErr w:type="gramEnd"/>
+      <w:r>
+        <w:t xml:space="preserve"> you select only a subset of the columns, but then include other columns in the where clause,  too much data is returned because the where clause is never  evaluated. What I therefore did is to   get the database to pull down all the data, and then filtered out all the columns I didn’t need.  I do wish that I had thought about this in my design more, as this would have saved me a lot of hassle in the long run. </w:t>
+      </w:r>
+    </w:p>
+    <w:p>
+      <w:pPr>
+        <w:jc w:val="both"/>
+      </w:pPr>
+    </w:p>
+    <w:p>
+      <w:pPr>
+        <w:jc w:val="both"/>
+      </w:pPr>
+    </w:p>
+    <w:p>
+      <w:pPr>
+        <w:jc w:val="both"/>
+      </w:pPr>
+      <w:r>
+        <w:t>Thursday 6</w:t>
+      </w:r>
+      <w:r>
+        <w:rPr>
+          <w:vertAlign w:val="superscript"/>
+        </w:rPr>
+        <w:t>th</w:t>
+      </w:r>
+      <w:r>
+        <w:t xml:space="preserve"> </w:t>
+      </w:r>
+      <w:r>
+        <w:tab/>
+        <w:t>August</w:t>
+      </w:r>
+    </w:p>
+    <w:p>
+      <w:pPr>
+        <w:jc w:val="both"/>
+      </w:pPr>
+      <w:r>
+        <w:t xml:space="preserve">Today I ran the first of my experiments. This is a simple program that counts </w:t>
+      </w:r>
+      <w:proofErr w:type="spellStart"/>
+      <w:r>
+        <w:t>mthe</w:t>
+      </w:r>
+      <w:proofErr w:type="spellEnd"/>
+      <w:r>
+        <w:t xml:space="preserve"> number of attempts it takes before an inconsistent result is found.  This worked surprisingly well, </w:t>
+      </w:r>
+      <w:proofErr w:type="gramStart"/>
+      <w:r>
+        <w:t>and  the</w:t>
+      </w:r>
+      <w:proofErr w:type="gramEnd"/>
+      <w:r>
+        <w:t xml:space="preserve"> </w:t>
+      </w:r>
+      <w:proofErr w:type="spellStart"/>
+      <w:r>
+        <w:t>ruslts</w:t>
+      </w:r>
+      <w:proofErr w:type="spellEnd"/>
+      <w:r>
+        <w:t xml:space="preserve"> </w:t>
+      </w:r>
+      <w:proofErr w:type="spellStart"/>
+      <w:r>
+        <w:t>matchec</w:t>
+      </w:r>
+      <w:proofErr w:type="spellEnd"/>
+      <w:r>
+        <w:t xml:space="preserve"> my own </w:t>
+      </w:r>
+      <w:proofErr w:type="spellStart"/>
+      <w:r>
+        <w:t>hypotheis</w:t>
+      </w:r>
+      <w:proofErr w:type="spellEnd"/>
+      <w:r>
+        <w:t xml:space="preserve">. I need to find a way to automate this </w:t>
+      </w:r>
+      <w:proofErr w:type="spellStart"/>
+      <w:r>
+        <w:t>exprirment</w:t>
+      </w:r>
+      <w:proofErr w:type="spellEnd"/>
+      <w:r>
+        <w:t xml:space="preserve"> more effectively though. As </w:t>
+      </w:r>
+      <w:proofErr w:type="gramStart"/>
+      <w:r>
+        <w:t>currently  the</w:t>
+      </w:r>
+      <w:proofErr w:type="gramEnd"/>
+      <w:r>
+        <w:t xml:space="preserve"> timings are a bit all over the place. </w:t>
+      </w:r>
+    </w:p>
+    <w:p>
+      <w:pPr>
+        <w:jc w:val="both"/>
+      </w:pPr>
+    </w:p>
+    <w:p>
+      <w:pPr>
+        <w:jc w:val="both"/>
+      </w:pPr>
+      <w:r>
+        <w:t>Friday 7</w:t>
+      </w:r>
+      <w:r>
+        <w:rPr>
+          <w:vertAlign w:val="superscript"/>
+        </w:rPr>
+        <w:t>th</w:t>
+      </w:r>
+      <w:r>
+        <w:t xml:space="preserve"> </w:t>
+      </w:r>
+      <w:proofErr w:type="spellStart"/>
+      <w:r>
+        <w:t>Aughuts</w:t>
+      </w:r>
+      <w:proofErr w:type="spellEnd"/>
+    </w:p>
+    <w:p>
+      <w:pPr>
+        <w:jc w:val="both"/>
+      </w:pPr>
+      <w:r>
+        <w:t xml:space="preserve">Today I </w:t>
+      </w:r>
+      <w:proofErr w:type="gramStart"/>
+      <w:r>
+        <w:t>an</w:t>
+      </w:r>
+      <w:proofErr w:type="gramEnd"/>
+      <w:r>
+        <w:t xml:space="preserve"> the second of the two </w:t>
+      </w:r>
+      <w:proofErr w:type="spellStart"/>
+      <w:r>
+        <w:t>exprriments</w:t>
+      </w:r>
+      <w:proofErr w:type="spellEnd"/>
+      <w:r>
+        <w:t xml:space="preserve"> that I have devised.  This produced more interesting results as the results I got from Amazon were much slower than those I </w:t>
+      </w:r>
+      <w:proofErr w:type="gramStart"/>
+      <w:r>
+        <w:t>got  from</w:t>
+      </w:r>
+      <w:proofErr w:type="gramEnd"/>
+      <w:r>
+        <w:t xml:space="preserve"> my own system. Amazon took a lot longer to find inconsistent results. I think this s because </w:t>
+      </w:r>
+      <w:proofErr w:type="spellStart"/>
+      <w:r>
+        <w:t>eof</w:t>
+      </w:r>
+      <w:proofErr w:type="spellEnd"/>
+      <w:r>
+        <w:t xml:space="preserve"> scale and the fact that Amazon makes things consistent </w:t>
+      </w:r>
+      <w:proofErr w:type="gramStart"/>
+      <w:r>
+        <w:t>more  quickly</w:t>
+      </w:r>
+      <w:proofErr w:type="gramEnd"/>
+      <w:r>
+        <w:t xml:space="preserve"> than my system does.  I believe that’s to do with scale, amazon has thousands </w:t>
+      </w:r>
+      <w:proofErr w:type="spellStart"/>
+      <w:r>
+        <w:t>fo</w:t>
+      </w:r>
+      <w:proofErr w:type="spellEnd"/>
+      <w:r>
+        <w:t xml:space="preserve"> servers to run against, </w:t>
+      </w:r>
+      <w:proofErr w:type="spellStart"/>
+      <w:r>
+        <w:t>wheras</w:t>
+      </w:r>
+      <w:proofErr w:type="spellEnd"/>
+      <w:r>
+        <w:t xml:space="preserve"> my system only currently uses three. </w:t>
       </w:r>
       <w:bookmarkStart w:id="0" w:name="_GoBack"/>
       <w:bookmarkEnd w:id="0"/>
-      <w:r>
-        <w:t xml:space="preserve"> sample programs. A</w:t>
-      </w:r>
-      <w:r>
-        <w:t>n impl</w:t>
-      </w:r>
-      <w:r>
-        <w:t>ementation of this trai</w:t>
-      </w:r>
-      <w:r>
-        <w:t xml:space="preserve">t will be passed into my sample programs for database access, </w:t>
-      </w:r>
-      <w:r>
-        <w:t>so that I don’t need to keep rew</w:t>
-      </w:r>
-      <w:r>
-        <w:t>riting t</w:t>
-      </w:r>
-      <w:r>
-        <w:t>hem each time they need to run.</w:t>
-      </w:r>
-      <w:r>
-        <w:t xml:space="preserve"> I had a really interesting me</w:t>
-      </w:r>
-      <w:r>
-        <w:t>eting with my supervisor today. She suggested I write a program that translates into</w:t>
-      </w:r>
-      <w:r>
-        <w:t xml:space="preserve"> code a formal specification that came up in the original backg</w:t>
-      </w:r>
-      <w:r>
-        <w:t>round review.</w:t>
-      </w:r>
-      <w:r>
-        <w:t xml:space="preserve"> We could then see if my system meets that description of consistency. </w:t>
-      </w:r>
-    </w:p>
-    <w:p>
-      <w:pPr>
-        <w:jc w:val="both"/>
-      </w:pPr>
     </w:p>
     <w:p>
       <w:pPr>

</xml_diff>